<commit_message>
Word Document and UML State machine diagram are updated
Word Document: the state machine diagram is introduced, together with a brief explanation of each of its parts. The error handling table is also updated according to the updated states.
UML State machine: the diagram is updated.
</commit_message>
<xml_diff>
--- a/doc/ADE-UMA-ICDv1.4.docx
+++ b/doc/ADE-UMA-ICDv1.4.docx
@@ -1,6 +1,6 @@
 
 <file path=word/document.xml><?xml version="1.0" encoding="utf-8"?>
-<w:document xmlns:wpc="http://schemas.microsoft.com/office/word/2010/wordprocessingCanvas" xmlns:cx="http://schemas.microsoft.com/office/drawing/2014/chartex" xmlns:cx1="http://schemas.microsoft.com/office/drawing/2015/9/8/chartex" xmlns:mc="http://schemas.openxmlformats.org/markup-compatibility/2006" xmlns:o="urn:schemas-microsoft-com:office:office" xmlns:r="http://schemas.openxmlformats.org/officeDocument/2006/relationships" xmlns:m="http://schemas.openxmlformats.org/officeDocument/2006/math" xmlns:v="urn:schemas-microsoft-com:vml" xmlns:wp14="http://schemas.microsoft.com/office/word/2010/wordprocessingDrawing" xmlns:wp="http://schemas.openxmlformats.org/drawingml/2006/wordprocessingDrawing" xmlns:w10="urn:schemas-microsoft-com:office:word" xmlns:w="http://schemas.openxmlformats.org/wordprocessingml/2006/main" xmlns:w14="http://schemas.microsoft.com/office/word/2010/wordml" xmlns:w15="http://schemas.microsoft.com/office/word/2012/wordml" xmlns:w16se="http://schemas.microsoft.com/office/word/2015/wordml/symex" xmlns:wpg="http://schemas.microsoft.com/office/word/2010/wordprocessingGroup" xmlns:wpi="http://schemas.microsoft.com/office/word/2010/wordprocessingInk" xmlns:wne="http://schemas.microsoft.com/office/word/2006/wordml" xmlns:wps="http://schemas.microsoft.com/office/word/2010/wordprocessingShape" mc:Ignorable="w14 w15 w16se wp14">
+<w:document xmlns:wpc="http://schemas.microsoft.com/office/word/2010/wordprocessingCanvas" xmlns:mc="http://schemas.openxmlformats.org/markup-compatibility/2006" xmlns:o="urn:schemas-microsoft-com:office:office" xmlns:r="http://schemas.openxmlformats.org/officeDocument/2006/relationships" xmlns:m="http://schemas.openxmlformats.org/officeDocument/2006/math" xmlns:v="urn:schemas-microsoft-com:vml" xmlns:wp14="http://schemas.microsoft.com/office/word/2010/wordprocessingDrawing" xmlns:wp="http://schemas.openxmlformats.org/drawingml/2006/wordprocessingDrawing" xmlns:w10="urn:schemas-microsoft-com:office:word" xmlns:w="http://schemas.openxmlformats.org/wordprocessingml/2006/main" xmlns:w14="http://schemas.microsoft.com/office/word/2010/wordml" xmlns:w15="http://schemas.microsoft.com/office/word/2012/wordml" xmlns:wpg="http://schemas.microsoft.com/office/word/2010/wordprocessingGroup" xmlns:wpi="http://schemas.microsoft.com/office/word/2010/wordprocessingInk" xmlns:wne="http://schemas.microsoft.com/office/word/2006/wordml" xmlns:wps="http://schemas.microsoft.com/office/word/2010/wordprocessingShape" mc:Ignorable="w14 w15 wp14">
   <w:body>
     <w:p>
       <w:pPr>
@@ -103,6 +103,7 @@
         </w:rPr>
         <w:t xml:space="preserve">The proposed software architecture is briefly based on four classes. The main class is the </w:t>
       </w:r>
+      <w:proofErr w:type="spellStart"/>
       <w:r>
         <w:rPr>
           <w:i/>
@@ -110,6 +111,7 @@
         </w:rPr>
         <w:t>MobileManipMotionPlanner</w:t>
       </w:r>
+      <w:proofErr w:type="spellEnd"/>
       <w:r>
         <w:rPr>
           <w:lang w:val="en-GB" w:eastAsia="en-US"/>
@@ -154,6 +156,7 @@
         </w:rPr>
         <w:t xml:space="preserve"> class is created. This class includes the current DEM and calculates the obstacles and cost map that would be used to later generate a motion plan. Once a motion plan is generated using the respective class (</w:t>
       </w:r>
+      <w:proofErr w:type="spellStart"/>
       <w:r>
         <w:rPr>
           <w:i/>
@@ -161,12 +164,14 @@
         </w:rPr>
         <w:t>MotionPlan</w:t>
       </w:r>
+      <w:proofErr w:type="spellEnd"/>
       <w:r>
         <w:rPr>
           <w:lang w:val="en-GB" w:eastAsia="en-US"/>
         </w:rPr>
         <w:t xml:space="preserve">), it can be executed by creating an instance of the </w:t>
       </w:r>
+      <w:proofErr w:type="spellStart"/>
       <w:r>
         <w:rPr>
           <w:i/>
@@ -174,12 +179,14 @@
         </w:rPr>
         <w:t>MotionPlanExecution</w:t>
       </w:r>
+      <w:proofErr w:type="spellEnd"/>
       <w:r>
         <w:rPr>
           <w:lang w:val="en-GB" w:eastAsia="en-US"/>
         </w:rPr>
         <w:t xml:space="preserve"> class, which contains the motion plan. There are two methods to start and stop the motion plan execution. The </w:t>
       </w:r>
+      <w:proofErr w:type="spellStart"/>
       <w:r>
         <w:rPr>
           <w:i/>
@@ -187,12 +194,14 @@
         </w:rPr>
         <w:t>MotionPlanExecution</w:t>
       </w:r>
+      <w:proofErr w:type="spellEnd"/>
       <w:r>
         <w:rPr>
           <w:lang w:val="en-GB" w:eastAsia="en-US"/>
         </w:rPr>
         <w:t xml:space="preserve"> class will create a Thread that performs the tracking of the resulting planned trajectories for both the rover base and the manipulator. This class uses the </w:t>
       </w:r>
+      <w:proofErr w:type="spellStart"/>
       <w:r>
         <w:rPr>
           <w:i/>
@@ -200,6 +209,7 @@
         </w:rPr>
         <w:t>SherpaTTAPI</w:t>
       </w:r>
+      <w:proofErr w:type="spellEnd"/>
       <w:r>
         <w:rPr>
           <w:lang w:val="en-GB" w:eastAsia="en-US"/>
@@ -219,11 +229,19 @@
         </w:rPr>
         <w:t xml:space="preserve">Once the rover has placed the manipulator end effector so close to the sample, the </w:t>
       </w:r>
-      <w:r>
-        <w:rPr>
-          <w:lang w:val="en-GB" w:eastAsia="en-US"/>
-        </w:rPr>
-        <w:t>SampleHandlingExecution class performs the final motion.</w:t>
+      <w:proofErr w:type="spellStart"/>
+      <w:r>
+        <w:rPr>
+          <w:lang w:val="en-GB" w:eastAsia="en-US"/>
+        </w:rPr>
+        <w:t>SampleHandlingExecution</w:t>
+      </w:r>
+      <w:proofErr w:type="spellEnd"/>
+      <w:r>
+        <w:rPr>
+          <w:lang w:val="en-GB" w:eastAsia="en-US"/>
+        </w:rPr>
+        <w:t xml:space="preserve"> class performs the final motion.</w:t>
       </w:r>
       <w:r>
         <w:rPr>
@@ -297,7 +315,7 @@
             <v:path o:extrusionok="f" gradientshapeok="t" o:connecttype="rect"/>
             <o:lock v:ext="edit" aspectratio="t"/>
           </v:shapetype>
-          <v:shape id="_x0000_i1025" type="#_x0000_t75" style="width:486.95pt;height:248.9pt">
+          <v:shape id="_x0000_i1025" type="#_x0000_t75" style="width:486.75pt;height:249pt">
             <v:imagedata r:id="rId7" o:title="Mobile Manipulation"/>
           </v:shape>
         </w:pict>
@@ -421,6 +439,7 @@
         </w:rPr>
         <w:t xml:space="preserve">. This diagram illustrates an initial execution of a plan to move the rover and the manipulator in a coupled way to reach a sample. First, the rover guidance component, or another, calls the </w:t>
       </w:r>
+      <w:proofErr w:type="spellStart"/>
       <w:r>
         <w:rPr>
           <w:i/>
@@ -428,6 +447,7 @@
         </w:rPr>
         <w:t>MobileManipMotionPlanner</w:t>
       </w:r>
+      <w:proofErr w:type="spellEnd"/>
       <w:r>
         <w:rPr>
           <w:lang w:val="en-GB" w:eastAsia="en-US"/>
@@ -461,6 +481,7 @@
         </w:rPr>
         <w:t xml:space="preserve"> object. If the sample can be reached, it provides a </w:t>
       </w:r>
+      <w:proofErr w:type="spellStart"/>
       <w:r>
         <w:rPr>
           <w:i/>
@@ -468,12 +489,14 @@
         </w:rPr>
         <w:t>MotionPlan</w:t>
       </w:r>
+      <w:proofErr w:type="spellEnd"/>
       <w:r>
         <w:rPr>
           <w:lang w:val="en-GB" w:eastAsia="en-US"/>
         </w:rPr>
         <w:t xml:space="preserve"> object, which is later sent to the </w:t>
       </w:r>
+      <w:proofErr w:type="spellStart"/>
       <w:r>
         <w:rPr>
           <w:i/>
@@ -481,18 +504,28 @@
         </w:rPr>
         <w:t>MobileManipMotionPlanExecution</w:t>
       </w:r>
+      <w:proofErr w:type="spellEnd"/>
       <w:r>
         <w:rPr>
           <w:lang w:val="en-GB" w:eastAsia="en-US"/>
         </w:rPr>
         <w:t xml:space="preserve"> through the use of the class constructor. Once it is stored, the subsystem would be ready to run the motion plan, which would begin once the </w:t>
       </w:r>
+      <w:proofErr w:type="gramStart"/>
       <w:r>
         <w:rPr>
           <w:i/>
           <w:lang w:val="en-GB" w:eastAsia="en-US"/>
         </w:rPr>
-        <w:t>start()</w:t>
+        <w:t>start(</w:t>
+      </w:r>
+      <w:proofErr w:type="gramEnd"/>
+      <w:r>
+        <w:rPr>
+          <w:i/>
+          <w:lang w:val="en-GB" w:eastAsia="en-US"/>
+        </w:rPr>
+        <w:t>)</w:t>
       </w:r>
       <w:r>
         <w:rPr>
@@ -525,7 +558,7 @@
       <w:r>
         <w:rPr>
           <w:noProof/>
-          <w:lang w:val="es-ES" w:eastAsia="es-ES"/>
+          <w:lang w:val="en-US" w:eastAsia="en-US"/>
         </w:rPr>
         <w:drawing>
           <wp:inline distT="0" distB="0" distL="0" distR="0" wp14:anchorId="2C3619B9" wp14:editId="3285AAF8">
@@ -703,6 +736,7 @@
         </w:rPr>
         <w:t xml:space="preserve"> shows a sequence diagram that illustrates this case. The harness/guidance component would provide an updated DEM, which would be used to recalculate the obstacles and cost map. Once generate, a new motion plan would be generated. Then, the current motion plan in execution would be stopped, and a new </w:t>
       </w:r>
+      <w:proofErr w:type="spellStart"/>
       <w:r>
         <w:rPr>
           <w:i/>
@@ -711,6 +745,7 @@
         </w:rPr>
         <w:t>MotionPlanExecution</w:t>
       </w:r>
+      <w:proofErr w:type="spellEnd"/>
       <w:r>
         <w:rPr>
           <w:color w:val="000000" w:themeColor="text1"/>
@@ -737,7 +772,7 @@
       <w:r>
         <w:rPr>
           <w:noProof/>
-          <w:lang w:val="es-ES" w:eastAsia="es-ES"/>
+          <w:lang w:val="en-US" w:eastAsia="en-US"/>
         </w:rPr>
         <w:lastRenderedPageBreak/>
         <w:drawing>
@@ -829,21 +864,7 @@
         <w:rPr>
           <w:lang w:val="en-GB" w:eastAsia="en-US"/>
         </w:rPr>
-        <w:t>S</w:t>
-      </w:r>
-      <w:r>
-        <w:rPr>
-          <w:lang w:val="en-GB" w:eastAsia="en-US"/>
-        </w:rPr>
-        <w:t>tate-machine</w:t>
-      </w:r>
-      <w:bookmarkStart w:id="5" w:name="_GoBack"/>
-      <w:bookmarkEnd w:id="5"/>
-      <w:r>
-        <w:rPr>
-          <w:lang w:val="en-GB" w:eastAsia="en-US"/>
-        </w:rPr>
-        <w:t xml:space="preserve"> Diagram</w:t>
+        <w:t>State-machine Diagram</w:t>
       </w:r>
     </w:p>
     <w:p>
@@ -861,6 +882,647 @@
     </w:p>
     <w:p>
       <w:pPr>
+        <w:rPr>
+          <w:lang w:val="en-GB" w:eastAsia="en-US"/>
+        </w:rPr>
+      </w:pPr>
+      <w:r>
+        <w:rPr>
+          <w:lang w:val="en-GB" w:eastAsia="en-US"/>
+        </w:rPr>
+        <w:t>In Figure 4 is depicted a di</w:t>
+      </w:r>
+      <w:r>
+        <w:rPr>
+          <w:lang w:val="en-GB" w:eastAsia="en-US"/>
+        </w:rPr>
+        <w:t>agram with the different states</w:t>
+      </w:r>
+      <w:r>
+        <w:rPr>
+          <w:lang w:val="en-GB" w:eastAsia="en-US"/>
+        </w:rPr>
+        <w:t xml:space="preserve"> of the program</w:t>
+      </w:r>
+      <w:r>
+        <w:rPr>
+          <w:lang w:val="en-GB" w:eastAsia="en-US"/>
+        </w:rPr>
+        <w:t xml:space="preserve"> and their connections.</w:t>
+      </w:r>
+      <w:r>
+        <w:rPr>
+          <w:lang w:val="en-GB" w:eastAsia="en-US"/>
+        </w:rPr>
+        <w:t xml:space="preserve"> The meaning of each state is denoted as follows:</w:t>
+      </w:r>
+    </w:p>
+    <w:p>
+      <w:pPr>
+        <w:pStyle w:val="Prrafodelista"/>
+        <w:numPr>
+          <w:ilvl w:val="0"/>
+          <w:numId w:val="4"/>
+        </w:numPr>
+        <w:rPr>
+          <w:lang w:val="en-GB" w:eastAsia="en-US"/>
+        </w:rPr>
+      </w:pPr>
+      <w:r>
+        <w:rPr>
+          <w:b/>
+          <w:lang w:val="en-GB" w:eastAsia="en-US"/>
+        </w:rPr>
+        <w:t>INITIALIZING_COST_MAP</w:t>
+      </w:r>
+      <w:r>
+        <w:rPr>
+          <w:lang w:val="en-GB" w:eastAsia="en-US"/>
+        </w:rPr>
+        <w:t>: This is th</w:t>
+      </w:r>
+      <w:r>
+        <w:rPr>
+          <w:lang w:val="en-GB" w:eastAsia="en-US"/>
+        </w:rPr>
+        <w:t>e initial state</w:t>
+      </w:r>
+      <w:r>
+        <w:rPr>
+          <w:lang w:val="en-GB" w:eastAsia="en-US"/>
+        </w:rPr>
+        <w:t>. The constructor function of the planner has as input a DEM. From this DEM a cost map is created</w:t>
+      </w:r>
+      <w:r>
+        <w:rPr>
+          <w:lang w:val="en-GB" w:eastAsia="en-US"/>
+        </w:rPr>
+        <w:t xml:space="preserve">. </w:t>
+      </w:r>
+      <w:r>
+        <w:rPr>
+          <w:lang w:val="en-GB" w:eastAsia="en-US"/>
+        </w:rPr>
+        <w:t>In order to delimitate what is considered as obstacles, as well as the near-obstacle area around them</w:t>
+      </w:r>
+      <w:r>
+        <w:rPr>
+          <w:lang w:val="en-GB" w:eastAsia="en-US"/>
+        </w:rPr>
+        <w:t xml:space="preserve"> (see Figure 6)</w:t>
+      </w:r>
+      <w:r>
+        <w:rPr>
+          <w:lang w:val="en-GB" w:eastAsia="en-US"/>
+        </w:rPr>
+        <w:t>, several configuration parameters are also taken into account</w:t>
+      </w:r>
+      <w:r>
+        <w:rPr>
+          <w:lang w:val="en-GB" w:eastAsia="en-US"/>
+        </w:rPr>
+        <w:t xml:space="preserve">. </w:t>
+      </w:r>
+    </w:p>
+    <w:p>
+      <w:pPr>
+        <w:pStyle w:val="Prrafodelista"/>
+        <w:numPr>
+          <w:ilvl w:val="0"/>
+          <w:numId w:val="4"/>
+        </w:numPr>
+        <w:rPr>
+          <w:lang w:val="en-GB" w:eastAsia="en-US"/>
+        </w:rPr>
+      </w:pPr>
+      <w:r>
+        <w:rPr>
+          <w:b/>
+          <w:lang w:val="en-GB" w:eastAsia="en-US"/>
+        </w:rPr>
+        <w:t>IDLE</w:t>
+      </w:r>
+      <w:r>
+        <w:rPr>
+          <w:lang w:val="en-GB" w:eastAsia="en-US"/>
+        </w:rPr>
+        <w:t xml:space="preserve">: </w:t>
+      </w:r>
+      <w:r>
+        <w:rPr>
+          <w:lang w:val="en-GB" w:eastAsia="en-US"/>
+        </w:rPr>
+        <w:t>A rest state in which the software waits prior to generate any plan.</w:t>
+      </w:r>
+    </w:p>
+    <w:p>
+      <w:pPr>
+        <w:pStyle w:val="Prrafodelista"/>
+        <w:numPr>
+          <w:ilvl w:val="0"/>
+          <w:numId w:val="4"/>
+        </w:numPr>
+        <w:rPr>
+          <w:lang w:val="en-GB" w:eastAsia="en-US"/>
+        </w:rPr>
+      </w:pPr>
+      <w:r>
+        <w:rPr>
+          <w:b/>
+          <w:lang w:val="en-GB" w:eastAsia="en-US"/>
+        </w:rPr>
+        <w:t>GENERATING_MOTION_PLAN</w:t>
+      </w:r>
+      <w:r>
+        <w:rPr>
+          <w:lang w:val="en-GB" w:eastAsia="en-US"/>
+        </w:rPr>
+        <w:t>:</w:t>
+      </w:r>
+      <w:r>
+        <w:rPr>
+          <w:lang w:val="en-GB" w:eastAsia="en-US"/>
+        </w:rPr>
+        <w:t xml:space="preserve"> </w:t>
+      </w:r>
+      <w:r>
+        <w:rPr>
+          <w:lang w:val="en-GB" w:eastAsia="en-US"/>
+        </w:rPr>
+        <w:t>The software computes the optimal course of action for the rover-manipulator system in order to reach a certain goal, i.e. the Motion Plan.</w:t>
+      </w:r>
+    </w:p>
+    <w:p>
+      <w:pPr>
+        <w:pStyle w:val="Prrafodelista"/>
+        <w:numPr>
+          <w:ilvl w:val="0"/>
+          <w:numId w:val="4"/>
+        </w:numPr>
+        <w:rPr>
+          <w:lang w:val="en-GB" w:eastAsia="en-US"/>
+        </w:rPr>
+      </w:pPr>
+      <w:r>
+        <w:rPr>
+          <w:b/>
+          <w:lang w:val="en-GB" w:eastAsia="en-US"/>
+        </w:rPr>
+        <w:t>READY_TO_MOVE</w:t>
+      </w:r>
+      <w:r>
+        <w:rPr>
+          <w:lang w:val="en-GB" w:eastAsia="en-US"/>
+        </w:rPr>
+        <w:t xml:space="preserve">: </w:t>
+      </w:r>
+      <w:r>
+        <w:rPr>
+          <w:lang w:val="en-GB" w:eastAsia="en-US"/>
+        </w:rPr>
+        <w:t xml:space="preserve">Once the Motion Plan is successfully computed, </w:t>
+      </w:r>
+      <w:r>
+        <w:rPr>
+          <w:lang w:val="en-GB" w:eastAsia="en-US"/>
+        </w:rPr>
+        <w:t>the software waits until the corresponding function to</w:t>
+      </w:r>
+      <w:r>
+        <w:rPr>
+          <w:lang w:val="en-GB" w:eastAsia="en-US"/>
+        </w:rPr>
+        <w:t xml:space="preserve"> start executing it</w:t>
+      </w:r>
+      <w:r>
+        <w:rPr>
+          <w:lang w:val="en-GB" w:eastAsia="en-US"/>
+        </w:rPr>
+        <w:t xml:space="preserve">, </w:t>
+      </w:r>
+      <w:proofErr w:type="spellStart"/>
+      <w:proofErr w:type="gramStart"/>
+      <w:r>
+        <w:rPr>
+          <w:i/>
+          <w:lang w:val="en-GB" w:eastAsia="en-US"/>
+        </w:rPr>
+        <w:t>ExecuteMotion</w:t>
+      </w:r>
+      <w:proofErr w:type="spellEnd"/>
+      <w:r>
+        <w:rPr>
+          <w:i/>
+          <w:lang w:val="en-GB" w:eastAsia="en-US"/>
+        </w:rPr>
+        <w:t>(</w:t>
+      </w:r>
+      <w:proofErr w:type="gramEnd"/>
+      <w:r>
+        <w:rPr>
+          <w:i/>
+          <w:lang w:val="en-GB" w:eastAsia="en-US"/>
+        </w:rPr>
+        <w:t>),</w:t>
+      </w:r>
+      <w:r>
+        <w:rPr>
+          <w:lang w:val="en-GB" w:eastAsia="en-US"/>
+        </w:rPr>
+        <w:t xml:space="preserve"> is called</w:t>
+      </w:r>
+      <w:r>
+        <w:rPr>
+          <w:lang w:val="en-GB" w:eastAsia="en-US"/>
+        </w:rPr>
+        <w:t>.</w:t>
+      </w:r>
+    </w:p>
+    <w:p>
+      <w:pPr>
+        <w:pStyle w:val="Prrafodelista"/>
+        <w:numPr>
+          <w:ilvl w:val="0"/>
+          <w:numId w:val="4"/>
+        </w:numPr>
+        <w:rPr>
+          <w:lang w:val="en-GB" w:eastAsia="en-US"/>
+        </w:rPr>
+      </w:pPr>
+      <w:r>
+        <w:rPr>
+          <w:b/>
+          <w:lang w:val="en-GB" w:eastAsia="en-US"/>
+        </w:rPr>
+        <w:t>EXECUTING_MOTION_PLAN</w:t>
+      </w:r>
+      <w:r>
+        <w:rPr>
+          <w:lang w:val="en-GB" w:eastAsia="en-US"/>
+        </w:rPr>
+        <w:t>:</w:t>
+      </w:r>
+      <w:r>
+        <w:rPr>
+          <w:lang w:val="en-GB" w:eastAsia="en-US"/>
+        </w:rPr>
+        <w:t xml:space="preserve"> During this state, t</w:t>
+      </w:r>
+      <w:r>
+        <w:rPr>
+          <w:lang w:val="en-GB" w:eastAsia="en-US"/>
+        </w:rPr>
+        <w:t xml:space="preserve">he rover and arm are controlled </w:t>
+      </w:r>
+      <w:r>
+        <w:rPr>
+          <w:lang w:val="en-GB" w:eastAsia="en-US"/>
+        </w:rPr>
+        <w:t xml:space="preserve">from </w:t>
+      </w:r>
+      <w:r>
+        <w:rPr>
+          <w:lang w:val="en-GB" w:eastAsia="en-US"/>
+        </w:rPr>
+        <w:t>another thread to move according to the computed Motion Plan.</w:t>
+      </w:r>
+    </w:p>
+    <w:p>
+      <w:pPr>
+        <w:pStyle w:val="Prrafodelista"/>
+        <w:numPr>
+          <w:ilvl w:val="0"/>
+          <w:numId w:val="4"/>
+        </w:numPr>
+        <w:rPr>
+          <w:lang w:val="en-GB" w:eastAsia="en-US"/>
+        </w:rPr>
+      </w:pPr>
+      <w:r>
+        <w:rPr>
+          <w:b/>
+          <w:lang w:val="en-GB" w:eastAsia="en-US"/>
+        </w:rPr>
+        <w:t>PAUSE</w:t>
+      </w:r>
+      <w:r>
+        <w:rPr>
+          <w:lang w:val="en-GB" w:eastAsia="en-US"/>
+        </w:rPr>
+        <w:t>:</w:t>
+      </w:r>
+      <w:r>
+        <w:rPr>
+          <w:lang w:val="en-GB" w:eastAsia="en-US"/>
+        </w:rPr>
+        <w:t xml:space="preserve"> During the execution of the motion plan, it shall arise the need of making the system stop moving. </w:t>
+      </w:r>
+      <w:r>
+        <w:rPr>
+          <w:lang w:val="en-GB" w:eastAsia="en-US"/>
+        </w:rPr>
+        <w:t>Later, the software can resume this execution.</w:t>
+      </w:r>
+    </w:p>
+    <w:p>
+      <w:pPr>
+        <w:pStyle w:val="Prrafodelista"/>
+        <w:numPr>
+          <w:ilvl w:val="0"/>
+          <w:numId w:val="4"/>
+        </w:numPr>
+        <w:rPr>
+          <w:lang w:val="en-GB" w:eastAsia="en-US"/>
+        </w:rPr>
+      </w:pPr>
+      <w:r>
+        <w:rPr>
+          <w:b/>
+          <w:lang w:val="en-GB" w:eastAsia="en-US"/>
+        </w:rPr>
+        <w:t>REPLANNING</w:t>
+      </w:r>
+      <w:r>
+        <w:rPr>
+          <w:lang w:val="en-GB" w:eastAsia="en-US"/>
+        </w:rPr>
+        <w:t>:</w:t>
+      </w:r>
+      <w:r>
+        <w:rPr>
+          <w:lang w:val="en-GB" w:eastAsia="en-US"/>
+        </w:rPr>
+        <w:t xml:space="preserve"> In case another DEM is received or maybe the goal is changed, the software enters into this state. Here, the cost map is updated and the Motion Plan is computed again.</w:t>
+      </w:r>
+    </w:p>
+    <w:p>
+      <w:pPr>
+        <w:pStyle w:val="Prrafodelista"/>
+        <w:numPr>
+          <w:ilvl w:val="0"/>
+          <w:numId w:val="4"/>
+        </w:numPr>
+        <w:rPr>
+          <w:lang w:val="en-GB" w:eastAsia="en-US"/>
+        </w:rPr>
+      </w:pPr>
+      <w:r>
+        <w:rPr>
+          <w:b/>
+          <w:lang w:val="en-GB" w:eastAsia="en-US"/>
+        </w:rPr>
+        <w:t>EXECUTING_SAMPLE_HANDLING</w:t>
+      </w:r>
+      <w:r>
+        <w:rPr>
+          <w:lang w:val="en-GB" w:eastAsia="en-US"/>
+        </w:rPr>
+        <w:t>:</w:t>
+      </w:r>
+      <w:r>
+        <w:rPr>
+          <w:lang w:val="en-GB" w:eastAsia="en-US"/>
+        </w:rPr>
+        <w:t xml:space="preserve"> After executing the Motion Plan, the arm is commanded to perform some Sample Handling Tasks. Later</w:t>
+      </w:r>
+      <w:r>
+        <w:rPr>
+          <w:lang w:val="en-GB" w:eastAsia="en-US"/>
+        </w:rPr>
+        <w:t xml:space="preserve"> on</w:t>
+      </w:r>
+      <w:r>
+        <w:rPr>
+          <w:lang w:val="en-GB" w:eastAsia="en-US"/>
+        </w:rPr>
+        <w:t xml:space="preserve">, the arm is retrieved and stays in the initial position. </w:t>
+      </w:r>
+    </w:p>
+    <w:p>
+      <w:pPr>
+        <w:pStyle w:val="Prrafodelista"/>
+        <w:numPr>
+          <w:ilvl w:val="0"/>
+          <w:numId w:val="4"/>
+        </w:numPr>
+        <w:rPr>
+          <w:lang w:val="en-GB" w:eastAsia="en-US"/>
+        </w:rPr>
+      </w:pPr>
+      <w:r>
+        <w:rPr>
+          <w:b/>
+          <w:lang w:val="en-GB" w:eastAsia="en-US"/>
+        </w:rPr>
+        <w:t>FINISHED</w:t>
+      </w:r>
+      <w:r>
+        <w:rPr>
+          <w:lang w:val="en-GB" w:eastAsia="en-US"/>
+        </w:rPr>
+        <w:t>:</w:t>
+      </w:r>
+      <w:r>
+        <w:rPr>
+          <w:lang w:val="en-GB" w:eastAsia="en-US"/>
+        </w:rPr>
+        <w:t xml:space="preserve"> After the </w:t>
+      </w:r>
+      <w:r>
+        <w:rPr>
+          <w:lang w:val="en-GB" w:eastAsia="en-US"/>
+        </w:rPr>
+        <w:t xml:space="preserve">whole </w:t>
+      </w:r>
+      <w:r>
+        <w:rPr>
+          <w:lang w:val="en-GB" w:eastAsia="en-US"/>
+        </w:rPr>
+        <w:t xml:space="preserve">operation is concluded, the program enters into this final state, just prior to start disposing </w:t>
+      </w:r>
+      <w:r>
+        <w:rPr>
+          <w:lang w:val="en-GB" w:eastAsia="en-US"/>
+        </w:rPr>
+        <w:t>of the planner class.</w:t>
+      </w:r>
+    </w:p>
+    <w:p>
+      <w:pPr>
+        <w:pStyle w:val="Prrafodelista"/>
+        <w:numPr>
+          <w:ilvl w:val="0"/>
+          <w:numId w:val="4"/>
+        </w:numPr>
+        <w:rPr>
+          <w:lang w:val="en-GB" w:eastAsia="en-US"/>
+        </w:rPr>
+      </w:pPr>
+      <w:r>
+        <w:rPr>
+          <w:b/>
+          <w:lang w:val="en-GB" w:eastAsia="en-US"/>
+        </w:rPr>
+        <w:t>ERROR</w:t>
+      </w:r>
+      <w:r>
+        <w:rPr>
+          <w:lang w:val="en-GB" w:eastAsia="en-US"/>
+        </w:rPr>
+        <w:t>: in case the program encounters with an</w:t>
+      </w:r>
+      <w:r>
+        <w:rPr>
+          <w:lang w:val="en-GB" w:eastAsia="en-US"/>
+        </w:rPr>
+        <w:t>y</w:t>
+      </w:r>
+      <w:r>
+        <w:rPr>
+          <w:lang w:val="en-GB" w:eastAsia="en-US"/>
+        </w:rPr>
+        <w:t xml:space="preserve"> error during its execution, it goes to this state. </w:t>
+      </w:r>
+      <w:r>
+        <w:rPr>
+          <w:lang w:val="en-GB" w:eastAsia="en-US"/>
+        </w:rPr>
+        <w:t xml:space="preserve">According to the type of error, the function </w:t>
+      </w:r>
+      <w:proofErr w:type="spellStart"/>
+      <w:proofErr w:type="gramStart"/>
+      <w:r>
+        <w:rPr>
+          <w:i/>
+          <w:lang w:val="en-GB" w:eastAsia="en-US"/>
+        </w:rPr>
+        <w:t>resumeError</w:t>
+      </w:r>
+      <w:proofErr w:type="spellEnd"/>
+      <w:r>
+        <w:rPr>
+          <w:i/>
+          <w:lang w:val="en-GB" w:eastAsia="en-US"/>
+        </w:rPr>
+        <w:t>(</w:t>
+      </w:r>
+      <w:proofErr w:type="gramEnd"/>
+      <w:r>
+        <w:rPr>
+          <w:i/>
+          <w:lang w:val="en-GB" w:eastAsia="en-US"/>
+        </w:rPr>
+        <w:t>)</w:t>
+      </w:r>
+      <w:r>
+        <w:rPr>
+          <w:lang w:val="en-GB" w:eastAsia="en-US"/>
+        </w:rPr>
+        <w:t xml:space="preserve"> will act according to Table </w:t>
+      </w:r>
+      <w:r>
+        <w:rPr>
+          <w:lang w:val="en-GB" w:eastAsia="en-US"/>
+        </w:rPr>
+        <w:t>1.</w:t>
+      </w:r>
+    </w:p>
+    <w:p>
+      <w:pPr>
+        <w:keepNext/>
+        <w:jc w:val="center"/>
+      </w:pPr>
+      <w:r>
+        <w:rPr>
+          <w:noProof/>
+          <w:lang w:val="en-US" w:eastAsia="en-US"/>
+        </w:rPr>
+        <w:lastRenderedPageBreak/>
+        <w:drawing>
+          <wp:inline distT="0" distB="0" distL="0" distR="0" wp14:anchorId="0C925860" wp14:editId="16A6BE43">
+            <wp:extent cx="6186805" cy="4600575"/>
+            <wp:effectExtent l="0" t="0" r="4445" b="9525"/>
+            <wp:docPr id="4" name="Imagen 4" descr="C:\Users\rsanchez\Documents\Mobile Manipulation State Machine.jpg"/>
+            <wp:cNvGraphicFramePr>
+              <a:graphicFrameLocks xmlns:a="http://schemas.openxmlformats.org/drawingml/2006/main" noChangeAspect="1"/>
+            </wp:cNvGraphicFramePr>
+            <a:graphic xmlns:a="http://schemas.openxmlformats.org/drawingml/2006/main">
+              <a:graphicData uri="http://schemas.openxmlformats.org/drawingml/2006/picture">
+                <pic:pic xmlns:pic="http://schemas.openxmlformats.org/drawingml/2006/picture">
+                  <pic:nvPicPr>
+                    <pic:cNvPr id="0" name="Picture 2" descr="C:\Users\rsanchez\Documents\Mobile Manipulation State Machine.jpg"/>
+                    <pic:cNvPicPr>
+                      <a:picLocks noChangeAspect="1" noChangeArrowheads="1"/>
+                    </pic:cNvPicPr>
+                  </pic:nvPicPr>
+                  <pic:blipFill>
+                    <a:blip r:embed="rId10">
+                      <a:extLst>
+                        <a:ext uri="{28A0092B-C50C-407E-A947-70E740481C1C}">
+                          <a14:useLocalDpi xmlns:a14="http://schemas.microsoft.com/office/drawing/2010/main" val="0"/>
+                        </a:ext>
+                      </a:extLst>
+                    </a:blip>
+                    <a:srcRect/>
+                    <a:stretch>
+                      <a:fillRect/>
+                    </a:stretch>
+                  </pic:blipFill>
+                  <pic:spPr bwMode="auto">
+                    <a:xfrm>
+                      <a:off x="0" y="0"/>
+                      <a:ext cx="6186805" cy="4600575"/>
+                    </a:xfrm>
+                    <a:prstGeom prst="rect">
+                      <a:avLst/>
+                    </a:prstGeom>
+                    <a:noFill/>
+                    <a:ln>
+                      <a:noFill/>
+                    </a:ln>
+                  </pic:spPr>
+                </pic:pic>
+              </a:graphicData>
+            </a:graphic>
+          </wp:inline>
+        </w:drawing>
+      </w:r>
+    </w:p>
+    <w:p>
+      <w:pPr>
+        <w:pStyle w:val="Descripcin"/>
+        <w:jc w:val="center"/>
+        <w:rPr>
+          <w:rFonts w:eastAsiaTheme="majorEastAsia"/>
+        </w:rPr>
+      </w:pPr>
+      <w:r>
+        <w:t xml:space="preserve">Figure </w:t>
+      </w:r>
+      <w:r>
+        <w:fldChar w:fldCharType="begin"/>
+      </w:r>
+      <w:r>
+        <w:instrText xml:space="preserve"> SEQ Figure \* ARABIC </w:instrText>
+      </w:r>
+      <w:r>
+        <w:fldChar w:fldCharType="separate"/>
+      </w:r>
+      <w:r>
+        <w:rPr>
+          <w:noProof/>
+        </w:rPr>
+        <w:t>4</w:t>
+      </w:r>
+      <w:r>
+        <w:fldChar w:fldCharType="end"/>
+      </w:r>
+      <w:r>
+        <w:t xml:space="preserve"> State machine Diagram</w:t>
+      </w:r>
+    </w:p>
+    <w:p>
+      <w:pPr>
         <w:pStyle w:val="Ttulo1"/>
         <w:rPr>
           <w:lang w:val="en-GB" w:eastAsia="en-US"/>
@@ -971,7 +1633,28 @@
         <w:rPr>
           <w:lang w:val="en-GB" w:eastAsia="en-US"/>
         </w:rPr>
-        <w:t xml:space="preserve">Optimal solution. FMM numerically solves the propagation of the wave using the eikonal equation, an expression that correlates the propagation rate with a cost value defined at any workspace point. In this way, the retrieved paths always tend to be optimal, and the only error committed is due to the grid discretization. Other grid-search based methods like Field-D* or Theta* cannot ensure this, since, although the computed paths can be also smooth, they make use of estimation methods that introduce more error and, in some cases, </w:t>
+        <w:t xml:space="preserve">Optimal solution. FMM numerically solves the propagation of the wave using the </w:t>
+      </w:r>
+      <w:proofErr w:type="spellStart"/>
+      <w:r>
+        <w:rPr>
+          <w:lang w:val="en-GB" w:eastAsia="en-US"/>
+        </w:rPr>
+        <w:t>eikonal</w:t>
+      </w:r>
+      <w:proofErr w:type="spellEnd"/>
+      <w:r>
+        <w:rPr>
+          <w:lang w:val="en-GB" w:eastAsia="en-US"/>
+        </w:rPr>
+        <w:t xml:space="preserve"> equation, an expression that correlates the propagation rate with a cost value defined at any workspace point. In this </w:t>
+      </w:r>
+      <w:r>
+        <w:rPr>
+          <w:lang w:val="en-GB" w:eastAsia="en-US"/>
+        </w:rPr>
+        <w:lastRenderedPageBreak/>
+        <w:t xml:space="preserve">way, the retrieved paths always tend to be optimal, and the only error committed is due to the grid discretization. Other grid-search based methods like Field-D* or Theta* cannot ensure this, since, although the computed paths can be also smooth, they make use of estimation methods that introduce more error and, in some cases, </w:t>
       </w:r>
       <w:r>
         <w:rPr>
@@ -1019,213 +1702,213 @@
         <w:rPr>
           <w:lang w:val="en-GB" w:eastAsia="en-US"/>
         </w:rPr>
+        <w:t xml:space="preserve">Parallelization. Since FMM computes the optimal solution of a wave propagation, by using its bi-directional version it can be parallelized: two waves can be propagated, one originated from the start and the other from the goal location. Then, they encounter at an intermediate point and, because of the nature of FMM, the whole path between start and goal is the concatenation of the path between the intermediate point and the start and between the intermediate point and the goal. This would be useful in the case of using multiple cores </w:t>
+      </w:r>
+      <w:r>
+        <w:rPr>
+          <w:lang w:val="en-GB" w:eastAsia="en-US"/>
+        </w:rPr>
+        <w:t>processors</w:t>
+      </w:r>
+      <w:r>
+        <w:rPr>
+          <w:lang w:val="en-GB" w:eastAsia="en-US"/>
+        </w:rPr>
+        <w:t>.</w:t>
+      </w:r>
+    </w:p>
+    <w:p>
+      <w:pPr>
+        <w:rPr>
+          <w:lang w:val="en-GB" w:eastAsia="en-US"/>
+        </w:rPr>
+      </w:pPr>
+    </w:p>
+    <w:p>
+      <w:pPr>
+        <w:rPr>
+          <w:lang w:val="en-GB" w:eastAsia="en-US"/>
+        </w:rPr>
+      </w:pPr>
+      <w:r>
+        <w:rPr>
+          <w:lang w:val="en-GB" w:eastAsia="en-US"/>
+        </w:rPr>
+        <w:t xml:space="preserve">Therefore, the proposed algorithm is able to generate the rover path and the manipulator end effector trajectory, given a 2D cost map, the initial rover pose and the sample location, which corresponds to the desired final manipulator end effector position. Then, by using the inverse kinematics, a profile of the rover joint references can be generated depending on the relation between the rover path and the end effector </w:t>
+      </w:r>
+      <w:r>
+        <w:rPr>
+          <w:lang w:val="en-GB" w:eastAsia="en-US"/>
+        </w:rPr>
+        <w:t>trajectory</w:t>
+      </w:r>
+      <w:r>
+        <w:rPr>
+          <w:lang w:val="en-GB" w:eastAsia="en-US"/>
+        </w:rPr>
+        <w:t xml:space="preserve">. </w:t>
+      </w:r>
+    </w:p>
+    <w:p>
+      <w:pPr>
+        <w:rPr>
+          <w:lang w:val="en-GB" w:eastAsia="en-US"/>
+        </w:rPr>
+      </w:pPr>
+    </w:p>
+    <w:p>
+      <w:pPr>
+        <w:rPr>
+          <w:lang w:val="en-GB" w:eastAsia="en-US"/>
+        </w:rPr>
+      </w:pPr>
+      <w:r>
+        <w:rPr>
+          <w:lang w:val="en-GB" w:eastAsia="en-US"/>
+        </w:rPr>
+        <w:t xml:space="preserve">Finally, since the cost map has a direct effect on the resulting path and end effector trajectory, the error </w:t>
+      </w:r>
+      <w:r>
+        <w:rPr>
+          <w:lang w:val="en-GB" w:eastAsia="en-US"/>
+        </w:rPr>
+        <w:t>committed</w:t>
+      </w:r>
+      <w:r>
+        <w:rPr>
+          <w:lang w:val="en-GB" w:eastAsia="en-US"/>
+        </w:rPr>
+        <w:t xml:space="preserve"> to build it is here relevant. In this sense, the rover pose and the sample position, as well as the DEM, should be provided with their respective accuracy. The sum of all estimation errors provided have an impact on the uncertainty of the end effector position as shown in </w:t>
+      </w:r>
+      <w:r>
+        <w:rPr>
+          <w:lang w:val="en-GB" w:eastAsia="en-US"/>
+        </w:rPr>
+        <w:fldChar w:fldCharType="begin"/>
+      </w:r>
+      <w:r>
+        <w:rPr>
+          <w:lang w:val="en-GB" w:eastAsia="en-US"/>
+        </w:rPr>
+        <w:instrText xml:space="preserve"> REF _Ref2775988 \h </w:instrText>
+      </w:r>
+      <w:r>
+        <w:rPr>
+          <w:lang w:val="en-GB" w:eastAsia="en-US"/>
+        </w:rPr>
+      </w:r>
+      <w:r>
+        <w:rPr>
+          <w:lang w:val="en-GB" w:eastAsia="en-US"/>
+        </w:rPr>
+        <w:fldChar w:fldCharType="separate"/>
+      </w:r>
+      <w:r>
+        <w:t xml:space="preserve">Figure </w:t>
+      </w:r>
+      <w:r>
+        <w:rPr>
+          <w:noProof/>
+        </w:rPr>
+        <w:t>5</w:t>
+      </w:r>
+      <w:r>
+        <w:rPr>
+          <w:lang w:val="en-GB" w:eastAsia="en-US"/>
+        </w:rPr>
+        <w:fldChar w:fldCharType="end"/>
+      </w:r>
+      <w:r>
+        <w:rPr>
+          <w:lang w:val="en-GB" w:eastAsia="en-US"/>
+        </w:rPr>
+        <w:t>. In this figure, the main reference frames from the rover and manipulator are shown. The first one is the rover position frame with respect to the world frame. Any error on the rover pose is extended to the end effector frame, e.g. a yaw error would increase the end effector position error based on the distance between the rover and the end effector frames (</w:t>
+      </w:r>
+      <w:r>
+        <w:rPr>
+          <w:i/>
+          <w:lang w:val="en-GB" w:eastAsia="en-US"/>
+        </w:rPr>
+        <w:t>L</w:t>
+      </w:r>
+      <w:r>
+        <w:rPr>
+          <w:lang w:val="en-GB" w:eastAsia="en-US"/>
+        </w:rPr>
+        <w:t xml:space="preserve">). On the other hand, an error on the sample location would also increase the total error </w:t>
+      </w:r>
+      <w:r>
+        <w:rPr>
+          <w:lang w:val="en-GB" w:eastAsia="en-US"/>
+        </w:rPr>
+        <w:t>committed</w:t>
+      </w:r>
+      <w:r>
+        <w:rPr>
+          <w:lang w:val="en-GB" w:eastAsia="en-US"/>
+        </w:rPr>
+        <w:t xml:space="preserve"> by the manipulator. </w:t>
+      </w:r>
+    </w:p>
+    <w:p>
+      <w:pPr>
+        <w:rPr>
+          <w:lang w:val="en-GB" w:eastAsia="en-US"/>
+        </w:rPr>
+      </w:pPr>
+      <w:r>
+        <w:rPr>
+          <w:lang w:val="en-GB" w:eastAsia="en-US"/>
+        </w:rPr>
+        <w:t xml:space="preserve">Taking into consideration there errors, a sphere can be defined. It represents the error space, i.e. the manipulator end effector would be in any place within the sphere. Therefore, the size of this sphere is proportional to the amount of introduced error. Assuming the manipulator has a Force/Torque sensor on the end effector, the vertical error could </w:t>
+      </w:r>
+      <w:r>
+        <w:rPr>
+          <w:lang w:val="en-GB" w:eastAsia="en-US"/>
+        </w:rPr>
+        <w:t>reduce</w:t>
+      </w:r>
+      <w:r>
+        <w:rPr>
+          <w:lang w:val="en-GB" w:eastAsia="en-US"/>
+        </w:rPr>
+        <w:t xml:space="preserve"> by detecting the instant time the manipulator is in contact with the surface. It would belong to the final stage of the manipulator movement.</w:t>
+      </w:r>
+    </w:p>
+    <w:p>
+      <w:pPr>
+        <w:rPr>
+          <w:lang w:val="en-GB" w:eastAsia="en-US"/>
+        </w:rPr>
+      </w:pPr>
+    </w:p>
+    <w:p>
+      <w:pPr>
+        <w:rPr>
+          <w:lang w:val="en-GB" w:eastAsia="en-US"/>
+        </w:rPr>
+      </w:pPr>
+    </w:p>
+    <w:p>
+      <w:pPr>
+        <w:rPr>
+          <w:lang w:val="en-GB" w:eastAsia="en-US"/>
+        </w:rPr>
+      </w:pPr>
+    </w:p>
+    <w:p>
+      <w:pPr>
+        <w:jc w:val="center"/>
+        <w:rPr>
+          <w:lang w:val="en-GB" w:eastAsia="en-US"/>
+        </w:rPr>
+      </w:pPr>
+      <w:r>
+        <w:rPr>
+          <w:noProof/>
+          <w:lang w:val="en-US" w:eastAsia="en-US"/>
+        </w:rPr>
         <w:lastRenderedPageBreak/>
-        <w:t xml:space="preserve">Parallelization. Since FMM computes the optimal solution of a wave propagation, by using its bi-directional version it can be parallelized: two waves can be propagated, one originated from the start and the other from the goal location. Then, they encounter at an intermediate point and, because of the nature of FMM, the whole path between start and goal is the concatenation of the path between the intermediate point and the start and between the intermediate point and the goal. This would be useful in the case of using multiple cores </w:t>
-      </w:r>
-      <w:r>
-        <w:rPr>
-          <w:lang w:val="en-GB" w:eastAsia="en-US"/>
-        </w:rPr>
-        <w:t>processors</w:t>
-      </w:r>
-      <w:r>
-        <w:rPr>
-          <w:lang w:val="en-GB" w:eastAsia="en-US"/>
-        </w:rPr>
-        <w:t>.</w:t>
-      </w:r>
-    </w:p>
-    <w:p>
-      <w:pPr>
-        <w:rPr>
-          <w:lang w:val="en-GB" w:eastAsia="en-US"/>
-        </w:rPr>
-      </w:pPr>
-    </w:p>
-    <w:p>
-      <w:pPr>
-        <w:rPr>
-          <w:lang w:val="en-GB" w:eastAsia="en-US"/>
-        </w:rPr>
-      </w:pPr>
-      <w:r>
-        <w:rPr>
-          <w:lang w:val="en-GB" w:eastAsia="en-US"/>
-        </w:rPr>
-        <w:t xml:space="preserve">Therefore, the proposed algorithm is able to generate the rover path and the manipulator end effector trajectory, given a 2D cost map, the initial rover pose and the sample location, which corresponds to the desired final manipulator end effector position. Then, by using the inverse kinematics, a profile of the rover joint references can be generated depending on the relation between the rover path and the end effector </w:t>
-      </w:r>
-      <w:r>
-        <w:rPr>
-          <w:lang w:val="en-GB" w:eastAsia="en-US"/>
-        </w:rPr>
-        <w:t>trajectory</w:t>
-      </w:r>
-      <w:r>
-        <w:rPr>
-          <w:lang w:val="en-GB" w:eastAsia="en-US"/>
-        </w:rPr>
-        <w:t xml:space="preserve">. </w:t>
-      </w:r>
-    </w:p>
-    <w:p>
-      <w:pPr>
-        <w:rPr>
-          <w:lang w:val="en-GB" w:eastAsia="en-US"/>
-        </w:rPr>
-      </w:pPr>
-    </w:p>
-    <w:p>
-      <w:pPr>
-        <w:rPr>
-          <w:lang w:val="en-GB" w:eastAsia="en-US"/>
-        </w:rPr>
-      </w:pPr>
-      <w:r>
-        <w:rPr>
-          <w:lang w:val="en-GB" w:eastAsia="en-US"/>
-        </w:rPr>
-        <w:t xml:space="preserve">Finally, since the cost map has a direct effect on the resulting path and end effector trajectory, the error </w:t>
-      </w:r>
-      <w:r>
-        <w:rPr>
-          <w:lang w:val="en-GB" w:eastAsia="en-US"/>
-        </w:rPr>
-        <w:t>committed</w:t>
-      </w:r>
-      <w:r>
-        <w:rPr>
-          <w:lang w:val="en-GB" w:eastAsia="en-US"/>
-        </w:rPr>
-        <w:t xml:space="preserve"> to build it is here relevant. In this sense, the rover pose and the sample position, as well as the DEM, should be provided with their respective accuracy. The sum of all estimation errors provided have an impact on the uncertainty of the end effector position as shown in </w:t>
-      </w:r>
-      <w:r>
-        <w:rPr>
-          <w:lang w:val="en-GB" w:eastAsia="en-US"/>
-        </w:rPr>
-        <w:fldChar w:fldCharType="begin"/>
-      </w:r>
-      <w:r>
-        <w:rPr>
-          <w:lang w:val="en-GB" w:eastAsia="en-US"/>
-        </w:rPr>
-        <w:instrText xml:space="preserve"> REF _Ref2775988 \h </w:instrText>
-      </w:r>
-      <w:r>
-        <w:rPr>
-          <w:lang w:val="en-GB" w:eastAsia="en-US"/>
-        </w:rPr>
-      </w:r>
-      <w:r>
-        <w:rPr>
-          <w:lang w:val="en-GB" w:eastAsia="en-US"/>
-        </w:rPr>
-        <w:fldChar w:fldCharType="separate"/>
-      </w:r>
-      <w:r>
-        <w:t xml:space="preserve">Figure </w:t>
-      </w:r>
-      <w:r>
-        <w:rPr>
-          <w:noProof/>
-        </w:rPr>
-        <w:t>3</w:t>
-      </w:r>
-      <w:r>
-        <w:rPr>
-          <w:lang w:val="en-GB" w:eastAsia="en-US"/>
-        </w:rPr>
-        <w:fldChar w:fldCharType="end"/>
-      </w:r>
-      <w:r>
-        <w:rPr>
-          <w:lang w:val="en-GB" w:eastAsia="en-US"/>
-        </w:rPr>
-        <w:t>. In this figure, the main reference frames from the rover and manipulator are shown. The first one is the rover position frame with respect to the world frame. Any error on the rover pose is extended to the end effector frame, e.g. a yaw error would increase the end effector position error based on the distance between the rover and the end effector frames (</w:t>
-      </w:r>
-      <w:r>
-        <w:rPr>
-          <w:i/>
-          <w:lang w:val="en-GB" w:eastAsia="en-US"/>
-        </w:rPr>
-        <w:t>L</w:t>
-      </w:r>
-      <w:r>
-        <w:rPr>
-          <w:lang w:val="en-GB" w:eastAsia="en-US"/>
-        </w:rPr>
-        <w:t xml:space="preserve">). On the other hand, an error on the sample location would also increase the total error </w:t>
-      </w:r>
-      <w:r>
-        <w:rPr>
-          <w:lang w:val="en-GB" w:eastAsia="en-US"/>
-        </w:rPr>
-        <w:t>committed</w:t>
-      </w:r>
-      <w:r>
-        <w:rPr>
-          <w:lang w:val="en-GB" w:eastAsia="en-US"/>
-        </w:rPr>
-        <w:t xml:space="preserve"> by the manipulator. </w:t>
-      </w:r>
-    </w:p>
-    <w:p>
-      <w:pPr>
-        <w:rPr>
-          <w:lang w:val="en-GB" w:eastAsia="en-US"/>
-        </w:rPr>
-      </w:pPr>
-      <w:r>
-        <w:rPr>
-          <w:lang w:val="en-GB" w:eastAsia="en-US"/>
-        </w:rPr>
-        <w:t xml:space="preserve">Taking into consideration there errors, a sphere can be defined. It represents the error space, i.e. the manipulator end effector would be in any place within the sphere. Therefore, the size of this sphere is proportional to the amount of introduced error. Assuming the manipulator has a Force/Torque sensor on the end effector, the vertical error could </w:t>
-      </w:r>
-      <w:r>
-        <w:rPr>
-          <w:lang w:val="en-GB" w:eastAsia="en-US"/>
-        </w:rPr>
-        <w:t>reduce</w:t>
-      </w:r>
-      <w:r>
-        <w:rPr>
-          <w:lang w:val="en-GB" w:eastAsia="en-US"/>
-        </w:rPr>
-        <w:t xml:space="preserve"> by detecting the instant time the manipulator is in contact with the surface. It would belong to the final stage of the manipulator movement.</w:t>
-      </w:r>
-    </w:p>
-    <w:p>
-      <w:pPr>
-        <w:rPr>
-          <w:lang w:val="en-GB" w:eastAsia="en-US"/>
-        </w:rPr>
-      </w:pPr>
-    </w:p>
-    <w:p>
-      <w:pPr>
-        <w:rPr>
-          <w:lang w:val="en-GB" w:eastAsia="en-US"/>
-        </w:rPr>
-      </w:pPr>
-    </w:p>
-    <w:p>
-      <w:pPr>
-        <w:rPr>
-          <w:lang w:val="en-GB" w:eastAsia="en-US"/>
-        </w:rPr>
-      </w:pPr>
-    </w:p>
-    <w:p>
-      <w:pPr>
-        <w:jc w:val="center"/>
-        <w:rPr>
-          <w:lang w:val="en-GB" w:eastAsia="en-US"/>
-        </w:rPr>
-      </w:pPr>
-      <w:r>
-        <w:rPr>
-          <w:noProof/>
-          <w:lang w:val="es-ES" w:eastAsia="es-ES"/>
-        </w:rPr>
         <w:drawing>
           <wp:inline distT="0" distB="0" distL="0" distR="0" wp14:anchorId="50971BBE" wp14:editId="501023E3">
             <wp:extent cx="5841268" cy="2394486"/>
@@ -1244,7 +1927,7 @@
                     </pic:cNvPicPr>
                   </pic:nvPicPr>
                   <pic:blipFill>
-                    <a:blip r:embed="rId10"/>
+                    <a:blip r:embed="rId11"/>
                     <a:stretch>
                       <a:fillRect/>
                     </a:stretch>
@@ -1270,7 +1953,7 @@
         <w:pStyle w:val="Descripcin"/>
         <w:jc w:val="center"/>
       </w:pPr>
-      <w:bookmarkStart w:id="6" w:name="_Ref2775988"/>
+      <w:bookmarkStart w:id="5" w:name="_Ref2775988"/>
       <w:r>
         <w:t xml:space="preserve">Figure </w:t>
       </w:r>
@@ -1287,12 +1970,12 @@
         <w:rPr>
           <w:noProof/>
         </w:rPr>
-        <w:t>3</w:t>
+        <w:t>5</w:t>
       </w:r>
       <w:r>
         <w:fldChar w:fldCharType="end"/>
       </w:r>
-      <w:bookmarkEnd w:id="6"/>
+      <w:bookmarkEnd w:id="5"/>
       <w:r>
         <w:t>.Relation between the estimation errors.</w:t>
       </w:r>
@@ -1314,14 +1997,21 @@
         <w:rPr>
           <w:lang w:val="en-GB" w:eastAsia="en-US"/>
         </w:rPr>
-        <w:t xml:space="preserve">The provided DEM is processed to detect obstacles in the surrounding area of the rover. The size of these obstacles may be larger due to the amount of estimation error introduced. Therefore, reachability of some </w:t>
-      </w:r>
-      <w:r>
-        <w:rPr>
-          <w:lang w:val="en-GB" w:eastAsia="en-US"/>
-        </w:rPr>
-        <w:lastRenderedPageBreak/>
-        <w:t xml:space="preserve">samples could be seen as non feasible by the algorithm because of the DEM error, although in the reality they could be in fact reached. For example, in </w:t>
+        <w:t xml:space="preserve">The provided DEM is processed to detect obstacles in the surrounding area of the rover. The size of these obstacles may be larger due to the amount of estimation error introduced. Therefore, reachability of some samples could be seen as </w:t>
+      </w:r>
+      <w:proofErr w:type="spellStart"/>
+      <w:r>
+        <w:rPr>
+          <w:lang w:val="en-GB" w:eastAsia="en-US"/>
+        </w:rPr>
+        <w:t>non feasible</w:t>
+      </w:r>
+      <w:proofErr w:type="spellEnd"/>
+      <w:r>
+        <w:rPr>
+          <w:lang w:val="en-GB" w:eastAsia="en-US"/>
+        </w:rPr>
+        <w:t xml:space="preserve"> by the algorithm because of the DEM error, although in the reality they could be in fact reached. For example, in </w:t>
       </w:r>
       <w:r>
         <w:rPr>
@@ -1353,7 +2043,7 @@
         <w:rPr>
           <w:noProof/>
         </w:rPr>
-        <w:t>4</w:t>
+        <w:t>6</w:t>
       </w:r>
       <w:r>
         <w:rPr>
@@ -1365,7 +2055,21 @@
         <w:rPr>
           <w:lang w:val="en-GB" w:eastAsia="en-US"/>
         </w:rPr>
-        <w:t xml:space="preserve"> there is a small corridor in position (5,15) that could be closed if there were a big estimation error on the DEM. Therefore, in some cases, the sample could be reached even when it could be reached in the reality.</w:t>
+        <w:t xml:space="preserve"> there is a small corridor in position (5</w:t>
+      </w:r>
+      <w:proofErr w:type="gramStart"/>
+      <w:r>
+        <w:rPr>
+          <w:lang w:val="en-GB" w:eastAsia="en-US"/>
+        </w:rPr>
+        <w:t>,15</w:t>
+      </w:r>
+      <w:proofErr w:type="gramEnd"/>
+      <w:r>
+        <w:rPr>
+          <w:lang w:val="en-GB" w:eastAsia="en-US"/>
+        </w:rPr>
+        <w:t>) that could be closed if there were a big estimation error on the DEM. Therefore, in some cases, the sample could be reached even when it could be reached in the reality.</w:t>
       </w:r>
     </w:p>
     <w:p>
@@ -1398,11 +2102,11 @@
       <w:r>
         <w:rPr>
           <w:noProof/>
-          <w:lang w:val="es-ES" w:eastAsia="es-ES"/>
+          <w:lang w:val="en-US" w:eastAsia="en-US"/>
         </w:rPr>
         <w:drawing>
-          <wp:inline distT="0" distB="0" distL="0" distR="0" wp14:anchorId="163D8978" wp14:editId="51CF7771">
-            <wp:extent cx="5748896" cy="2811780"/>
+          <wp:inline distT="0" distB="0" distL="0" distR="0" wp14:anchorId="163D8978" wp14:editId="40ADF41F">
+            <wp:extent cx="6229350" cy="3046769"/>
             <wp:effectExtent l="0" t="0" r="0" b="0"/>
             <wp:docPr id="8" name="Imagen 7"/>
             <wp:cNvGraphicFramePr>
@@ -1418,7 +2122,7 @@
                     </pic:cNvPicPr>
                   </pic:nvPicPr>
                   <pic:blipFill>
-                    <a:blip r:embed="rId11"/>
+                    <a:blip r:embed="rId12"/>
                     <a:stretch>
                       <a:fillRect/>
                     </a:stretch>
@@ -1426,7 +2130,7 @@
                   <pic:spPr>
                     <a:xfrm>
                       <a:off x="0" y="0"/>
-                      <a:ext cx="5759330" cy="2816883"/>
+                      <a:ext cx="6256905" cy="3060246"/>
                     </a:xfrm>
                     <a:prstGeom prst="rect">
                       <a:avLst/>
@@ -1444,7 +2148,7 @@
         <w:pStyle w:val="Descripcin"/>
         <w:jc w:val="center"/>
       </w:pPr>
-      <w:bookmarkStart w:id="7" w:name="_Ref13170398"/>
+      <w:bookmarkStart w:id="6" w:name="_Ref13170398"/>
       <w:r>
         <w:t xml:space="preserve">Figure </w:t>
       </w:r>
@@ -1461,12 +2165,12 @@
         <w:rPr>
           <w:noProof/>
         </w:rPr>
-        <w:t>4</w:t>
+        <w:t>6</w:t>
       </w:r>
       <w:r>
         <w:fldChar w:fldCharType="end"/>
       </w:r>
-      <w:bookmarkEnd w:id="7"/>
+      <w:bookmarkEnd w:id="6"/>
       <w:r>
         <w:t>.Cost map example.</w:t>
       </w:r>
@@ -1489,6 +2193,7 @@
         <w:rPr>
           <w:lang w:val="en-GB" w:eastAsia="en-US"/>
         </w:rPr>
+        <w:lastRenderedPageBreak/>
         <w:t>Sample handling tasks</w:t>
       </w:r>
     </w:p>
@@ -1649,12 +2354,40 @@
         <w:t>During the execution of the Mobile Manipulation component some issues can arise. Therefore, it is considered the use of methods to handle a certain series of errors. These are shown in the following table, together with the code designated to identify each of them.</w:t>
       </w:r>
     </w:p>
-    <w:p/>
-    <w:p/>
-    <w:p/>
-    <w:p/>
-    <w:p/>
-    <w:p/>
+    <w:p>
+      <w:bookmarkStart w:id="7" w:name="_GoBack"/>
+      <w:bookmarkEnd w:id="7"/>
+    </w:p>
+    <w:p>
+      <w:pPr>
+        <w:pStyle w:val="Descripcin"/>
+        <w:jc w:val="center"/>
+      </w:pPr>
+      <w:r>
+        <w:t xml:space="preserve">Table </w:t>
+      </w:r>
+      <w:r>
+        <w:fldChar w:fldCharType="begin"/>
+      </w:r>
+      <w:r>
+        <w:instrText xml:space="preserve"> SEQ Table \* ARABIC </w:instrText>
+      </w:r>
+      <w:r>
+        <w:fldChar w:fldCharType="separate"/>
+      </w:r>
+      <w:r>
+        <w:rPr>
+          <w:noProof/>
+        </w:rPr>
+        <w:t>1</w:t>
+      </w:r>
+      <w:r>
+        <w:fldChar w:fldCharType="end"/>
+      </w:r>
+      <w:r>
+        <w:t xml:space="preserve">. Summary of main errors and how to handle them </w:t>
+      </w:r>
+    </w:p>
     <w:tbl>
       <w:tblPr>
         <w:tblStyle w:val="Tabladecuadrcula4-nfasis1"/>
@@ -1664,11 +2397,11 @@
         <w:tblLook w:val="04A0" w:firstRow="1" w:lastRow="0" w:firstColumn="1" w:lastColumn="0" w:noHBand="0" w:noVBand="1"/>
       </w:tblPr>
       <w:tblGrid>
-        <w:gridCol w:w="1696"/>
+        <w:gridCol w:w="2122"/>
+        <w:gridCol w:w="1984"/>
+        <w:gridCol w:w="1276"/>
         <w:gridCol w:w="2268"/>
-        <w:gridCol w:w="1418"/>
-        <w:gridCol w:w="2551"/>
-        <w:gridCol w:w="1803"/>
+        <w:gridCol w:w="2086"/>
       </w:tblGrid>
       <w:tr>
         <w:trPr>
@@ -1678,30 +2411,44 @@
         <w:tc>
           <w:tcPr>
             <w:cnfStyle w:val="001000000000" w:firstRow="0" w:lastRow="0" w:firstColumn="1" w:lastColumn="0" w:oddVBand="0" w:evenVBand="0" w:oddHBand="0" w:evenHBand="0" w:firstRowFirstColumn="0" w:firstRowLastColumn="0" w:lastRowFirstColumn="0" w:lastRowLastColumn="0"/>
-            <w:tcW w:w="1696" w:type="dxa"/>
-          </w:tcPr>
-          <w:p>
-            <w:r>
+            <w:tcW w:w="2122" w:type="dxa"/>
+          </w:tcPr>
+          <w:p>
+            <w:pPr>
+              <w:rPr>
+                <w:lang w:val="en-US"/>
+              </w:rPr>
+            </w:pPr>
+            <w:r>
+              <w:rPr>
+                <w:lang w:val="en-US"/>
+              </w:rPr>
               <w:t>Origin State</w:t>
             </w:r>
           </w:p>
         </w:tc>
         <w:tc>
           <w:tcPr>
-            <w:tcW w:w="2268" w:type="dxa"/>
+            <w:tcW w:w="1984" w:type="dxa"/>
           </w:tcPr>
           <w:p>
             <w:pPr>
               <w:cnfStyle w:val="100000000000" w:firstRow="1" w:lastRow="0" w:firstColumn="0" w:lastColumn="0" w:oddVBand="0" w:evenVBand="0" w:oddHBand="0" w:evenHBand="0" w:firstRowFirstColumn="0" w:firstRowLastColumn="0" w:lastRowFirstColumn="0" w:lastRowLastColumn="0"/>
-            </w:pPr>
-            <w:r>
+              <w:rPr>
+                <w:lang w:val="en-US"/>
+              </w:rPr>
+            </w:pPr>
+            <w:r>
+              <w:rPr>
+                <w:lang w:val="en-US"/>
+              </w:rPr>
               <w:t xml:space="preserve">Code </w:t>
             </w:r>
           </w:p>
         </w:tc>
         <w:tc>
           <w:tcPr>
-            <w:tcW w:w="3969" w:type="dxa"/>
+            <w:tcW w:w="3544" w:type="dxa"/>
             <w:gridSpan w:val="2"/>
           </w:tcPr>
           <w:p>
@@ -1710,32 +2457,46 @@
               <w:rPr>
                 <w:b w:val="0"/>
                 <w:bCs w:val="0"/>
-              </w:rPr>
-            </w:pPr>
-            <w:r>
+                <w:lang w:val="en-US"/>
+              </w:rPr>
+            </w:pPr>
+            <w:r>
+              <w:rPr>
+                <w:lang w:val="en-US"/>
+              </w:rPr>
               <w:t>Error</w:t>
             </w:r>
             <w:r>
               <w:rPr>
                 <w:b w:val="0"/>
                 <w:bCs w:val="0"/>
+                <w:lang w:val="en-US"/>
               </w:rPr>
               <w:t xml:space="preserve"> </w:t>
             </w:r>
             <w:r>
+              <w:rPr>
+                <w:lang w:val="en-US"/>
+              </w:rPr>
               <w:t>Description</w:t>
             </w:r>
           </w:p>
         </w:tc>
         <w:tc>
           <w:tcPr>
-            <w:tcW w:w="1803" w:type="dxa"/>
+            <w:tcW w:w="2086" w:type="dxa"/>
           </w:tcPr>
           <w:p>
             <w:pPr>
               <w:cnfStyle w:val="100000000000" w:firstRow="1" w:lastRow="0" w:firstColumn="0" w:lastColumn="0" w:oddVBand="0" w:evenVBand="0" w:oddHBand="0" w:evenHBand="0" w:firstRowFirstColumn="0" w:firstRowLastColumn="0" w:lastRowFirstColumn="0" w:lastRowLastColumn="0"/>
-            </w:pPr>
-            <w:r>
+              <w:rPr>
+                <w:lang w:val="en-US"/>
+              </w:rPr>
+            </w:pPr>
+            <w:r>
+              <w:rPr>
+                <w:lang w:val="en-US"/>
+              </w:rPr>
               <w:t>Action</w:t>
             </w:r>
           </w:p>
@@ -1749,17 +2510,96 @@
         <w:tc>
           <w:tcPr>
             <w:cnfStyle w:val="001000000000" w:firstRow="0" w:lastRow="0" w:firstColumn="1" w:lastColumn="0" w:oddVBand="0" w:evenVBand="0" w:oddHBand="0" w:evenHBand="0" w:firstRowFirstColumn="0" w:firstRowLastColumn="0" w:lastRowFirstColumn="0" w:lastRowLastColumn="0"/>
-            <w:tcW w:w="1696" w:type="dxa"/>
+            <w:tcW w:w="2122" w:type="dxa"/>
+          </w:tcPr>
+          <w:p>
+            <w:pPr>
+              <w:rPr>
+                <w:lang w:val="en-US"/>
+              </w:rPr>
+            </w:pPr>
+            <w:r>
+              <w:rPr>
+                <w:lang w:val="en-US"/>
+              </w:rPr>
+              <w:t>INITIALIZING</w:t>
+            </w:r>
+            <w:r>
+              <w:rPr>
+                <w:lang w:val="en-US"/>
+              </w:rPr>
+              <w:t>_</w:t>
+            </w:r>
+          </w:p>
+          <w:p>
+            <w:pPr>
+              <w:rPr>
+                <w:lang w:val="en-US"/>
+              </w:rPr>
+            </w:pPr>
+            <w:r>
+              <w:rPr>
+                <w:lang w:val="en-US"/>
+              </w:rPr>
+              <w:t>COST_MAP</w:t>
+            </w:r>
+            <w:r>
+              <w:rPr>
+                <w:lang w:val="en-US"/>
+              </w:rPr>
+              <w:t xml:space="preserve"> /</w:t>
+            </w:r>
+          </w:p>
+          <w:p>
+            <w:pPr>
+              <w:rPr>
+                <w:lang w:val="en-US"/>
+              </w:rPr>
+            </w:pPr>
+            <w:r>
+              <w:rPr>
+                <w:lang w:val="en-US"/>
+              </w:rPr>
+              <w:t>REPLANNING</w:t>
+            </w:r>
+          </w:p>
+        </w:tc>
+        <w:tc>
+          <w:tcPr>
+            <w:tcW w:w="1984" w:type="dxa"/>
+          </w:tcPr>
+          <w:p>
+            <w:pPr>
+              <w:cnfStyle w:val="000000100000" w:firstRow="0" w:lastRow="0" w:firstColumn="0" w:lastColumn="0" w:oddVBand="0" w:evenVBand="0" w:oddHBand="1" w:evenHBand="0" w:firstRowFirstColumn="0" w:firstRowLastColumn="0" w:lastRowFirstColumn="0" w:lastRowLastColumn="0"/>
+              <w:rPr>
+                <w:lang w:val="en-US"/>
+              </w:rPr>
+            </w:pPr>
+            <w:r>
+              <w:rPr>
+                <w:lang w:val="en-US"/>
+              </w:rPr>
+              <w:t>POOR_DEM</w:t>
+            </w:r>
+          </w:p>
+        </w:tc>
+        <w:tc>
+          <w:tcPr>
+            <w:tcW w:w="1276" w:type="dxa"/>
             <w:vMerge w:val="restart"/>
           </w:tcPr>
           <w:p>
-            <w:r>
-              <w:t>COMPUTING_</w:t>
-            </w:r>
-          </w:p>
-          <w:p>
-            <w:r>
-              <w:t>COST_MAP</w:t>
+            <w:pPr>
+              <w:cnfStyle w:val="000000100000" w:firstRow="0" w:lastRow="0" w:firstColumn="0" w:lastColumn="0" w:oddVBand="0" w:evenVBand="0" w:oddHBand="1" w:evenHBand="0" w:firstRowFirstColumn="0" w:firstRowLastColumn="0" w:lastRowFirstColumn="0" w:lastRowLastColumn="0"/>
+              <w:rPr>
+                <w:lang w:val="en-US"/>
+              </w:rPr>
+            </w:pPr>
+            <w:r>
+              <w:rPr>
+                <w:lang w:val="en-US"/>
+              </w:rPr>
+              <w:t>Input is poorly defined</w:t>
             </w:r>
           </w:p>
         </w:tc>
@@ -1770,48 +2610,33 @@
           <w:p>
             <w:pPr>
               <w:cnfStyle w:val="000000100000" w:firstRow="0" w:lastRow="0" w:firstColumn="0" w:lastColumn="0" w:oddVBand="0" w:evenVBand="0" w:oddHBand="1" w:evenHBand="0" w:firstRowFirstColumn="0" w:firstRowLastColumn="0" w:lastRowFirstColumn="0" w:lastRowLastColumn="0"/>
-            </w:pPr>
-            <w:r>
-              <w:t>POOR_DEM</w:t>
-            </w:r>
-          </w:p>
-        </w:tc>
-        <w:tc>
-          <w:tcPr>
-            <w:tcW w:w="1418" w:type="dxa"/>
-            <w:vMerge w:val="restart"/>
+              <w:rPr>
+                <w:lang w:val="en-US"/>
+              </w:rPr>
+            </w:pPr>
+            <w:r>
+              <w:rPr>
+                <w:lang w:val="en-US"/>
+              </w:rPr>
+              <w:t>The input DEM is not properly built (i.e. mismatch between parameter sizes)</w:t>
+            </w:r>
+          </w:p>
+        </w:tc>
+        <w:tc>
+          <w:tcPr>
+            <w:tcW w:w="2086" w:type="dxa"/>
           </w:tcPr>
           <w:p>
             <w:pPr>
               <w:cnfStyle w:val="000000100000" w:firstRow="0" w:lastRow="0" w:firstColumn="0" w:lastColumn="0" w:oddVBand="0" w:evenVBand="0" w:oddHBand="1" w:evenHBand="0" w:firstRowFirstColumn="0" w:firstRowLastColumn="0" w:lastRowFirstColumn="0" w:lastRowLastColumn="0"/>
-            </w:pPr>
-            <w:r>
-              <w:t>Input is poorly defined</w:t>
-            </w:r>
-          </w:p>
-        </w:tc>
-        <w:tc>
-          <w:tcPr>
-            <w:tcW w:w="2551" w:type="dxa"/>
-          </w:tcPr>
-          <w:p>
-            <w:pPr>
-              <w:cnfStyle w:val="000000100000" w:firstRow="0" w:lastRow="0" w:firstColumn="0" w:lastColumn="0" w:oddVBand="0" w:evenVBand="0" w:oddHBand="1" w:evenHBand="0" w:firstRowFirstColumn="0" w:firstRowLastColumn="0" w:lastRowFirstColumn="0" w:lastRowLastColumn="0"/>
-            </w:pPr>
-            <w:r>
-              <w:t>The input DEM is not properly built (i.e. mismatch between parameter sizes)</w:t>
-            </w:r>
-          </w:p>
-        </w:tc>
-        <w:tc>
-          <w:tcPr>
-            <w:tcW w:w="1803" w:type="dxa"/>
-          </w:tcPr>
-          <w:p>
-            <w:pPr>
-              <w:cnfStyle w:val="000000100000" w:firstRow="0" w:lastRow="0" w:firstColumn="0" w:lastColumn="0" w:oddVBand="0" w:evenVBand="0" w:oddHBand="1" w:evenHBand="0" w:firstRowFirstColumn="0" w:firstRowLastColumn="0" w:lastRowFirstColumn="0" w:lastRowLastColumn="0"/>
-            </w:pPr>
-            <w:r>
+              <w:rPr>
+                <w:lang w:val="en-US"/>
+              </w:rPr>
+            </w:pPr>
+            <w:r>
+              <w:rPr>
+                <w:lang w:val="en-US"/>
+              </w:rPr>
               <w:t>Return control to the higher component level (RG/Harness).</w:t>
             </w:r>
           </w:p>
@@ -1824,10 +2649,68 @@
         <w:tc>
           <w:tcPr>
             <w:cnfStyle w:val="001000000000" w:firstRow="0" w:lastRow="0" w:firstColumn="1" w:lastColumn="0" w:oddVBand="0" w:evenVBand="0" w:oddHBand="0" w:evenHBand="0" w:firstRowFirstColumn="0" w:firstRowLastColumn="0" w:lastRowFirstColumn="0" w:lastRowLastColumn="0"/>
-            <w:tcW w:w="1696" w:type="dxa"/>
+            <w:tcW w:w="2122" w:type="dxa"/>
+            <w:shd w:val="clear" w:color="auto" w:fill="DEEAF6" w:themeFill="accent1" w:themeFillTint="33"/>
+          </w:tcPr>
+          <w:p>
+            <w:pPr>
+              <w:rPr>
+                <w:lang w:val="en-US"/>
+              </w:rPr>
+            </w:pPr>
+            <w:r>
+              <w:rPr>
+                <w:lang w:val="en-US"/>
+              </w:rPr>
+              <w:t>INITIALIZING_</w:t>
+            </w:r>
+          </w:p>
+          <w:p>
+            <w:pPr>
+              <w:rPr>
+                <w:lang w:val="en-US"/>
+              </w:rPr>
+            </w:pPr>
+            <w:r>
+              <w:rPr>
+                <w:lang w:val="en-US"/>
+              </w:rPr>
+              <w:t>COST_MAP</w:t>
+            </w:r>
+          </w:p>
+        </w:tc>
+        <w:tc>
+          <w:tcPr>
+            <w:tcW w:w="1984" w:type="dxa"/>
+          </w:tcPr>
+          <w:p>
+            <w:pPr>
+              <w:cnfStyle w:val="000000000000" w:firstRow="0" w:lastRow="0" w:firstColumn="0" w:lastColumn="0" w:oddVBand="0" w:evenVBand="0" w:oddHBand="0" w:evenHBand="0" w:firstRowFirstColumn="0" w:firstRowLastColumn="0" w:lastRowFirstColumn="0" w:lastRowLastColumn="0"/>
+              <w:rPr>
+                <w:lang w:val="en-US"/>
+              </w:rPr>
+            </w:pPr>
+            <w:r>
+              <w:rPr>
+                <w:lang w:val="en-US"/>
+              </w:rPr>
+              <w:t>POOR_CONFIG</w:t>
+            </w:r>
+          </w:p>
+        </w:tc>
+        <w:tc>
+          <w:tcPr>
+            <w:tcW w:w="1276" w:type="dxa"/>
             <w:vMerge/>
           </w:tcPr>
-          <w:p/>
+          <w:p>
+            <w:pPr>
+              <w:cnfStyle w:val="000000000000" w:firstRow="0" w:lastRow="0" w:firstColumn="0" w:lastColumn="0" w:oddVBand="0" w:evenVBand="0" w:oddHBand="0" w:evenHBand="0" w:firstRowFirstColumn="0" w:firstRowLastColumn="0" w:lastRowFirstColumn="0" w:lastRowLastColumn="0"/>
+              <w:rPr>
+                <w:lang w:val="en-US"/>
+              </w:rPr>
+            </w:pPr>
+          </w:p>
         </w:tc>
         <w:tc>
           <w:tcPr>
@@ -1836,45 +2719,47 @@
           <w:p>
             <w:pPr>
               <w:cnfStyle w:val="000000000000" w:firstRow="0" w:lastRow="0" w:firstColumn="0" w:lastColumn="0" w:oddVBand="0" w:evenVBand="0" w:oddHBand="0" w:evenHBand="0" w:firstRowFirstColumn="0" w:firstRowLastColumn="0" w:lastRowFirstColumn="0" w:lastRowLastColumn="0"/>
-            </w:pPr>
-            <w:r>
-              <w:t>POOR_CONFIG</w:t>
-            </w:r>
-          </w:p>
-        </w:tc>
-        <w:tc>
-          <w:tcPr>
-            <w:tcW w:w="1418" w:type="dxa"/>
-            <w:vMerge/>
+              <w:rPr>
+                <w:lang w:val="en-US"/>
+              </w:rPr>
+            </w:pPr>
+            <w:r>
+              <w:rPr>
+                <w:lang w:val="en-US"/>
+              </w:rPr>
+              <w:t xml:space="preserve">The </w:t>
+            </w:r>
+            <w:proofErr w:type="spellStart"/>
+            <w:r>
+              <w:rPr>
+                <w:lang w:val="en-US"/>
+              </w:rPr>
+              <w:t>config</w:t>
+            </w:r>
+            <w:proofErr w:type="spellEnd"/>
+            <w:r>
+              <w:rPr>
+                <w:lang w:val="en-US"/>
+              </w:rPr>
+              <w:t xml:space="preserve"> file either misses some information or it is not fine</w:t>
+            </w:r>
+          </w:p>
+        </w:tc>
+        <w:tc>
+          <w:tcPr>
+            <w:tcW w:w="2086" w:type="dxa"/>
           </w:tcPr>
           <w:p>
             <w:pPr>
               <w:cnfStyle w:val="000000000000" w:firstRow="0" w:lastRow="0" w:firstColumn="0" w:lastColumn="0" w:oddVBand="0" w:evenVBand="0" w:oddHBand="0" w:evenHBand="0" w:firstRowFirstColumn="0" w:firstRowLastColumn="0" w:lastRowFirstColumn="0" w:lastRowLastColumn="0"/>
-            </w:pPr>
-          </w:p>
-        </w:tc>
-        <w:tc>
-          <w:tcPr>
-            <w:tcW w:w="2551" w:type="dxa"/>
-          </w:tcPr>
-          <w:p>
-            <w:pPr>
-              <w:cnfStyle w:val="000000000000" w:firstRow="0" w:lastRow="0" w:firstColumn="0" w:lastColumn="0" w:oddVBand="0" w:evenVBand="0" w:oddHBand="0" w:evenHBand="0" w:firstRowFirstColumn="0" w:firstRowLastColumn="0" w:lastRowFirstColumn="0" w:lastRowLastColumn="0"/>
-            </w:pPr>
-            <w:r>
-              <w:t>The config file either misses some information or it is not fine</w:t>
-            </w:r>
-          </w:p>
-        </w:tc>
-        <w:tc>
-          <w:tcPr>
-            <w:tcW w:w="1803" w:type="dxa"/>
-          </w:tcPr>
-          <w:p>
-            <w:pPr>
-              <w:cnfStyle w:val="000000000000" w:firstRow="0" w:lastRow="0" w:firstColumn="0" w:lastColumn="0" w:oddVBand="0" w:evenVBand="0" w:oddHBand="0" w:evenHBand="0" w:firstRowFirstColumn="0" w:firstRowLastColumn="0" w:lastRowFirstColumn="0" w:lastRowLastColumn="0"/>
-            </w:pPr>
-            <w:r>
+              <w:rPr>
+                <w:lang w:val="en-US"/>
+              </w:rPr>
+            </w:pPr>
+            <w:r>
+              <w:rPr>
+                <w:lang w:val="en-US"/>
+              </w:rPr>
               <w:t>Return control to the higher component level (RG/Harness).</w:t>
             </w:r>
           </w:p>
@@ -1888,18 +2773,79 @@
         <w:tc>
           <w:tcPr>
             <w:cnfStyle w:val="001000000000" w:firstRow="0" w:lastRow="0" w:firstColumn="1" w:lastColumn="0" w:oddVBand="0" w:evenVBand="0" w:oddHBand="0" w:evenHBand="0" w:firstRowFirstColumn="0" w:firstRowLastColumn="0" w:lastRowFirstColumn="0" w:lastRowLastColumn="0"/>
-            <w:tcW w:w="1696" w:type="dxa"/>
+            <w:tcW w:w="2122" w:type="dxa"/>
             <w:vMerge w:val="restart"/>
           </w:tcPr>
           <w:p>
-            <w:r>
+            <w:pPr>
+              <w:rPr>
+                <w:lang w:val="en-US"/>
+              </w:rPr>
+            </w:pPr>
+            <w:r>
+              <w:rPr>
+                <w:lang w:val="en-US"/>
+              </w:rPr>
               <w:t>GENERATING_</w:t>
             </w:r>
           </w:p>
           <w:p>
-            <w:r>
+            <w:pPr>
+              <w:rPr>
+                <w:lang w:val="en-US"/>
+              </w:rPr>
+            </w:pPr>
+            <w:r>
+              <w:rPr>
+                <w:lang w:val="en-US"/>
+              </w:rPr>
               <w:t>MOTION_PLAN</w:t>
             </w:r>
+            <w:r>
+              <w:rPr>
+                <w:lang w:val="en-US"/>
+              </w:rPr>
+              <w:t xml:space="preserve"> / REPLANNING</w:t>
+            </w:r>
+          </w:p>
+        </w:tc>
+        <w:tc>
+          <w:tcPr>
+            <w:tcW w:w="1984" w:type="dxa"/>
+          </w:tcPr>
+          <w:p>
+            <w:pPr>
+              <w:cnfStyle w:val="000000100000" w:firstRow="0" w:lastRow="0" w:firstColumn="0" w:lastColumn="0" w:oddVBand="0" w:evenVBand="0" w:oddHBand="1" w:evenHBand="0" w:firstRowFirstColumn="0" w:firstRowLastColumn="0" w:lastRowFirstColumn="0" w:lastRowLastColumn="0"/>
+              <w:rPr>
+                <w:lang w:val="en-US"/>
+              </w:rPr>
+            </w:pPr>
+            <w:r>
+              <w:rPr>
+                <w:lang w:val="en-US"/>
+              </w:rPr>
+              <w:t>OOB_ROVER_POS</w:t>
+            </w:r>
+          </w:p>
+        </w:tc>
+        <w:tc>
+          <w:tcPr>
+            <w:tcW w:w="1276" w:type="dxa"/>
+            <w:vMerge w:val="restart"/>
+          </w:tcPr>
+          <w:p>
+            <w:pPr>
+              <w:cnfStyle w:val="000000100000" w:firstRow="0" w:lastRow="0" w:firstColumn="0" w:lastColumn="0" w:oddVBand="0" w:evenVBand="0" w:oddHBand="1" w:evenHBand="0" w:firstRowFirstColumn="0" w:firstRowLastColumn="0" w:lastRowFirstColumn="0" w:lastRowLastColumn="0"/>
+              <w:rPr>
+                <w:lang w:val="en-US"/>
+              </w:rPr>
+            </w:pPr>
+            <w:r>
+              <w:rPr>
+                <w:lang w:val="en-US"/>
+              </w:rPr>
+              <w:t>Position out of DEM boundaries</w:t>
+            </w:r>
           </w:p>
         </w:tc>
         <w:tc>
@@ -1909,49 +2855,34 @@
           <w:p>
             <w:pPr>
               <w:cnfStyle w:val="000000100000" w:firstRow="0" w:lastRow="0" w:firstColumn="0" w:lastColumn="0" w:oddVBand="0" w:evenVBand="0" w:oddHBand="1" w:evenHBand="0" w:firstRowFirstColumn="0" w:firstRowLastColumn="0" w:lastRowFirstColumn="0" w:lastRowLastColumn="0"/>
-            </w:pPr>
-            <w:r>
-              <w:t>OOB_ROVER_POS</w:t>
-            </w:r>
-          </w:p>
-        </w:tc>
-        <w:tc>
-          <w:tcPr>
-            <w:tcW w:w="1418" w:type="dxa"/>
+              <w:rPr>
+                <w:lang w:val="en-US"/>
+              </w:rPr>
+            </w:pPr>
+            <w:r>
+              <w:rPr>
+                <w:lang w:val="en-US"/>
+              </w:rPr>
+              <w:t>Rover position is not located within DEM</w:t>
+            </w:r>
+          </w:p>
+        </w:tc>
+        <w:tc>
+          <w:tcPr>
+            <w:tcW w:w="2086" w:type="dxa"/>
             <w:vMerge w:val="restart"/>
           </w:tcPr>
           <w:p>
             <w:pPr>
               <w:cnfStyle w:val="000000100000" w:firstRow="0" w:lastRow="0" w:firstColumn="0" w:lastColumn="0" w:oddVBand="0" w:evenVBand="0" w:oddHBand="1" w:evenHBand="0" w:firstRowFirstColumn="0" w:firstRowLastColumn="0" w:lastRowFirstColumn="0" w:lastRowLastColumn="0"/>
-            </w:pPr>
-            <w:r>
-              <w:t>Position out of DEM boundaries</w:t>
-            </w:r>
-          </w:p>
-        </w:tc>
-        <w:tc>
-          <w:tcPr>
-            <w:tcW w:w="2551" w:type="dxa"/>
-          </w:tcPr>
-          <w:p>
-            <w:pPr>
-              <w:cnfStyle w:val="000000100000" w:firstRow="0" w:lastRow="0" w:firstColumn="0" w:lastColumn="0" w:oddVBand="0" w:evenVBand="0" w:oddHBand="1" w:evenHBand="0" w:firstRowFirstColumn="0" w:firstRowLastColumn="0" w:lastRowFirstColumn="0" w:lastRowLastColumn="0"/>
-            </w:pPr>
-            <w:r>
-              <w:t>Rover position is not located within DEM</w:t>
-            </w:r>
-          </w:p>
-        </w:tc>
-        <w:tc>
-          <w:tcPr>
-            <w:tcW w:w="1803" w:type="dxa"/>
-            <w:vMerge w:val="restart"/>
-          </w:tcPr>
-          <w:p>
-            <w:pPr>
-              <w:cnfStyle w:val="000000100000" w:firstRow="0" w:lastRow="0" w:firstColumn="0" w:lastColumn="0" w:oddVBand="0" w:evenVBand="0" w:oddHBand="1" w:evenHBand="0" w:firstRowFirstColumn="0" w:firstRowLastColumn="0" w:lastRowFirstColumn="0" w:lastRowLastColumn="0"/>
-            </w:pPr>
-            <w:r>
+              <w:rPr>
+                <w:lang w:val="en-US"/>
+              </w:rPr>
+            </w:pPr>
+            <w:r>
+              <w:rPr>
+                <w:lang w:val="en-US"/>
+              </w:rPr>
               <w:t>Return control to the higher component level (RG/Harness).</w:t>
             </w:r>
           </w:p>
@@ -1964,10 +2895,49 @@
         <w:tc>
           <w:tcPr>
             <w:cnfStyle w:val="001000000000" w:firstRow="0" w:lastRow="0" w:firstColumn="1" w:lastColumn="0" w:oddVBand="0" w:evenVBand="0" w:oddHBand="0" w:evenHBand="0" w:firstRowFirstColumn="0" w:firstRowLastColumn="0" w:lastRowFirstColumn="0" w:lastRowLastColumn="0"/>
-            <w:tcW w:w="1696" w:type="dxa"/>
+            <w:tcW w:w="2122" w:type="dxa"/>
             <w:vMerge/>
           </w:tcPr>
-          <w:p/>
+          <w:p>
+            <w:pPr>
+              <w:rPr>
+                <w:lang w:val="en-US"/>
+              </w:rPr>
+            </w:pPr>
+          </w:p>
+        </w:tc>
+        <w:tc>
+          <w:tcPr>
+            <w:tcW w:w="1984" w:type="dxa"/>
+          </w:tcPr>
+          <w:p>
+            <w:pPr>
+              <w:cnfStyle w:val="000000000000" w:firstRow="0" w:lastRow="0" w:firstColumn="0" w:lastColumn="0" w:oddVBand="0" w:evenVBand="0" w:oddHBand="0" w:evenHBand="0" w:firstRowFirstColumn="0" w:firstRowLastColumn="0" w:lastRowFirstColumn="0" w:lastRowLastColumn="0"/>
+              <w:rPr>
+                <w:lang w:val="en-US"/>
+              </w:rPr>
+            </w:pPr>
+            <w:r>
+              <w:rPr>
+                <w:lang w:val="en-US"/>
+              </w:rPr>
+              <w:t>OOB_GOAL_POS</w:t>
+            </w:r>
+          </w:p>
+        </w:tc>
+        <w:tc>
+          <w:tcPr>
+            <w:tcW w:w="1276" w:type="dxa"/>
+            <w:vMerge/>
+          </w:tcPr>
+          <w:p>
+            <w:pPr>
+              <w:cnfStyle w:val="000000000000" w:firstRow="0" w:lastRow="0" w:firstColumn="0" w:lastColumn="0" w:oddVBand="0" w:evenVBand="0" w:oddHBand="0" w:evenHBand="0" w:firstRowFirstColumn="0" w:firstRowLastColumn="0" w:lastRowFirstColumn="0" w:lastRowLastColumn="0"/>
+              <w:rPr>
+                <w:lang w:val="en-US"/>
+              </w:rPr>
+            </w:pPr>
+          </w:p>
         </w:tc>
         <w:tc>
           <w:tcPr>
@@ -1976,44 +2946,29 @@
           <w:p>
             <w:pPr>
               <w:cnfStyle w:val="000000000000" w:firstRow="0" w:lastRow="0" w:firstColumn="0" w:lastColumn="0" w:oddVBand="0" w:evenVBand="0" w:oddHBand="0" w:evenHBand="0" w:firstRowFirstColumn="0" w:firstRowLastColumn="0" w:lastRowFirstColumn="0" w:lastRowLastColumn="0"/>
-            </w:pPr>
-            <w:r>
-              <w:t>OOB_GOAL_POS</w:t>
-            </w:r>
-          </w:p>
-        </w:tc>
-        <w:tc>
-          <w:tcPr>
-            <w:tcW w:w="1418" w:type="dxa"/>
+              <w:rPr>
+                <w:lang w:val="en-US"/>
+              </w:rPr>
+            </w:pPr>
+            <w:r>
+              <w:rPr>
+                <w:lang w:val="en-US"/>
+              </w:rPr>
+              <w:t>Goal Position is not located within DEM</w:t>
+            </w:r>
+          </w:p>
+        </w:tc>
+        <w:tc>
+          <w:tcPr>
+            <w:tcW w:w="2086" w:type="dxa"/>
             <w:vMerge/>
           </w:tcPr>
           <w:p>
             <w:pPr>
               <w:cnfStyle w:val="000000000000" w:firstRow="0" w:lastRow="0" w:firstColumn="0" w:lastColumn="0" w:oddVBand="0" w:evenVBand="0" w:oddHBand="0" w:evenHBand="0" w:firstRowFirstColumn="0" w:firstRowLastColumn="0" w:lastRowFirstColumn="0" w:lastRowLastColumn="0"/>
-            </w:pPr>
-          </w:p>
-        </w:tc>
-        <w:tc>
-          <w:tcPr>
-            <w:tcW w:w="2551" w:type="dxa"/>
-          </w:tcPr>
-          <w:p>
-            <w:pPr>
-              <w:cnfStyle w:val="000000000000" w:firstRow="0" w:lastRow="0" w:firstColumn="0" w:lastColumn="0" w:oddVBand="0" w:evenVBand="0" w:oddHBand="0" w:evenHBand="0" w:firstRowFirstColumn="0" w:firstRowLastColumn="0" w:lastRowFirstColumn="0" w:lastRowLastColumn="0"/>
-            </w:pPr>
-            <w:r>
-              <w:t>Goal Position is not located within DEM</w:t>
-            </w:r>
-          </w:p>
-        </w:tc>
-        <w:tc>
-          <w:tcPr>
-            <w:tcW w:w="1803" w:type="dxa"/>
-            <w:vMerge/>
-          </w:tcPr>
-          <w:p>
-            <w:pPr>
-              <w:cnfStyle w:val="000000000000" w:firstRow="0" w:lastRow="0" w:firstColumn="0" w:lastColumn="0" w:oddVBand="0" w:evenVBand="0" w:oddHBand="0" w:evenHBand="0" w:firstRowFirstColumn="0" w:firstRowLastColumn="0" w:lastRowFirstColumn="0" w:lastRowLastColumn="0"/>
+              <w:rPr>
+                <w:lang w:val="en-US"/>
+              </w:rPr>
             </w:pPr>
           </w:p>
         </w:tc>
@@ -2026,10 +2981,55 @@
         <w:tc>
           <w:tcPr>
             <w:cnfStyle w:val="001000000000" w:firstRow="0" w:lastRow="0" w:firstColumn="1" w:lastColumn="0" w:oddVBand="0" w:evenVBand="0" w:oddHBand="0" w:evenHBand="0" w:firstRowFirstColumn="0" w:firstRowLastColumn="0" w:lastRowFirstColumn="0" w:lastRowLastColumn="0"/>
-            <w:tcW w:w="1696" w:type="dxa"/>
+            <w:tcW w:w="2122" w:type="dxa"/>
             <w:vMerge/>
           </w:tcPr>
-          <w:p/>
+          <w:p>
+            <w:pPr>
+              <w:rPr>
+                <w:lang w:val="en-US"/>
+              </w:rPr>
+            </w:pPr>
+          </w:p>
+        </w:tc>
+        <w:tc>
+          <w:tcPr>
+            <w:tcW w:w="1984" w:type="dxa"/>
+          </w:tcPr>
+          <w:p>
+            <w:pPr>
+              <w:cnfStyle w:val="000000100000" w:firstRow="0" w:lastRow="0" w:firstColumn="0" w:lastColumn="0" w:oddVBand="0" w:evenVBand="0" w:oddHBand="1" w:evenHBand="0" w:firstRowFirstColumn="0" w:firstRowLastColumn="0" w:lastRowFirstColumn="0" w:lastRowLastColumn="0"/>
+              <w:rPr>
+                <w:lang w:val="en-US"/>
+              </w:rPr>
+            </w:pPr>
+            <w:r>
+              <w:rPr>
+                <w:lang w:val="en-US"/>
+              </w:rPr>
+              <w:t>OBS_ROVER_POS</w:t>
+            </w:r>
+          </w:p>
+        </w:tc>
+        <w:tc>
+          <w:tcPr>
+            <w:tcW w:w="1276" w:type="dxa"/>
+            <w:vMerge w:val="restart"/>
+          </w:tcPr>
+          <w:p>
+            <w:pPr>
+              <w:cnfStyle w:val="000000100000" w:firstRow="0" w:lastRow="0" w:firstColumn="0" w:lastColumn="0" w:oddVBand="0" w:evenVBand="0" w:oddHBand="1" w:evenHBand="0" w:firstRowFirstColumn="0" w:firstRowLastColumn="0" w:lastRowFirstColumn="0" w:lastRowLastColumn="0"/>
+              <w:rPr>
+                <w:lang w:val="en-US"/>
+              </w:rPr>
+            </w:pPr>
+            <w:r>
+              <w:rPr>
+                <w:lang w:val="en-US"/>
+              </w:rPr>
+              <w:t>Position on obstacle area</w:t>
+            </w:r>
+          </w:p>
         </w:tc>
         <w:tc>
           <w:tcPr>
@@ -2038,48 +3038,33 @@
           <w:p>
             <w:pPr>
               <w:cnfStyle w:val="000000100000" w:firstRow="0" w:lastRow="0" w:firstColumn="0" w:lastColumn="0" w:oddVBand="0" w:evenVBand="0" w:oddHBand="1" w:evenHBand="0" w:firstRowFirstColumn="0" w:firstRowLastColumn="0" w:lastRowFirstColumn="0" w:lastRowLastColumn="0"/>
-            </w:pPr>
-            <w:r>
-              <w:t>OBS_ROVER_POS</w:t>
-            </w:r>
-          </w:p>
-        </w:tc>
-        <w:tc>
-          <w:tcPr>
-            <w:tcW w:w="1418" w:type="dxa"/>
-            <w:vMerge w:val="restart"/>
+              <w:rPr>
+                <w:lang w:val="en-US"/>
+              </w:rPr>
+            </w:pPr>
+            <w:r>
+              <w:rPr>
+                <w:lang w:val="en-US"/>
+              </w:rPr>
+              <w:t>For some reason, the rover is in forbidden area</w:t>
+            </w:r>
+          </w:p>
+        </w:tc>
+        <w:tc>
+          <w:tcPr>
+            <w:tcW w:w="2086" w:type="dxa"/>
           </w:tcPr>
           <w:p>
             <w:pPr>
               <w:cnfStyle w:val="000000100000" w:firstRow="0" w:lastRow="0" w:firstColumn="0" w:lastColumn="0" w:oddVBand="0" w:evenVBand="0" w:oddHBand="1" w:evenHBand="0" w:firstRowFirstColumn="0" w:firstRowLastColumn="0" w:lastRowFirstColumn="0" w:lastRowLastColumn="0"/>
-            </w:pPr>
-            <w:r>
-              <w:t>Position on obstacle area</w:t>
-            </w:r>
-          </w:p>
-        </w:tc>
-        <w:tc>
-          <w:tcPr>
-            <w:tcW w:w="2551" w:type="dxa"/>
-          </w:tcPr>
-          <w:p>
-            <w:pPr>
-              <w:cnfStyle w:val="000000100000" w:firstRow="0" w:lastRow="0" w:firstColumn="0" w:lastColumn="0" w:oddVBand="0" w:evenVBand="0" w:oddHBand="1" w:evenHBand="0" w:firstRowFirstColumn="0" w:firstRowLastColumn="0" w:lastRowFirstColumn="0" w:lastRowLastColumn="0"/>
-            </w:pPr>
-            <w:r>
-              <w:t>For some reason, the rover is in forbidden area</w:t>
-            </w:r>
-          </w:p>
-        </w:tc>
-        <w:tc>
-          <w:tcPr>
-            <w:tcW w:w="1803" w:type="dxa"/>
-          </w:tcPr>
-          <w:p>
-            <w:pPr>
-              <w:cnfStyle w:val="000000100000" w:firstRow="0" w:lastRow="0" w:firstColumn="0" w:lastColumn="0" w:oddVBand="0" w:evenVBand="0" w:oddHBand="1" w:evenHBand="0" w:firstRowFirstColumn="0" w:firstRowLastColumn="0" w:lastRowFirstColumn="0" w:lastRowLastColumn="0"/>
-            </w:pPr>
-            <w:r>
+              <w:rPr>
+                <w:lang w:val="en-US"/>
+              </w:rPr>
+            </w:pPr>
+            <w:r>
+              <w:rPr>
+                <w:lang w:val="en-US"/>
+              </w:rPr>
               <w:t>Return control to the higher component level (RG/Harness).</w:t>
             </w:r>
           </w:p>
@@ -2092,10 +3077,49 @@
         <w:tc>
           <w:tcPr>
             <w:cnfStyle w:val="001000000000" w:firstRow="0" w:lastRow="0" w:firstColumn="1" w:lastColumn="0" w:oddVBand="0" w:evenVBand="0" w:oddHBand="0" w:evenHBand="0" w:firstRowFirstColumn="0" w:firstRowLastColumn="0" w:lastRowFirstColumn="0" w:lastRowLastColumn="0"/>
-            <w:tcW w:w="1696" w:type="dxa"/>
+            <w:tcW w:w="2122" w:type="dxa"/>
             <w:vMerge/>
           </w:tcPr>
-          <w:p/>
+          <w:p>
+            <w:pPr>
+              <w:rPr>
+                <w:lang w:val="en-US"/>
+              </w:rPr>
+            </w:pPr>
+          </w:p>
+        </w:tc>
+        <w:tc>
+          <w:tcPr>
+            <w:tcW w:w="1984" w:type="dxa"/>
+          </w:tcPr>
+          <w:p>
+            <w:pPr>
+              <w:cnfStyle w:val="000000000000" w:firstRow="0" w:lastRow="0" w:firstColumn="0" w:lastColumn="0" w:oddVBand="0" w:evenVBand="0" w:oddHBand="0" w:evenHBand="0" w:firstRowFirstColumn="0" w:firstRowLastColumn="0" w:lastRowFirstColumn="0" w:lastRowLastColumn="0"/>
+              <w:rPr>
+                <w:lang w:val="en-US"/>
+              </w:rPr>
+            </w:pPr>
+            <w:r>
+              <w:rPr>
+                <w:lang w:val="en-US"/>
+              </w:rPr>
+              <w:t>OBS_GOAL_POS</w:t>
+            </w:r>
+          </w:p>
+        </w:tc>
+        <w:tc>
+          <w:tcPr>
+            <w:tcW w:w="1276" w:type="dxa"/>
+            <w:vMerge/>
+          </w:tcPr>
+          <w:p>
+            <w:pPr>
+              <w:cnfStyle w:val="000000000000" w:firstRow="0" w:lastRow="0" w:firstColumn="0" w:lastColumn="0" w:oddVBand="0" w:evenVBand="0" w:oddHBand="0" w:evenHBand="0" w:firstRowFirstColumn="0" w:firstRowLastColumn="0" w:lastRowFirstColumn="0" w:lastRowLastColumn="0"/>
+              <w:rPr>
+                <w:lang w:val="en-US"/>
+              </w:rPr>
+            </w:pPr>
+          </w:p>
         </w:tc>
         <w:tc>
           <w:tcPr>
@@ -2104,54 +3128,45 @@
           <w:p>
             <w:pPr>
               <w:cnfStyle w:val="000000000000" w:firstRow="0" w:lastRow="0" w:firstColumn="0" w:lastColumn="0" w:oddVBand="0" w:evenVBand="0" w:oddHBand="0" w:evenHBand="0" w:firstRowFirstColumn="0" w:firstRowLastColumn="0" w:lastRowFirstColumn="0" w:lastRowLastColumn="0"/>
-            </w:pPr>
-            <w:r>
-              <w:t>OBS_GOAL_POS</w:t>
-            </w:r>
-          </w:p>
-        </w:tc>
-        <w:tc>
-          <w:tcPr>
-            <w:tcW w:w="1418" w:type="dxa"/>
-            <w:vMerge/>
+              <w:rPr>
+                <w:lang w:val="en-US"/>
+              </w:rPr>
+            </w:pPr>
+            <w:r>
+              <w:rPr>
+                <w:lang w:val="en-US"/>
+              </w:rPr>
+              <w:t>Goal located deep within obstacles</w:t>
+            </w:r>
+          </w:p>
+        </w:tc>
+        <w:tc>
+          <w:tcPr>
+            <w:tcW w:w="2086" w:type="dxa"/>
           </w:tcPr>
           <w:p>
             <w:pPr>
               <w:cnfStyle w:val="000000000000" w:firstRow="0" w:lastRow="0" w:firstColumn="0" w:lastColumn="0" w:oddVBand="0" w:evenVBand="0" w:oddHBand="0" w:evenHBand="0" w:firstRowFirstColumn="0" w:firstRowLastColumn="0" w:lastRowFirstColumn="0" w:lastRowLastColumn="0"/>
-            </w:pPr>
-          </w:p>
-        </w:tc>
-        <w:tc>
-          <w:tcPr>
-            <w:tcW w:w="2551" w:type="dxa"/>
-          </w:tcPr>
-          <w:p>
-            <w:pPr>
-              <w:cnfStyle w:val="000000000000" w:firstRow="0" w:lastRow="0" w:firstColumn="0" w:lastColumn="0" w:oddVBand="0" w:evenVBand="0" w:oddHBand="0" w:evenHBand="0" w:firstRowFirstColumn="0" w:firstRowLastColumn="0" w:lastRowFirstColumn="0" w:lastRowLastColumn="0"/>
-            </w:pPr>
-            <w:r>
-              <w:t>Goal located deep within obstacles</w:t>
-            </w:r>
-          </w:p>
-        </w:tc>
-        <w:tc>
-          <w:tcPr>
-            <w:tcW w:w="1803" w:type="dxa"/>
-          </w:tcPr>
-          <w:p>
-            <w:pPr>
-              <w:cnfStyle w:val="000000000000" w:firstRow="0" w:lastRow="0" w:firstColumn="0" w:lastColumn="0" w:oddVBand="0" w:evenVBand="0" w:oddHBand="0" w:evenHBand="0" w:firstRowFirstColumn="0" w:firstRowLastColumn="0" w:lastRowFirstColumn="0" w:lastRowLastColumn="0"/>
-            </w:pPr>
-            <w:r>
-              <w:t>Return control to the higher component level (RG/Harness).</w:t>
-            </w:r>
-            <w:r>
-              <w:t xml:space="preserve"> G</w:t>
-            </w:r>
-            <w:r>
+              <w:rPr>
+                <w:lang w:val="en-US"/>
+              </w:rPr>
+            </w:pPr>
+            <w:r>
+              <w:rPr>
+                <w:lang w:val="en-US"/>
+              </w:rPr>
+              <w:t>Return control to the higher component level (RG/Harness). G</w:t>
+            </w:r>
+            <w:r>
+              <w:rPr>
+                <w:lang w:val="en-US"/>
+              </w:rPr>
               <w:t>oal shall be discarded</w:t>
             </w:r>
             <w:r>
+              <w:rPr>
+                <w:lang w:val="en-US"/>
+              </w:rPr>
               <w:t>.</w:t>
             </w:r>
           </w:p>
@@ -2165,57 +3180,107 @@
         <w:tc>
           <w:tcPr>
             <w:cnfStyle w:val="001000000000" w:firstRow="0" w:lastRow="0" w:firstColumn="1" w:lastColumn="0" w:oddVBand="0" w:evenVBand="0" w:oddHBand="0" w:evenHBand="0" w:firstRowFirstColumn="0" w:firstRowLastColumn="0" w:lastRowFirstColumn="0" w:lastRowLastColumn="0"/>
-            <w:tcW w:w="1696" w:type="dxa"/>
+            <w:tcW w:w="2122" w:type="dxa"/>
             <w:vMerge/>
           </w:tcPr>
-          <w:p/>
-        </w:tc>
-        <w:tc>
-          <w:tcPr>
-            <w:tcW w:w="2268" w:type="dxa"/>
+          <w:p>
+            <w:pPr>
+              <w:rPr>
+                <w:lang w:val="en-US"/>
+              </w:rPr>
+            </w:pPr>
+          </w:p>
+        </w:tc>
+        <w:tc>
+          <w:tcPr>
+            <w:tcW w:w="1984" w:type="dxa"/>
           </w:tcPr>
           <w:p>
             <w:pPr>
               <w:cnfStyle w:val="000000100000" w:firstRow="0" w:lastRow="0" w:firstColumn="0" w:lastColumn="0" w:oddVBand="0" w:evenVBand="0" w:oddHBand="1" w:evenHBand="0" w:firstRowFirstColumn="0" w:firstRowLastColumn="0" w:lastRowFirstColumn="0" w:lastRowLastColumn="0"/>
-            </w:pPr>
-            <w:r>
+              <w:rPr>
+                <w:lang w:val="en-US"/>
+              </w:rPr>
+            </w:pPr>
+            <w:r>
+              <w:rPr>
+                <w:lang w:val="en-US"/>
+              </w:rPr>
               <w:t>UNREACH_GOAL</w:t>
             </w:r>
           </w:p>
         </w:tc>
         <w:tc>
           <w:tcPr>
-            <w:tcW w:w="3969" w:type="dxa"/>
+            <w:tcW w:w="3544" w:type="dxa"/>
             <w:gridSpan w:val="2"/>
           </w:tcPr>
           <w:p>
             <w:pPr>
               <w:cnfStyle w:val="000000100000" w:firstRow="0" w:lastRow="0" w:firstColumn="0" w:lastColumn="0" w:oddVBand="0" w:evenVBand="0" w:oddHBand="1" w:evenHBand="0" w:firstRowFirstColumn="0" w:firstRowLastColumn="0" w:lastRowFirstColumn="0" w:lastRowLastColumn="0"/>
-            </w:pPr>
-            <w:r>
-              <w:t>After attempting to compute the rover path, goal is not accesible</w:t>
-            </w:r>
-          </w:p>
-        </w:tc>
-        <w:tc>
-          <w:tcPr>
-            <w:tcW w:w="1803" w:type="dxa"/>
+              <w:rPr>
+                <w:lang w:val="en-US"/>
+              </w:rPr>
+            </w:pPr>
+            <w:r>
+              <w:rPr>
+                <w:lang w:val="en-US"/>
+              </w:rPr>
+              <w:t xml:space="preserve">After attempting to compute the rover path, goal is not </w:t>
+            </w:r>
+            <w:proofErr w:type="spellStart"/>
+            <w:r>
+              <w:rPr>
+                <w:lang w:val="en-US"/>
+              </w:rPr>
+              <w:t>accesible</w:t>
+            </w:r>
+            <w:proofErr w:type="spellEnd"/>
+          </w:p>
+        </w:tc>
+        <w:tc>
+          <w:tcPr>
+            <w:tcW w:w="2086" w:type="dxa"/>
             <w:vMerge w:val="restart"/>
           </w:tcPr>
           <w:p>
             <w:pPr>
               <w:cnfStyle w:val="000000100000" w:firstRow="0" w:lastRow="0" w:firstColumn="0" w:lastColumn="0" w:oddVBand="0" w:evenVBand="0" w:oddHBand="1" w:evenHBand="0" w:firstRowFirstColumn="0" w:firstRowLastColumn="0" w:lastRowFirstColumn="0" w:lastRowLastColumn="0"/>
-            </w:pPr>
-            <w:r>
-              <w:t>Return control to the higher component level (RG/Harness).</w:t>
-            </w:r>
-            <w:r>
-              <w:t xml:space="preserve"> </w:t>
-            </w:r>
-            <w:r>
-              <w:t>it shall be discarded</w:t>
-            </w:r>
-            <w:r>
+              <w:rPr>
+                <w:lang w:val="en-US"/>
+              </w:rPr>
+            </w:pPr>
+            <w:r>
+              <w:rPr>
+                <w:lang w:val="en-US"/>
+              </w:rPr>
+              <w:t xml:space="preserve">Return control to the higher </w:t>
+            </w:r>
+            <w:r>
+              <w:rPr>
+                <w:lang w:val="en-US"/>
+              </w:rPr>
+              <w:lastRenderedPageBreak/>
+              <w:t xml:space="preserve">component level (RG/Harness). </w:t>
+            </w:r>
+            <w:proofErr w:type="gramStart"/>
+            <w:r>
+              <w:rPr>
+                <w:lang w:val="en-US"/>
+              </w:rPr>
+              <w:t>it</w:t>
+            </w:r>
+            <w:proofErr w:type="gramEnd"/>
+            <w:r>
+              <w:rPr>
+                <w:lang w:val="en-US"/>
+              </w:rPr>
+              <w:t xml:space="preserve"> shall be discarded</w:t>
+            </w:r>
+            <w:r>
+              <w:rPr>
+                <w:lang w:val="en-US"/>
+              </w:rPr>
               <w:t>.</w:t>
             </w:r>
           </w:p>
@@ -2228,49 +3293,73 @@
         <w:tc>
           <w:tcPr>
             <w:cnfStyle w:val="001000000000" w:firstRow="0" w:lastRow="0" w:firstColumn="1" w:lastColumn="0" w:oddVBand="0" w:evenVBand="0" w:oddHBand="0" w:evenHBand="0" w:firstRowFirstColumn="0" w:firstRowLastColumn="0" w:lastRowFirstColumn="0" w:lastRowLastColumn="0"/>
-            <w:tcW w:w="1696" w:type="dxa"/>
+            <w:tcW w:w="2122" w:type="dxa"/>
             <w:vMerge/>
           </w:tcPr>
-          <w:p/>
-        </w:tc>
-        <w:tc>
-          <w:tcPr>
-            <w:tcW w:w="2268" w:type="dxa"/>
+          <w:p>
+            <w:pPr>
+              <w:rPr>
+                <w:lang w:val="en-US"/>
+              </w:rPr>
+            </w:pPr>
+          </w:p>
+        </w:tc>
+        <w:tc>
+          <w:tcPr>
+            <w:tcW w:w="1984" w:type="dxa"/>
           </w:tcPr>
           <w:p>
             <w:pPr>
               <w:cnfStyle w:val="000000000000" w:firstRow="0" w:lastRow="0" w:firstColumn="0" w:lastColumn="0" w:oddVBand="0" w:evenVBand="0" w:oddHBand="0" w:evenHBand="0" w:firstRowFirstColumn="0" w:firstRowLastColumn="0" w:lastRowFirstColumn="0" w:lastRowLastColumn="0"/>
-            </w:pPr>
-            <w:r>
+              <w:rPr>
+                <w:lang w:val="en-US"/>
+              </w:rPr>
+            </w:pPr>
+            <w:r>
+              <w:rPr>
+                <w:lang w:val="en-US"/>
+              </w:rPr>
               <w:t>UNCERT_GOAL</w:t>
             </w:r>
           </w:p>
         </w:tc>
         <w:tc>
           <w:tcPr>
-            <w:tcW w:w="3969" w:type="dxa"/>
+            <w:tcW w:w="3544" w:type="dxa"/>
             <w:gridSpan w:val="2"/>
           </w:tcPr>
           <w:p>
             <w:pPr>
               <w:cnfStyle w:val="000000000000" w:firstRow="0" w:lastRow="0" w:firstColumn="0" w:lastColumn="0" w:oddVBand="0" w:evenVBand="0" w:oddHBand="0" w:evenHBand="0" w:firstRowFirstColumn="0" w:firstRowLastColumn="0" w:lastRowFirstColumn="0" w:lastRowLastColumn="0"/>
-            </w:pPr>
-            <w:r>
+              <w:rPr>
+                <w:lang w:val="en-US"/>
+              </w:rPr>
+            </w:pPr>
+            <w:r>
+              <w:rPr>
+                <w:lang w:val="en-US"/>
+              </w:rPr>
               <w:t>Target Pose is uncertain due to the sum of uncertainties</w:t>
             </w:r>
             <w:r>
+              <w:rPr>
+                <w:lang w:val="en-US"/>
+              </w:rPr>
               <w:t xml:space="preserve"> (DEM and Target high errors)</w:t>
             </w:r>
           </w:p>
         </w:tc>
         <w:tc>
           <w:tcPr>
-            <w:tcW w:w="1803" w:type="dxa"/>
+            <w:tcW w:w="2086" w:type="dxa"/>
             <w:vMerge/>
           </w:tcPr>
           <w:p>
             <w:pPr>
               <w:cnfStyle w:val="000000000000" w:firstRow="0" w:lastRow="0" w:firstColumn="0" w:lastColumn="0" w:oddVBand="0" w:evenVBand="0" w:oddHBand="0" w:evenHBand="0" w:firstRowFirstColumn="0" w:firstRowLastColumn="0" w:lastRowFirstColumn="0" w:lastRowLastColumn="0"/>
+              <w:rPr>
+                <w:lang w:val="en-US"/>
+              </w:rPr>
             </w:pPr>
           </w:p>
         </w:tc>
@@ -2283,64 +3372,104 @@
         <w:tc>
           <w:tcPr>
             <w:cnfStyle w:val="001000000000" w:firstRow="0" w:lastRow="0" w:firstColumn="1" w:lastColumn="0" w:oddVBand="0" w:evenVBand="0" w:oddHBand="0" w:evenHBand="0" w:firstRowFirstColumn="0" w:firstRowLastColumn="0" w:lastRowFirstColumn="0" w:lastRowLastColumn="0"/>
-            <w:tcW w:w="1696" w:type="dxa"/>
+            <w:tcW w:w="2122" w:type="dxa"/>
             <w:vMerge w:val="restart"/>
           </w:tcPr>
           <w:p>
-            <w:r>
+            <w:pPr>
+              <w:rPr>
+                <w:lang w:val="en-US"/>
+              </w:rPr>
+            </w:pPr>
+            <w:r>
+              <w:rPr>
+                <w:lang w:val="en-US"/>
+              </w:rPr>
               <w:t>EXECUTING_</w:t>
             </w:r>
           </w:p>
           <w:p>
-            <w:r>
-              <w:t>MOTION_PLAN</w:t>
-            </w:r>
-          </w:p>
-        </w:tc>
-        <w:tc>
-          <w:tcPr>
-            <w:tcW w:w="2268" w:type="dxa"/>
+            <w:pPr>
+              <w:rPr>
+                <w:lang w:val="en-US"/>
+              </w:rPr>
+            </w:pPr>
+            <w:r>
+              <w:rPr>
+                <w:lang w:val="en-US"/>
+              </w:rPr>
+              <w:t>MOTION_PLAN / EXECUTING_</w:t>
+            </w:r>
+          </w:p>
+          <w:p>
+            <w:pPr>
+              <w:rPr>
+                <w:lang w:val="en-US"/>
+              </w:rPr>
+            </w:pPr>
+            <w:r>
+              <w:rPr>
+                <w:lang w:val="en-US"/>
+              </w:rPr>
+              <w:t>SAMPLE_HANDLING</w:t>
+            </w:r>
+          </w:p>
+        </w:tc>
+        <w:tc>
+          <w:tcPr>
+            <w:tcW w:w="1984" w:type="dxa"/>
           </w:tcPr>
           <w:p>
             <w:pPr>
               <w:cnfStyle w:val="000000100000" w:firstRow="0" w:lastRow="0" w:firstColumn="0" w:lastColumn="0" w:oddVBand="0" w:evenVBand="0" w:oddHBand="1" w:evenHBand="0" w:firstRowFirstColumn="0" w:firstRowLastColumn="0" w:lastRowFirstColumn="0" w:lastRowLastColumn="0"/>
-            </w:pPr>
-            <w:r>
-              <w:t>NON_RESP_ROVER</w:t>
-            </w:r>
-          </w:p>
-        </w:tc>
-        <w:tc>
-          <w:tcPr>
-            <w:tcW w:w="3969" w:type="dxa"/>
+              <w:rPr>
+                <w:lang w:val="en-US"/>
+              </w:rPr>
+            </w:pPr>
+            <w:r>
+              <w:rPr>
+                <w:lang w:val="en-US"/>
+              </w:rPr>
+              <w:t>NON_RESP_ARM</w:t>
+            </w:r>
+          </w:p>
+        </w:tc>
+        <w:tc>
+          <w:tcPr>
+            <w:tcW w:w="3544" w:type="dxa"/>
             <w:gridSpan w:val="2"/>
           </w:tcPr>
           <w:p>
             <w:pPr>
               <w:cnfStyle w:val="000000100000" w:firstRow="0" w:lastRow="0" w:firstColumn="0" w:lastColumn="0" w:oddVBand="0" w:evenVBand="0" w:oddHBand="1" w:evenHBand="0" w:firstRowFirstColumn="0" w:firstRowLastColumn="0" w:lastRowFirstColumn="0" w:lastRowLastColumn="0"/>
-            </w:pPr>
-            <w:r>
-              <w:t>Rover does not respond</w:t>
-            </w:r>
-            <w:r>
-              <w:t>.</w:t>
-            </w:r>
-          </w:p>
-        </w:tc>
-        <w:tc>
-          <w:tcPr>
-            <w:tcW w:w="1803" w:type="dxa"/>
-            <w:vMerge w:val="restart"/>
+              <w:rPr>
+                <w:lang w:val="en-US"/>
+              </w:rPr>
+            </w:pPr>
+            <w:r>
+              <w:rPr>
+                <w:lang w:val="en-US"/>
+              </w:rPr>
+              <w:t>Arm does not respond.</w:t>
+            </w:r>
+          </w:p>
+        </w:tc>
+        <w:tc>
+          <w:tcPr>
+            <w:tcW w:w="2086" w:type="dxa"/>
           </w:tcPr>
           <w:p>
             <w:pPr>
               <w:cnfStyle w:val="000000100000" w:firstRow="0" w:lastRow="0" w:firstColumn="0" w:lastColumn="0" w:oddVBand="0" w:evenVBand="0" w:oddHBand="1" w:evenHBand="0" w:firstRowFirstColumn="0" w:firstRowLastColumn="0" w:lastRowFirstColumn="0" w:lastRowLastColumn="0"/>
-            </w:pPr>
-            <w:r>
-              <w:t>Return control to harness</w:t>
-            </w:r>
-            <w:r>
-              <w:t>.</w:t>
+              <w:rPr>
+                <w:lang w:val="en-US"/>
+              </w:rPr>
+            </w:pPr>
+            <w:r>
+              <w:rPr>
+                <w:lang w:val="en-US"/>
+              </w:rPr>
+              <w:t>Return control to the higher component level (RG/Harness).</w:t>
             </w:r>
           </w:p>
         </w:tc>
@@ -2352,50 +3481,262 @@
         <w:tc>
           <w:tcPr>
             <w:cnfStyle w:val="001000000000" w:firstRow="0" w:lastRow="0" w:firstColumn="1" w:lastColumn="0" w:oddVBand="0" w:evenVBand="0" w:oddHBand="0" w:evenHBand="0" w:firstRowFirstColumn="0" w:firstRowLastColumn="0" w:lastRowFirstColumn="0" w:lastRowLastColumn="0"/>
-            <w:tcW w:w="1696" w:type="dxa"/>
+            <w:tcW w:w="2122" w:type="dxa"/>
             <w:vMerge/>
           </w:tcPr>
-          <w:p/>
-        </w:tc>
-        <w:tc>
-          <w:tcPr>
-            <w:tcW w:w="2268" w:type="dxa"/>
+          <w:p>
+            <w:pPr>
+              <w:rPr>
+                <w:lang w:val="en-US"/>
+              </w:rPr>
+            </w:pPr>
+          </w:p>
+        </w:tc>
+        <w:tc>
+          <w:tcPr>
+            <w:tcW w:w="1984" w:type="dxa"/>
           </w:tcPr>
           <w:p>
             <w:pPr>
               <w:cnfStyle w:val="000000000000" w:firstRow="0" w:lastRow="0" w:firstColumn="0" w:lastColumn="0" w:oddVBand="0" w:evenVBand="0" w:oddHBand="0" w:evenHBand="0" w:firstRowFirstColumn="0" w:firstRowLastColumn="0" w:lastRowFirstColumn="0" w:lastRowLastColumn="0"/>
-            </w:pPr>
-            <w:r>
-              <w:t>NON_RESP_ARM</w:t>
-            </w:r>
-          </w:p>
-        </w:tc>
-        <w:tc>
-          <w:tcPr>
-            <w:tcW w:w="3969" w:type="dxa"/>
+              <w:rPr>
+                <w:lang w:val="en-US"/>
+              </w:rPr>
+            </w:pPr>
+            <w:r>
+              <w:rPr>
+                <w:lang w:val="en-US"/>
+              </w:rPr>
+              <w:t>COLLIDING_ARM</w:t>
+            </w:r>
+          </w:p>
+        </w:tc>
+        <w:tc>
+          <w:tcPr>
+            <w:tcW w:w="3544" w:type="dxa"/>
             <w:gridSpan w:val="2"/>
           </w:tcPr>
           <w:p>
             <w:pPr>
               <w:cnfStyle w:val="000000000000" w:firstRow="0" w:lastRow="0" w:firstColumn="0" w:lastColumn="0" w:oddVBand="0" w:evenVBand="0" w:oddHBand="0" w:evenHBand="0" w:firstRowFirstColumn="0" w:firstRowLastColumn="0" w:lastRowFirstColumn="0" w:lastRowLastColumn="0"/>
-            </w:pPr>
-            <w:r>
-              <w:t>Arm does not respond</w:t>
-            </w:r>
-            <w:r>
+              <w:rPr>
+                <w:lang w:val="en-US"/>
+              </w:rPr>
+            </w:pPr>
+            <w:r>
+              <w:rPr>
+                <w:lang w:val="en-US"/>
+              </w:rPr>
+              <w:t>Torque sensors detect the arm is colliding with something</w:t>
+            </w:r>
+          </w:p>
+        </w:tc>
+        <w:tc>
+          <w:tcPr>
+            <w:tcW w:w="2086" w:type="dxa"/>
+          </w:tcPr>
+          <w:p>
+            <w:pPr>
+              <w:cnfStyle w:val="000000000000" w:firstRow="0" w:lastRow="0" w:firstColumn="0" w:lastColumn="0" w:oddVBand="0" w:evenVBand="0" w:oddHBand="0" w:evenHBand="0" w:firstRowFirstColumn="0" w:firstRowLastColumn="0" w:lastRowFirstColumn="0" w:lastRowLastColumn="0"/>
+              <w:rPr>
+                <w:lang w:val="en-US"/>
+              </w:rPr>
+            </w:pPr>
+            <w:r>
+              <w:rPr>
+                <w:lang w:val="en-US"/>
+              </w:rPr>
+              <w:t>Withdraw the arm, then return control to the higher component level (RG/harness).</w:t>
+            </w:r>
+          </w:p>
+        </w:tc>
+      </w:tr>
+      <w:tr>
+        <w:trPr>
+          <w:cnfStyle w:val="000000100000" w:firstRow="0" w:lastRow="0" w:firstColumn="0" w:lastColumn="0" w:oddVBand="0" w:evenVBand="0" w:oddHBand="1" w:evenHBand="0" w:firstRowFirstColumn="0" w:firstRowLastColumn="0" w:lastRowFirstColumn="0" w:lastRowLastColumn="0"/>
+          <w:trHeight w:val="1074"/>
+          <w:jc w:val="center"/>
+        </w:trPr>
+        <w:tc>
+          <w:tcPr>
+            <w:cnfStyle w:val="001000000000" w:firstRow="0" w:lastRow="0" w:firstColumn="1" w:lastColumn="0" w:oddVBand="0" w:evenVBand="0" w:oddHBand="0" w:evenHBand="0" w:firstRowFirstColumn="0" w:firstRowLastColumn="0" w:lastRowFirstColumn="0" w:lastRowLastColumn="0"/>
+            <w:tcW w:w="2122" w:type="dxa"/>
+            <w:vMerge w:val="restart"/>
+          </w:tcPr>
+          <w:p>
+            <w:pPr>
+              <w:rPr>
+                <w:lang w:val="en-US"/>
+              </w:rPr>
+            </w:pPr>
+            <w:r>
+              <w:rPr>
+                <w:lang w:val="en-US"/>
+              </w:rPr>
+              <w:t>EXECUTING_</w:t>
+            </w:r>
+          </w:p>
+          <w:p>
+            <w:pPr>
+              <w:rPr>
+                <w:lang w:val="en-US"/>
+              </w:rPr>
+            </w:pPr>
+            <w:r>
+              <w:rPr>
+                <w:lang w:val="en-US"/>
+              </w:rPr>
+              <w:t>MOTION_PLAN</w:t>
+            </w:r>
+          </w:p>
+        </w:tc>
+        <w:tc>
+          <w:tcPr>
+            <w:tcW w:w="1984" w:type="dxa"/>
+          </w:tcPr>
+          <w:p>
+            <w:pPr>
+              <w:cnfStyle w:val="000000100000" w:firstRow="0" w:lastRow="0" w:firstColumn="0" w:lastColumn="0" w:oddVBand="0" w:evenVBand="0" w:oddHBand="1" w:evenHBand="0" w:firstRowFirstColumn="0" w:firstRowLastColumn="0" w:lastRowFirstColumn="0" w:lastRowLastColumn="0"/>
+              <w:rPr>
+                <w:lang w:val="en-US"/>
+              </w:rPr>
+            </w:pPr>
+            <w:r>
+              <w:rPr>
+                <w:lang w:val="en-US"/>
+              </w:rPr>
+              <w:t>NON_RESP_ROVER</w:t>
+            </w:r>
+          </w:p>
+        </w:tc>
+        <w:tc>
+          <w:tcPr>
+            <w:tcW w:w="3544" w:type="dxa"/>
+            <w:gridSpan w:val="2"/>
+          </w:tcPr>
+          <w:p>
+            <w:pPr>
+              <w:cnfStyle w:val="000000100000" w:firstRow="0" w:lastRow="0" w:firstColumn="0" w:lastColumn="0" w:oddVBand="0" w:evenVBand="0" w:oddHBand="1" w:evenHBand="0" w:firstRowFirstColumn="0" w:firstRowLastColumn="0" w:lastRowFirstColumn="0" w:lastRowLastColumn="0"/>
+              <w:rPr>
+                <w:lang w:val="en-US"/>
+              </w:rPr>
+            </w:pPr>
+            <w:r>
+              <w:rPr>
+                <w:lang w:val="en-US"/>
+              </w:rPr>
+              <w:t>Rover does not respond.</w:t>
+            </w:r>
+          </w:p>
+        </w:tc>
+        <w:tc>
+          <w:tcPr>
+            <w:tcW w:w="2086" w:type="dxa"/>
+          </w:tcPr>
+          <w:p>
+            <w:pPr>
+              <w:cnfStyle w:val="000000100000" w:firstRow="0" w:lastRow="0" w:firstColumn="0" w:lastColumn="0" w:oddVBand="0" w:evenVBand="0" w:oddHBand="1" w:evenHBand="0" w:firstRowFirstColumn="0" w:firstRowLastColumn="0" w:lastRowFirstColumn="0" w:lastRowLastColumn="0"/>
+              <w:rPr>
+                <w:lang w:val="en-US"/>
+              </w:rPr>
+            </w:pPr>
+            <w:r>
+              <w:rPr>
+                <w:lang w:val="en-US"/>
+              </w:rPr>
+              <w:t>Return control to the higher component level (RG/Harness).</w:t>
+            </w:r>
+          </w:p>
+        </w:tc>
+      </w:tr>
+      <w:tr>
+        <w:trPr>
+          <w:jc w:val="center"/>
+        </w:trPr>
+        <w:tc>
+          <w:tcPr>
+            <w:cnfStyle w:val="001000000000" w:firstRow="0" w:lastRow="0" w:firstColumn="1" w:lastColumn="0" w:oddVBand="0" w:evenVBand="0" w:oddHBand="0" w:evenHBand="0" w:firstRowFirstColumn="0" w:firstRowLastColumn="0" w:lastRowFirstColumn="0" w:lastRowLastColumn="0"/>
+            <w:tcW w:w="2122" w:type="dxa"/>
+            <w:vMerge/>
+          </w:tcPr>
+          <w:p>
+            <w:pPr>
+              <w:rPr>
+                <w:lang w:val="en-US"/>
+              </w:rPr>
+            </w:pPr>
+          </w:p>
+        </w:tc>
+        <w:tc>
+          <w:tcPr>
+            <w:tcW w:w="1984" w:type="dxa"/>
+          </w:tcPr>
+          <w:p>
+            <w:pPr>
+              <w:cnfStyle w:val="000000000000" w:firstRow="0" w:lastRow="0" w:firstColumn="0" w:lastColumn="0" w:oddVBand="0" w:evenVBand="0" w:oddHBand="0" w:evenHBand="0" w:firstRowFirstColumn="0" w:firstRowLastColumn="0" w:lastRowFirstColumn="0" w:lastRowLastColumn="0"/>
+              <w:rPr>
+                <w:lang w:val="en-US"/>
+              </w:rPr>
+            </w:pPr>
+            <w:r>
+              <w:rPr>
+                <w:lang w:val="en-US"/>
+              </w:rPr>
+              <w:t>EXCESSIVE_DRIFT</w:t>
+            </w:r>
+          </w:p>
+        </w:tc>
+        <w:tc>
+          <w:tcPr>
+            <w:tcW w:w="3544" w:type="dxa"/>
+            <w:gridSpan w:val="2"/>
+          </w:tcPr>
+          <w:p>
+            <w:pPr>
+              <w:cnfStyle w:val="000000000000" w:firstRow="0" w:lastRow="0" w:firstColumn="0" w:lastColumn="0" w:oddVBand="0" w:evenVBand="0" w:oddHBand="0" w:evenHBand="0" w:firstRowFirstColumn="0" w:firstRowLastColumn="0" w:lastRowFirstColumn="0" w:lastRowLastColumn="0"/>
+              <w:rPr>
+                <w:lang w:val="en-US"/>
+              </w:rPr>
+            </w:pPr>
+            <w:r>
+              <w:rPr>
+                <w:lang w:val="en-US"/>
+              </w:rPr>
+              <w:t>The rover is too far from the planned path</w:t>
+            </w:r>
+          </w:p>
+        </w:tc>
+        <w:tc>
+          <w:tcPr>
+            <w:tcW w:w="2086" w:type="dxa"/>
+          </w:tcPr>
+          <w:p>
+            <w:pPr>
+              <w:cnfStyle w:val="000000000000" w:firstRow="0" w:lastRow="0" w:firstColumn="0" w:lastColumn="0" w:oddVBand="0" w:evenVBand="0" w:oddHBand="0" w:evenHBand="0" w:firstRowFirstColumn="0" w:firstRowLastColumn="0" w:lastRowFirstColumn="0" w:lastRowLastColumn="0"/>
+              <w:rPr>
+                <w:lang w:val="en-US"/>
+              </w:rPr>
+            </w:pPr>
+            <w:proofErr w:type="spellStart"/>
+            <w:r>
+              <w:rPr>
+                <w:lang w:val="en-US"/>
+              </w:rPr>
+              <w:t>Recompute</w:t>
+            </w:r>
+            <w:proofErr w:type="spellEnd"/>
+            <w:r>
+              <w:rPr>
+                <w:lang w:val="en-US"/>
+              </w:rPr>
+              <w:t xml:space="preserve"> the motion plan</w:t>
+            </w:r>
+            <w:r>
+              <w:rPr>
+                <w:lang w:val="en-US"/>
+              </w:rPr>
               <w:t>.</w:t>
             </w:r>
-          </w:p>
-        </w:tc>
-        <w:tc>
-          <w:tcPr>
-            <w:tcW w:w="1803" w:type="dxa"/>
-            <w:vMerge/>
-          </w:tcPr>
-          <w:p>
-            <w:pPr>
-              <w:cnfStyle w:val="000000000000" w:firstRow="0" w:lastRow="0" w:firstColumn="0" w:lastColumn="0" w:oddVBand="0" w:evenVBand="0" w:oddHBand="0" w:evenHBand="0" w:firstRowFirstColumn="0" w:firstRowLastColumn="0" w:lastRowFirstColumn="0" w:lastRowLastColumn="0"/>
-            </w:pPr>
           </w:p>
         </w:tc>
       </w:tr>
@@ -2407,51 +3748,73 @@
         <w:tc>
           <w:tcPr>
             <w:cnfStyle w:val="001000000000" w:firstRow="0" w:lastRow="0" w:firstColumn="1" w:lastColumn="0" w:oddVBand="0" w:evenVBand="0" w:oddHBand="0" w:evenHBand="0" w:firstRowFirstColumn="0" w:firstRowLastColumn="0" w:lastRowFirstColumn="0" w:lastRowLastColumn="0"/>
-            <w:tcW w:w="1696" w:type="dxa"/>
+            <w:tcW w:w="2122" w:type="dxa"/>
             <w:vMerge/>
           </w:tcPr>
-          <w:p/>
-        </w:tc>
-        <w:tc>
-          <w:tcPr>
-            <w:tcW w:w="2268" w:type="dxa"/>
+          <w:p>
+            <w:pPr>
+              <w:rPr>
+                <w:lang w:val="en-US"/>
+              </w:rPr>
+            </w:pPr>
+          </w:p>
+        </w:tc>
+        <w:tc>
+          <w:tcPr>
+            <w:tcW w:w="1984" w:type="dxa"/>
           </w:tcPr>
           <w:p>
             <w:pPr>
               <w:cnfStyle w:val="000000100000" w:firstRow="0" w:lastRow="0" w:firstColumn="0" w:lastColumn="0" w:oddVBand="0" w:evenVBand="0" w:oddHBand="1" w:evenHBand="0" w:firstRowFirstColumn="0" w:firstRowLastColumn="0" w:lastRowFirstColumn="0" w:lastRowLastColumn="0"/>
-            </w:pPr>
-            <w:r>
-              <w:t>EXCESSIVE_DRIFT</w:t>
-            </w:r>
-          </w:p>
-        </w:tc>
-        <w:tc>
-          <w:tcPr>
-            <w:tcW w:w="3969" w:type="dxa"/>
+              <w:rPr>
+                <w:lang w:val="en-US"/>
+              </w:rPr>
+            </w:pPr>
+            <w:r>
+              <w:rPr>
+                <w:lang w:val="en-US"/>
+              </w:rPr>
+              <w:t>UNCERT_HEADING</w:t>
+            </w:r>
+          </w:p>
+        </w:tc>
+        <w:tc>
+          <w:tcPr>
+            <w:tcW w:w="3544" w:type="dxa"/>
             <w:gridSpan w:val="2"/>
           </w:tcPr>
           <w:p>
             <w:pPr>
               <w:cnfStyle w:val="000000100000" w:firstRow="0" w:lastRow="0" w:firstColumn="0" w:lastColumn="0" w:oddVBand="0" w:evenVBand="0" w:oddHBand="1" w:evenHBand="0" w:firstRowFirstColumn="0" w:firstRowLastColumn="0" w:lastRowFirstColumn="0" w:lastRowLastColumn="0"/>
-            </w:pPr>
-            <w:r>
-              <w:t>The rover is too far from the planned path</w:t>
-            </w:r>
-          </w:p>
-        </w:tc>
-        <w:tc>
-          <w:tcPr>
-            <w:tcW w:w="1803" w:type="dxa"/>
+              <w:rPr>
+                <w:lang w:val="en-US"/>
+              </w:rPr>
+            </w:pPr>
+            <w:r>
+              <w:rPr>
+                <w:lang w:val="en-US"/>
+              </w:rPr>
+              <w:t>Too much uncertainty due to accumulated heading error</w:t>
+            </w:r>
+          </w:p>
+        </w:tc>
+        <w:tc>
+          <w:tcPr>
+            <w:tcW w:w="2086" w:type="dxa"/>
           </w:tcPr>
           <w:p>
             <w:pPr>
               <w:cnfStyle w:val="000000100000" w:firstRow="0" w:lastRow="0" w:firstColumn="0" w:lastColumn="0" w:oddVBand="0" w:evenVBand="0" w:oddHBand="1" w:evenHBand="0" w:firstRowFirstColumn="0" w:firstRowLastColumn="0" w:lastRowFirstColumn="0" w:lastRowLastColumn="0"/>
-            </w:pPr>
-            <w:r>
-              <w:t>Recompute the motion plan</w:t>
-            </w:r>
-            <w:r>
-              <w:t>.</w:t>
+              <w:rPr>
+                <w:lang w:val="en-US"/>
+              </w:rPr>
+            </w:pPr>
+            <w:r>
+              <w:rPr>
+                <w:color w:val="FF0000"/>
+                <w:lang w:val="en-US"/>
+              </w:rPr>
+              <w:t>TBD: We have to discuss with other partners.</w:t>
             </w:r>
           </w:p>
         </w:tc>
@@ -2463,10 +3826,41 @@
         <w:tc>
           <w:tcPr>
             <w:cnfStyle w:val="001000000000" w:firstRow="0" w:lastRow="0" w:firstColumn="1" w:lastColumn="0" w:oddVBand="0" w:evenVBand="0" w:oddHBand="0" w:evenHBand="0" w:firstRowFirstColumn="0" w:firstRowLastColumn="0" w:lastRowFirstColumn="0" w:lastRowLastColumn="0"/>
-            <w:tcW w:w="1696" w:type="dxa"/>
-            <w:vMerge/>
-          </w:tcPr>
-          <w:p/>
+            <w:tcW w:w="2122" w:type="dxa"/>
+          </w:tcPr>
+          <w:p>
+            <w:pPr>
+              <w:rPr>
+                <w:lang w:val="en-US"/>
+              </w:rPr>
+            </w:pPr>
+          </w:p>
+        </w:tc>
+        <w:tc>
+          <w:tcPr>
+            <w:tcW w:w="1984" w:type="dxa"/>
+          </w:tcPr>
+          <w:p>
+            <w:pPr>
+              <w:cnfStyle w:val="000000000000" w:firstRow="0" w:lastRow="0" w:firstColumn="0" w:lastColumn="0" w:oddVBand="0" w:evenVBand="0" w:oddHBand="0" w:evenHBand="0" w:firstRowFirstColumn="0" w:firstRowLastColumn="0" w:lastRowFirstColumn="0" w:lastRowLastColumn="0"/>
+              <w:rPr>
+                <w:lang w:val="en-US"/>
+              </w:rPr>
+            </w:pPr>
+          </w:p>
+        </w:tc>
+        <w:tc>
+          <w:tcPr>
+            <w:tcW w:w="1276" w:type="dxa"/>
+          </w:tcPr>
+          <w:p>
+            <w:pPr>
+              <w:cnfStyle w:val="000000000000" w:firstRow="0" w:lastRow="0" w:firstColumn="0" w:lastColumn="0" w:oddVBand="0" w:evenVBand="0" w:oddHBand="0" w:evenHBand="0" w:firstRowFirstColumn="0" w:firstRowLastColumn="0" w:lastRowFirstColumn="0" w:lastRowLastColumn="0"/>
+              <w:rPr>
+                <w:lang w:val="en-US"/>
+              </w:rPr>
+            </w:pPr>
+          </w:p>
         </w:tc>
         <w:tc>
           <w:tcPr>
@@ -2475,169 +3869,22 @@
           <w:p>
             <w:pPr>
               <w:cnfStyle w:val="000000000000" w:firstRow="0" w:lastRow="0" w:firstColumn="0" w:lastColumn="0" w:oddVBand="0" w:evenVBand="0" w:oddHBand="0" w:evenHBand="0" w:firstRowFirstColumn="0" w:firstRowLastColumn="0" w:lastRowFirstColumn="0" w:lastRowLastColumn="0"/>
-            </w:pPr>
-            <w:r>
-              <w:t>COLLIDING_ARM</w:t>
-            </w:r>
-          </w:p>
-        </w:tc>
-        <w:tc>
-          <w:tcPr>
-            <w:tcW w:w="1418" w:type="dxa"/>
+              <w:rPr>
+                <w:lang w:val="en-US"/>
+              </w:rPr>
+            </w:pPr>
+          </w:p>
+        </w:tc>
+        <w:tc>
+          <w:tcPr>
+            <w:tcW w:w="2086" w:type="dxa"/>
           </w:tcPr>
           <w:p>
             <w:pPr>
               <w:cnfStyle w:val="000000000000" w:firstRow="0" w:lastRow="0" w:firstColumn="0" w:lastColumn="0" w:oddVBand="0" w:evenVBand="0" w:oddHBand="0" w:evenHBand="0" w:firstRowFirstColumn="0" w:firstRowLastColumn="0" w:lastRowFirstColumn="0" w:lastRowLastColumn="0"/>
-            </w:pPr>
-            <w:r>
-              <w:t>Arm Collision</w:t>
-            </w:r>
-          </w:p>
-        </w:tc>
-        <w:tc>
-          <w:tcPr>
-            <w:tcW w:w="2551" w:type="dxa"/>
-          </w:tcPr>
-          <w:p>
-            <w:pPr>
-              <w:cnfStyle w:val="000000000000" w:firstRow="0" w:lastRow="0" w:firstColumn="0" w:lastColumn="0" w:oddVBand="0" w:evenVBand="0" w:oddHBand="0" w:evenHBand="0" w:firstRowFirstColumn="0" w:firstRowLastColumn="0" w:lastRowFirstColumn="0" w:lastRowLastColumn="0"/>
-            </w:pPr>
-            <w:r>
-              <w:t>Torque sensors detect the arm is colliding with something</w:t>
-            </w:r>
-          </w:p>
-        </w:tc>
-        <w:tc>
-          <w:tcPr>
-            <w:tcW w:w="1803" w:type="dxa"/>
-          </w:tcPr>
-          <w:p>
-            <w:pPr>
-              <w:cnfStyle w:val="000000000000" w:firstRow="0" w:lastRow="0" w:firstColumn="0" w:lastColumn="0" w:oddVBand="0" w:evenVBand="0" w:oddHBand="0" w:evenHBand="0" w:firstRowFirstColumn="0" w:firstRowLastColumn="0" w:lastRowFirstColumn="0" w:lastRowLastColumn="0"/>
-            </w:pPr>
-            <w:r>
-              <w:t xml:space="preserve">Withdraw the arm, then return control to </w:t>
-            </w:r>
-            <w:r>
-              <w:t>the higher component level</w:t>
-            </w:r>
-            <w:r>
-              <w:t xml:space="preserve"> (RG/</w:t>
-            </w:r>
-            <w:r>
-              <w:t>harness</w:t>
-            </w:r>
-            <w:r>
-              <w:t>).</w:t>
-            </w:r>
-          </w:p>
-        </w:tc>
-      </w:tr>
-      <w:tr>
-        <w:trPr>
-          <w:cnfStyle w:val="000000100000" w:firstRow="0" w:lastRow="0" w:firstColumn="0" w:lastColumn="0" w:oddVBand="0" w:evenVBand="0" w:oddHBand="1" w:evenHBand="0" w:firstRowFirstColumn="0" w:firstRowLastColumn="0" w:lastRowFirstColumn="0" w:lastRowLastColumn="0"/>
-          <w:jc w:val="center"/>
-        </w:trPr>
-        <w:tc>
-          <w:tcPr>
-            <w:cnfStyle w:val="001000000000" w:firstRow="0" w:lastRow="0" w:firstColumn="1" w:lastColumn="0" w:oddVBand="0" w:evenVBand="0" w:oddHBand="0" w:evenHBand="0" w:firstRowFirstColumn="0" w:firstRowLastColumn="0" w:lastRowFirstColumn="0" w:lastRowLastColumn="0"/>
-            <w:tcW w:w="1696" w:type="dxa"/>
-            <w:vMerge/>
-          </w:tcPr>
-          <w:p/>
-        </w:tc>
-        <w:tc>
-          <w:tcPr>
-            <w:tcW w:w="2268" w:type="dxa"/>
-          </w:tcPr>
-          <w:p>
-            <w:pPr>
-              <w:cnfStyle w:val="000000100000" w:firstRow="0" w:lastRow="0" w:firstColumn="0" w:lastColumn="0" w:oddVBand="0" w:evenVBand="0" w:oddHBand="1" w:evenHBand="0" w:firstRowFirstColumn="0" w:firstRowLastColumn="0" w:lastRowFirstColumn="0" w:lastRowLastColumn="0"/>
-            </w:pPr>
-            <w:r>
-              <w:t>UNCERT_HEADING</w:t>
-            </w:r>
-          </w:p>
-        </w:tc>
-        <w:tc>
-          <w:tcPr>
-            <w:tcW w:w="3969" w:type="dxa"/>
-            <w:gridSpan w:val="2"/>
-          </w:tcPr>
-          <w:p>
-            <w:pPr>
-              <w:cnfStyle w:val="000000100000" w:firstRow="0" w:lastRow="0" w:firstColumn="0" w:lastColumn="0" w:oddVBand="0" w:evenVBand="0" w:oddHBand="1" w:evenHBand="0" w:firstRowFirstColumn="0" w:firstRowLastColumn="0" w:lastRowFirstColumn="0" w:lastRowLastColumn="0"/>
-            </w:pPr>
-            <w:r>
-              <w:t>Too much uncertainty due to accumulated heading error</w:t>
-            </w:r>
-          </w:p>
-        </w:tc>
-        <w:tc>
-          <w:tcPr>
-            <w:tcW w:w="1803" w:type="dxa"/>
-          </w:tcPr>
-          <w:p>
-            <w:pPr>
-              <w:cnfStyle w:val="000000100000" w:firstRow="0" w:lastRow="0" w:firstColumn="0" w:lastColumn="0" w:oddVBand="0" w:evenVBand="0" w:oddHBand="1" w:evenHBand="0" w:firstRowFirstColumn="0" w:firstRowLastColumn="0" w:lastRowFirstColumn="0" w:lastRowLastColumn="0"/>
-            </w:pPr>
-            <w:r>
-              <w:rPr>
-                <w:color w:val="FF0000"/>
-              </w:rPr>
-              <w:t>TBD: We have to discuss with other partners.</w:t>
-            </w:r>
-          </w:p>
-        </w:tc>
-      </w:tr>
-      <w:tr>
-        <w:trPr>
-          <w:jc w:val="center"/>
-        </w:trPr>
-        <w:tc>
-          <w:tcPr>
-            <w:cnfStyle w:val="001000000000" w:firstRow="0" w:lastRow="0" w:firstColumn="1" w:lastColumn="0" w:oddVBand="0" w:evenVBand="0" w:oddHBand="0" w:evenHBand="0" w:firstRowFirstColumn="0" w:firstRowLastColumn="0" w:lastRowFirstColumn="0" w:lastRowLastColumn="0"/>
-            <w:tcW w:w="1696" w:type="dxa"/>
-          </w:tcPr>
-          <w:p/>
-        </w:tc>
-        <w:tc>
-          <w:tcPr>
-            <w:tcW w:w="2268" w:type="dxa"/>
-          </w:tcPr>
-          <w:p>
-            <w:pPr>
-              <w:cnfStyle w:val="000000000000" w:firstRow="0" w:lastRow="0" w:firstColumn="0" w:lastColumn="0" w:oddVBand="0" w:evenVBand="0" w:oddHBand="0" w:evenHBand="0" w:firstRowFirstColumn="0" w:firstRowLastColumn="0" w:lastRowFirstColumn="0" w:lastRowLastColumn="0"/>
-            </w:pPr>
-          </w:p>
-        </w:tc>
-        <w:tc>
-          <w:tcPr>
-            <w:tcW w:w="1418" w:type="dxa"/>
-          </w:tcPr>
-          <w:p>
-            <w:pPr>
-              <w:cnfStyle w:val="000000000000" w:firstRow="0" w:lastRow="0" w:firstColumn="0" w:lastColumn="0" w:oddVBand="0" w:evenVBand="0" w:oddHBand="0" w:evenHBand="0" w:firstRowFirstColumn="0" w:firstRowLastColumn="0" w:lastRowFirstColumn="0" w:lastRowLastColumn="0"/>
-            </w:pPr>
-          </w:p>
-        </w:tc>
-        <w:tc>
-          <w:tcPr>
-            <w:tcW w:w="2551" w:type="dxa"/>
-          </w:tcPr>
-          <w:p>
-            <w:pPr>
-              <w:cnfStyle w:val="000000000000" w:firstRow="0" w:lastRow="0" w:firstColumn="0" w:lastColumn="0" w:oddVBand="0" w:evenVBand="0" w:oddHBand="0" w:evenHBand="0" w:firstRowFirstColumn="0" w:firstRowLastColumn="0" w:lastRowFirstColumn="0" w:lastRowLastColumn="0"/>
-            </w:pPr>
-          </w:p>
-        </w:tc>
-        <w:tc>
-          <w:tcPr>
-            <w:tcW w:w="1803" w:type="dxa"/>
-          </w:tcPr>
-          <w:p>
-            <w:pPr>
-              <w:cnfStyle w:val="000000000000" w:firstRow="0" w:lastRow="0" w:firstColumn="0" w:lastColumn="0" w:oddVBand="0" w:evenVBand="0" w:oddHBand="0" w:evenHBand="0" w:firstRowFirstColumn="0" w:firstRowLastColumn="0" w:lastRowFirstColumn="0" w:lastRowLastColumn="0"/>
+              <w:rPr>
+                <w:lang w:val="en-US"/>
+              </w:rPr>
             </w:pPr>
           </w:p>
         </w:tc>
@@ -2645,10 +3892,10 @@
     </w:tbl>
     <w:p/>
     <w:sectPr>
-      <w:headerReference w:type="even" r:id="rId12"/>
-      <w:headerReference w:type="default" r:id="rId13"/>
-      <w:footerReference w:type="default" r:id="rId14"/>
-      <w:headerReference w:type="first" r:id="rId15"/>
+      <w:headerReference w:type="even" r:id="rId13"/>
+      <w:headerReference w:type="default" r:id="rId14"/>
+      <w:footerReference w:type="default" r:id="rId15"/>
+      <w:headerReference w:type="first" r:id="rId16"/>
       <w:pgSz w:w="11906" w:h="16838"/>
       <w:pgMar w:top="1440" w:right="1080" w:bottom="1440" w:left="1080" w:header="708" w:footer="708" w:gutter="0"/>
       <w:cols w:space="708"/>
@@ -2659,7 +3906,7 @@
 </file>
 
 <file path=word/endnotes.xml><?xml version="1.0" encoding="utf-8"?>
-<w:endnotes xmlns:wpc="http://schemas.microsoft.com/office/word/2010/wordprocessingCanvas" xmlns:cx="http://schemas.microsoft.com/office/drawing/2014/chartex" xmlns:cx1="http://schemas.microsoft.com/office/drawing/2015/9/8/chartex" xmlns:mc="http://schemas.openxmlformats.org/markup-compatibility/2006" xmlns:o="urn:schemas-microsoft-com:office:office" xmlns:r="http://schemas.openxmlformats.org/officeDocument/2006/relationships" xmlns:m="http://schemas.openxmlformats.org/officeDocument/2006/math" xmlns:v="urn:schemas-microsoft-com:vml" xmlns:wp14="http://schemas.microsoft.com/office/word/2010/wordprocessingDrawing" xmlns:wp="http://schemas.openxmlformats.org/drawingml/2006/wordprocessingDrawing" xmlns:w10="urn:schemas-microsoft-com:office:word" xmlns:w="http://schemas.openxmlformats.org/wordprocessingml/2006/main" xmlns:w14="http://schemas.microsoft.com/office/word/2010/wordml" xmlns:w15="http://schemas.microsoft.com/office/word/2012/wordml" xmlns:w16se="http://schemas.microsoft.com/office/word/2015/wordml/symex" xmlns:wpg="http://schemas.microsoft.com/office/word/2010/wordprocessingGroup" xmlns:wpi="http://schemas.microsoft.com/office/word/2010/wordprocessingInk" xmlns:wne="http://schemas.microsoft.com/office/word/2006/wordml" xmlns:wps="http://schemas.microsoft.com/office/word/2010/wordprocessingShape" mc:Ignorable="w14 w15 w16se wp14">
+<w:endnotes xmlns:wpc="http://schemas.microsoft.com/office/word/2010/wordprocessingCanvas" xmlns:mc="http://schemas.openxmlformats.org/markup-compatibility/2006" xmlns:o="urn:schemas-microsoft-com:office:office" xmlns:r="http://schemas.openxmlformats.org/officeDocument/2006/relationships" xmlns:m="http://schemas.openxmlformats.org/officeDocument/2006/math" xmlns:v="urn:schemas-microsoft-com:vml" xmlns:wp14="http://schemas.microsoft.com/office/word/2010/wordprocessingDrawing" xmlns:wp="http://schemas.openxmlformats.org/drawingml/2006/wordprocessingDrawing" xmlns:w10="urn:schemas-microsoft-com:office:word" xmlns:w="http://schemas.openxmlformats.org/wordprocessingml/2006/main" xmlns:w14="http://schemas.microsoft.com/office/word/2010/wordml" xmlns:w15="http://schemas.microsoft.com/office/word/2012/wordml" xmlns:wpg="http://schemas.microsoft.com/office/word/2010/wordprocessingGroup" xmlns:wpi="http://schemas.microsoft.com/office/word/2010/wordprocessingInk" xmlns:wne="http://schemas.microsoft.com/office/word/2006/wordml" xmlns:wps="http://schemas.microsoft.com/office/word/2010/wordprocessingShape" mc:Ignorable="w14 w15 wp14">
   <w:endnote w:type="separator" w:id="-1">
     <w:p>
       <w:r>
@@ -2678,7 +3925,7 @@
 </file>
 
 <file path=word/footer1.xml><?xml version="1.0" encoding="utf-8"?>
-<w:ftr xmlns:wpc="http://schemas.microsoft.com/office/word/2010/wordprocessingCanvas" xmlns:cx="http://schemas.microsoft.com/office/drawing/2014/chartex" xmlns:cx1="http://schemas.microsoft.com/office/drawing/2015/9/8/chartex" xmlns:mc="http://schemas.openxmlformats.org/markup-compatibility/2006" xmlns:o="urn:schemas-microsoft-com:office:office" xmlns:r="http://schemas.openxmlformats.org/officeDocument/2006/relationships" xmlns:m="http://schemas.openxmlformats.org/officeDocument/2006/math" xmlns:v="urn:schemas-microsoft-com:vml" xmlns:wp14="http://schemas.microsoft.com/office/word/2010/wordprocessingDrawing" xmlns:wp="http://schemas.openxmlformats.org/drawingml/2006/wordprocessingDrawing" xmlns:w10="urn:schemas-microsoft-com:office:word" xmlns:w="http://schemas.openxmlformats.org/wordprocessingml/2006/main" xmlns:w14="http://schemas.microsoft.com/office/word/2010/wordml" xmlns:w15="http://schemas.microsoft.com/office/word/2012/wordml" xmlns:w16se="http://schemas.microsoft.com/office/word/2015/wordml/symex" xmlns:wpg="http://schemas.microsoft.com/office/word/2010/wordprocessingGroup" xmlns:wpi="http://schemas.microsoft.com/office/word/2010/wordprocessingInk" xmlns:wne="http://schemas.microsoft.com/office/word/2006/wordml" xmlns:wps="http://schemas.microsoft.com/office/word/2010/wordprocessingShape" mc:Ignorable="w14 w15 w16se wp14">
+<w:ftr xmlns:wpc="http://schemas.microsoft.com/office/word/2010/wordprocessingCanvas" xmlns:mc="http://schemas.openxmlformats.org/markup-compatibility/2006" xmlns:o="urn:schemas-microsoft-com:office:office" xmlns:r="http://schemas.openxmlformats.org/officeDocument/2006/relationships" xmlns:m="http://schemas.openxmlformats.org/officeDocument/2006/math" xmlns:v="urn:schemas-microsoft-com:vml" xmlns:wp14="http://schemas.microsoft.com/office/word/2010/wordprocessingDrawing" xmlns:wp="http://schemas.openxmlformats.org/drawingml/2006/wordprocessingDrawing" xmlns:w10="urn:schemas-microsoft-com:office:word" xmlns:w="http://schemas.openxmlformats.org/wordprocessingml/2006/main" xmlns:w14="http://schemas.microsoft.com/office/word/2010/wordml" xmlns:w15="http://schemas.microsoft.com/office/word/2012/wordml" xmlns:wpg="http://schemas.microsoft.com/office/word/2010/wordprocessingGroup" xmlns:wpi="http://schemas.microsoft.com/office/word/2010/wordprocessingInk" xmlns:wne="http://schemas.microsoft.com/office/word/2006/wordml" xmlns:wps="http://schemas.microsoft.com/office/word/2010/wordprocessingShape" mc:Ignorable="w14 w15 wp14">
   <w:p>
     <w:pPr>
       <w:jc w:val="center"/>
@@ -2715,7 +3962,7 @@
         <w:noProof/>
         <w:lang w:val="en-US"/>
       </w:rPr>
-      <w:t>3</w:t>
+      <w:t>7</w:t>
     </w:r>
     <w:r>
       <w:rPr>
@@ -2752,7 +3999,7 @@
         <w:noProof/>
         <w:lang w:val="en-US"/>
       </w:rPr>
-      <w:t>6</w:t>
+      <w:t>8</w:t>
     </w:r>
     <w:r>
       <w:rPr>
@@ -2765,7 +4012,7 @@
 </file>
 
 <file path=word/footnotes.xml><?xml version="1.0" encoding="utf-8"?>
-<w:footnotes xmlns:wpc="http://schemas.microsoft.com/office/word/2010/wordprocessingCanvas" xmlns:cx="http://schemas.microsoft.com/office/drawing/2014/chartex" xmlns:cx1="http://schemas.microsoft.com/office/drawing/2015/9/8/chartex" xmlns:mc="http://schemas.openxmlformats.org/markup-compatibility/2006" xmlns:o="urn:schemas-microsoft-com:office:office" xmlns:r="http://schemas.openxmlformats.org/officeDocument/2006/relationships" xmlns:m="http://schemas.openxmlformats.org/officeDocument/2006/math" xmlns:v="urn:schemas-microsoft-com:vml" xmlns:wp14="http://schemas.microsoft.com/office/word/2010/wordprocessingDrawing" xmlns:wp="http://schemas.openxmlformats.org/drawingml/2006/wordprocessingDrawing" xmlns:w10="urn:schemas-microsoft-com:office:word" xmlns:w="http://schemas.openxmlformats.org/wordprocessingml/2006/main" xmlns:w14="http://schemas.microsoft.com/office/word/2010/wordml" xmlns:w15="http://schemas.microsoft.com/office/word/2012/wordml" xmlns:w16se="http://schemas.microsoft.com/office/word/2015/wordml/symex" xmlns:wpg="http://schemas.microsoft.com/office/word/2010/wordprocessingGroup" xmlns:wpi="http://schemas.microsoft.com/office/word/2010/wordprocessingInk" xmlns:wne="http://schemas.microsoft.com/office/word/2006/wordml" xmlns:wps="http://schemas.microsoft.com/office/word/2010/wordprocessingShape" mc:Ignorable="w14 w15 w16se wp14">
+<w:footnotes xmlns:wpc="http://schemas.microsoft.com/office/word/2010/wordprocessingCanvas" xmlns:mc="http://schemas.openxmlformats.org/markup-compatibility/2006" xmlns:o="urn:schemas-microsoft-com:office:office" xmlns:r="http://schemas.openxmlformats.org/officeDocument/2006/relationships" xmlns:m="http://schemas.openxmlformats.org/officeDocument/2006/math" xmlns:v="urn:schemas-microsoft-com:vml" xmlns:wp14="http://schemas.microsoft.com/office/word/2010/wordprocessingDrawing" xmlns:wp="http://schemas.openxmlformats.org/drawingml/2006/wordprocessingDrawing" xmlns:w10="urn:schemas-microsoft-com:office:word" xmlns:w="http://schemas.openxmlformats.org/wordprocessingml/2006/main" xmlns:w14="http://schemas.microsoft.com/office/word/2010/wordml" xmlns:w15="http://schemas.microsoft.com/office/word/2012/wordml" xmlns:wpg="http://schemas.microsoft.com/office/word/2010/wordprocessingGroup" xmlns:wpi="http://schemas.microsoft.com/office/word/2010/wordprocessingInk" xmlns:wne="http://schemas.microsoft.com/office/word/2006/wordml" xmlns:wps="http://schemas.microsoft.com/office/word/2010/wordprocessingShape" mc:Ignorable="w14 w15 wp14">
   <w:footnote w:type="separator" w:id="-1">
     <w:p>
       <w:r>
@@ -2784,7 +4031,7 @@
 </file>
 
 <file path=word/header1.xml><?xml version="1.0" encoding="utf-8"?>
-<w:hdr xmlns:wpc="http://schemas.microsoft.com/office/word/2010/wordprocessingCanvas" xmlns:cx="http://schemas.microsoft.com/office/drawing/2014/chartex" xmlns:cx1="http://schemas.microsoft.com/office/drawing/2015/9/8/chartex" xmlns:mc="http://schemas.openxmlformats.org/markup-compatibility/2006" xmlns:o="urn:schemas-microsoft-com:office:office" xmlns:r="http://schemas.openxmlformats.org/officeDocument/2006/relationships" xmlns:m="http://schemas.openxmlformats.org/officeDocument/2006/math" xmlns:v="urn:schemas-microsoft-com:vml" xmlns:wp14="http://schemas.microsoft.com/office/word/2010/wordprocessingDrawing" xmlns:wp="http://schemas.openxmlformats.org/drawingml/2006/wordprocessingDrawing" xmlns:w10="urn:schemas-microsoft-com:office:word" xmlns:w="http://schemas.openxmlformats.org/wordprocessingml/2006/main" xmlns:w14="http://schemas.microsoft.com/office/word/2010/wordml" xmlns:w15="http://schemas.microsoft.com/office/word/2012/wordml" xmlns:w16se="http://schemas.microsoft.com/office/word/2015/wordml/symex" xmlns:wpg="http://schemas.microsoft.com/office/word/2010/wordprocessingGroup" xmlns:wpi="http://schemas.microsoft.com/office/word/2010/wordprocessingInk" xmlns:wne="http://schemas.microsoft.com/office/word/2006/wordml" xmlns:wps="http://schemas.microsoft.com/office/word/2010/wordprocessingShape" mc:Ignorable="w14 w15 w16se wp14">
+<w:hdr xmlns:wpc="http://schemas.microsoft.com/office/word/2010/wordprocessingCanvas" xmlns:mc="http://schemas.openxmlformats.org/markup-compatibility/2006" xmlns:o="urn:schemas-microsoft-com:office:office" xmlns:r="http://schemas.openxmlformats.org/officeDocument/2006/relationships" xmlns:m="http://schemas.openxmlformats.org/officeDocument/2006/math" xmlns:v="urn:schemas-microsoft-com:vml" xmlns:wp14="http://schemas.microsoft.com/office/word/2010/wordprocessingDrawing" xmlns:wp="http://schemas.openxmlformats.org/drawingml/2006/wordprocessingDrawing" xmlns:w10="urn:schemas-microsoft-com:office:word" xmlns:w="http://schemas.openxmlformats.org/wordprocessingml/2006/main" xmlns:w14="http://schemas.microsoft.com/office/word/2010/wordml" xmlns:w15="http://schemas.microsoft.com/office/word/2012/wordml" xmlns:wpg="http://schemas.microsoft.com/office/word/2010/wordprocessingGroup" xmlns:wpi="http://schemas.microsoft.com/office/word/2010/wordprocessingInk" xmlns:wne="http://schemas.microsoft.com/office/word/2006/wordml" xmlns:wps="http://schemas.microsoft.com/office/word/2010/wordprocessingShape" mc:Ignorable="w14 w15 wp14">
   <w:p>
     <w:pPr>
       <w:pStyle w:val="Encabezado"/>
@@ -2830,7 +4077,7 @@
 </file>
 
 <file path=word/header2.xml><?xml version="1.0" encoding="utf-8"?>
-<w:hdr xmlns:wpc="http://schemas.microsoft.com/office/word/2010/wordprocessingCanvas" xmlns:cx="http://schemas.microsoft.com/office/drawing/2014/chartex" xmlns:cx1="http://schemas.microsoft.com/office/drawing/2015/9/8/chartex" xmlns:mc="http://schemas.openxmlformats.org/markup-compatibility/2006" xmlns:o="urn:schemas-microsoft-com:office:office" xmlns:r="http://schemas.openxmlformats.org/officeDocument/2006/relationships" xmlns:m="http://schemas.openxmlformats.org/officeDocument/2006/math" xmlns:v="urn:schemas-microsoft-com:vml" xmlns:wp14="http://schemas.microsoft.com/office/word/2010/wordprocessingDrawing" xmlns:wp="http://schemas.openxmlformats.org/drawingml/2006/wordprocessingDrawing" xmlns:w10="urn:schemas-microsoft-com:office:word" xmlns:w="http://schemas.openxmlformats.org/wordprocessingml/2006/main" xmlns:w14="http://schemas.microsoft.com/office/word/2010/wordml" xmlns:w15="http://schemas.microsoft.com/office/word/2012/wordml" xmlns:w16se="http://schemas.microsoft.com/office/word/2015/wordml/symex" xmlns:wpg="http://schemas.microsoft.com/office/word/2010/wordprocessingGroup" xmlns:wpi="http://schemas.microsoft.com/office/word/2010/wordprocessingInk" xmlns:wne="http://schemas.microsoft.com/office/word/2006/wordml" xmlns:wps="http://schemas.microsoft.com/office/word/2010/wordprocessingShape" mc:Ignorable="w14 w15 w16se wp14">
+<w:hdr xmlns:wpc="http://schemas.microsoft.com/office/word/2010/wordprocessingCanvas" xmlns:mc="http://schemas.openxmlformats.org/markup-compatibility/2006" xmlns:o="urn:schemas-microsoft-com:office:office" xmlns:r="http://schemas.openxmlformats.org/officeDocument/2006/relationships" xmlns:m="http://schemas.openxmlformats.org/officeDocument/2006/math" xmlns:v="urn:schemas-microsoft-com:vml" xmlns:wp14="http://schemas.microsoft.com/office/word/2010/wordprocessingDrawing" xmlns:wp="http://schemas.openxmlformats.org/drawingml/2006/wordprocessingDrawing" xmlns:w10="urn:schemas-microsoft-com:office:word" xmlns:w="http://schemas.openxmlformats.org/wordprocessingml/2006/main" xmlns:w14="http://schemas.microsoft.com/office/word/2010/wordml" xmlns:w15="http://schemas.microsoft.com/office/word/2012/wordml" xmlns:wpg="http://schemas.microsoft.com/office/word/2010/wordprocessingGroup" xmlns:wpi="http://schemas.microsoft.com/office/word/2010/wordprocessingInk" xmlns:wne="http://schemas.microsoft.com/office/word/2006/wordml" xmlns:wps="http://schemas.microsoft.com/office/word/2010/wordprocessingShape" mc:Ignorable="w14 w15 wp14">
   <w:p>
     <w:pPr>
       <w:pStyle w:val="Encabezado"/>
@@ -2896,7 +4143,7 @@
           <w:r>
             <w:rPr>
               <w:noProof/>
-              <w:lang w:val="es-ES" w:eastAsia="es-ES"/>
+              <w:lang w:val="en-US" w:eastAsia="en-US"/>
             </w:rPr>
             <w:drawing>
               <wp:inline distT="0" distB="0" distL="0" distR="0" wp14:anchorId="19C4166B" wp14:editId="129CB5EE">
@@ -3045,7 +4292,7 @@
           <w:r>
             <w:rPr>
               <w:noProof/>
-              <w:lang w:val="es-ES" w:eastAsia="es-ES"/>
+              <w:lang w:val="en-US" w:eastAsia="en-US"/>
             </w:rPr>
             <w:drawing>
               <wp:inline distT="0" distB="0" distL="0" distR="0" wp14:anchorId="20FC21A3" wp14:editId="03A32A35">
@@ -3115,7 +4362,7 @@
 </file>
 
 <file path=word/header3.xml><?xml version="1.0" encoding="utf-8"?>
-<w:hdr xmlns:wpc="http://schemas.microsoft.com/office/word/2010/wordprocessingCanvas" xmlns:cx="http://schemas.microsoft.com/office/drawing/2014/chartex" xmlns:cx1="http://schemas.microsoft.com/office/drawing/2015/9/8/chartex" xmlns:mc="http://schemas.openxmlformats.org/markup-compatibility/2006" xmlns:o="urn:schemas-microsoft-com:office:office" xmlns:r="http://schemas.openxmlformats.org/officeDocument/2006/relationships" xmlns:m="http://schemas.openxmlformats.org/officeDocument/2006/math" xmlns:v="urn:schemas-microsoft-com:vml" xmlns:wp14="http://schemas.microsoft.com/office/word/2010/wordprocessingDrawing" xmlns:wp="http://schemas.openxmlformats.org/drawingml/2006/wordprocessingDrawing" xmlns:w10="urn:schemas-microsoft-com:office:word" xmlns:w="http://schemas.openxmlformats.org/wordprocessingml/2006/main" xmlns:w14="http://schemas.microsoft.com/office/word/2010/wordml" xmlns:w15="http://schemas.microsoft.com/office/word/2012/wordml" xmlns:w16se="http://schemas.microsoft.com/office/word/2015/wordml/symex" xmlns:wpg="http://schemas.microsoft.com/office/word/2010/wordprocessingGroup" xmlns:wpi="http://schemas.microsoft.com/office/word/2010/wordprocessingInk" xmlns:wne="http://schemas.microsoft.com/office/word/2006/wordml" xmlns:wps="http://schemas.microsoft.com/office/word/2010/wordprocessingShape" mc:Ignorable="w14 w15 w16se wp14">
+<w:hdr xmlns:wpc="http://schemas.microsoft.com/office/word/2010/wordprocessingCanvas" xmlns:mc="http://schemas.openxmlformats.org/markup-compatibility/2006" xmlns:o="urn:schemas-microsoft-com:office:office" xmlns:r="http://schemas.openxmlformats.org/officeDocument/2006/relationships" xmlns:m="http://schemas.openxmlformats.org/officeDocument/2006/math" xmlns:v="urn:schemas-microsoft-com:vml" xmlns:wp14="http://schemas.microsoft.com/office/word/2010/wordprocessingDrawing" xmlns:wp="http://schemas.openxmlformats.org/drawingml/2006/wordprocessingDrawing" xmlns:w10="urn:schemas-microsoft-com:office:word" xmlns:w="http://schemas.openxmlformats.org/wordprocessingml/2006/main" xmlns:w14="http://schemas.microsoft.com/office/word/2010/wordml" xmlns:w15="http://schemas.microsoft.com/office/word/2012/wordml" xmlns:wpg="http://schemas.microsoft.com/office/word/2010/wordprocessingGroup" xmlns:wpi="http://schemas.microsoft.com/office/word/2010/wordprocessingInk" xmlns:wne="http://schemas.microsoft.com/office/word/2006/wordml" xmlns:wps="http://schemas.microsoft.com/office/word/2010/wordprocessingShape" mc:Ignorable="w14 w15 wp14">
   <w:p>
     <w:pPr>
       <w:pStyle w:val="Encabezado"/>
@@ -3161,7 +4408,7 @@
 </file>
 
 <file path=word/numbering.xml><?xml version="1.0" encoding="utf-8"?>
-<w:numbering xmlns:wpc="http://schemas.microsoft.com/office/word/2010/wordprocessingCanvas" xmlns:cx="http://schemas.microsoft.com/office/drawing/2014/chartex" xmlns:cx1="http://schemas.microsoft.com/office/drawing/2015/9/8/chartex" xmlns:mc="http://schemas.openxmlformats.org/markup-compatibility/2006" xmlns:o="urn:schemas-microsoft-com:office:office" xmlns:r="http://schemas.openxmlformats.org/officeDocument/2006/relationships" xmlns:m="http://schemas.openxmlformats.org/officeDocument/2006/math" xmlns:v="urn:schemas-microsoft-com:vml" xmlns:wp14="http://schemas.microsoft.com/office/word/2010/wordprocessingDrawing" xmlns:wp="http://schemas.openxmlformats.org/drawingml/2006/wordprocessingDrawing" xmlns:w10="urn:schemas-microsoft-com:office:word" xmlns:w="http://schemas.openxmlformats.org/wordprocessingml/2006/main" xmlns:w14="http://schemas.microsoft.com/office/word/2010/wordml" xmlns:w15="http://schemas.microsoft.com/office/word/2012/wordml" xmlns:w16se="http://schemas.microsoft.com/office/word/2015/wordml/symex" xmlns:wpg="http://schemas.microsoft.com/office/word/2010/wordprocessingGroup" xmlns:wpi="http://schemas.microsoft.com/office/word/2010/wordprocessingInk" xmlns:wne="http://schemas.microsoft.com/office/word/2006/wordml" xmlns:wps="http://schemas.microsoft.com/office/word/2010/wordprocessingShape" mc:Ignorable="w14 w15 w16se wp14">
+<w:numbering xmlns:wpc="http://schemas.microsoft.com/office/word/2010/wordprocessingCanvas" xmlns:mc="http://schemas.openxmlformats.org/markup-compatibility/2006" xmlns:o="urn:schemas-microsoft-com:office:office" xmlns:r="http://schemas.openxmlformats.org/officeDocument/2006/relationships" xmlns:m="http://schemas.openxmlformats.org/officeDocument/2006/math" xmlns:v="urn:schemas-microsoft-com:vml" xmlns:wp14="http://schemas.microsoft.com/office/word/2010/wordprocessingDrawing" xmlns:wp="http://schemas.openxmlformats.org/drawingml/2006/wordprocessingDrawing" xmlns:w10="urn:schemas-microsoft-com:office:word" xmlns:w="http://schemas.openxmlformats.org/wordprocessingml/2006/main" xmlns:w14="http://schemas.microsoft.com/office/word/2010/wordml" xmlns:w15="http://schemas.microsoft.com/office/word/2012/wordml" xmlns:wpg="http://schemas.microsoft.com/office/word/2010/wordprocessingGroup" xmlns:wpi="http://schemas.microsoft.com/office/word/2010/wordprocessingInk" xmlns:wne="http://schemas.microsoft.com/office/word/2006/wordml" xmlns:wps="http://schemas.microsoft.com/office/word/2010/wordprocessingShape" mc:Ignorable="w14 w15 wp14">
   <w:abstractNum w:abstractNumId="0" w15:restartNumberingAfterBreak="0">
     <w:nsid w:val="2DE730B5"/>
     <w:multiLevelType w:val="multilevel"/>
@@ -3370,17 +4617,247 @@
       </w:rPr>
     </w:lvl>
   </w:abstractNum>
+  <w:abstractNum w:abstractNumId="2" w15:restartNumberingAfterBreak="0">
+    <w:nsid w:val="54AD3CC1"/>
+    <w:multiLevelType w:val="hybridMultilevel"/>
+    <w:tmpl w:val="09FEA606"/>
+    <w:lvl w:ilvl="0" w:tplc="BA68BBD0">
+      <w:numFmt w:val="bullet"/>
+      <w:lvlText w:val="-"/>
+      <w:lvlJc w:val="left"/>
+      <w:pPr>
+        <w:ind w:left="405" w:hanging="360"/>
+      </w:pPr>
+      <w:rPr>
+        <w:rFonts w:ascii="Calibri" w:eastAsiaTheme="minorHAnsi" w:hAnsi="Calibri" w:cs="Times New Roman" w:hint="default"/>
+      </w:rPr>
+    </w:lvl>
+    <w:lvl w:ilvl="1" w:tplc="04090003" w:tentative="1">
+      <w:start w:val="1"/>
+      <w:numFmt w:val="bullet"/>
+      <w:lvlText w:val="o"/>
+      <w:lvlJc w:val="left"/>
+      <w:pPr>
+        <w:ind w:left="1440" w:hanging="360"/>
+      </w:pPr>
+      <w:rPr>
+        <w:rFonts w:ascii="Courier New" w:hAnsi="Courier New" w:cs="Courier New" w:hint="default"/>
+      </w:rPr>
+    </w:lvl>
+    <w:lvl w:ilvl="2" w:tplc="04090005" w:tentative="1">
+      <w:start w:val="1"/>
+      <w:numFmt w:val="bullet"/>
+      <w:lvlText w:val=""/>
+      <w:lvlJc w:val="left"/>
+      <w:pPr>
+        <w:ind w:left="2160" w:hanging="360"/>
+      </w:pPr>
+      <w:rPr>
+        <w:rFonts w:ascii="Wingdings" w:hAnsi="Wingdings" w:hint="default"/>
+      </w:rPr>
+    </w:lvl>
+    <w:lvl w:ilvl="3" w:tplc="04090001" w:tentative="1">
+      <w:start w:val="1"/>
+      <w:numFmt w:val="bullet"/>
+      <w:lvlText w:val=""/>
+      <w:lvlJc w:val="left"/>
+      <w:pPr>
+        <w:ind w:left="2880" w:hanging="360"/>
+      </w:pPr>
+      <w:rPr>
+        <w:rFonts w:ascii="Symbol" w:hAnsi="Symbol" w:hint="default"/>
+      </w:rPr>
+    </w:lvl>
+    <w:lvl w:ilvl="4" w:tplc="04090003" w:tentative="1">
+      <w:start w:val="1"/>
+      <w:numFmt w:val="bullet"/>
+      <w:lvlText w:val="o"/>
+      <w:lvlJc w:val="left"/>
+      <w:pPr>
+        <w:ind w:left="3600" w:hanging="360"/>
+      </w:pPr>
+      <w:rPr>
+        <w:rFonts w:ascii="Courier New" w:hAnsi="Courier New" w:cs="Courier New" w:hint="default"/>
+      </w:rPr>
+    </w:lvl>
+    <w:lvl w:ilvl="5" w:tplc="04090005" w:tentative="1">
+      <w:start w:val="1"/>
+      <w:numFmt w:val="bullet"/>
+      <w:lvlText w:val=""/>
+      <w:lvlJc w:val="left"/>
+      <w:pPr>
+        <w:ind w:left="4320" w:hanging="360"/>
+      </w:pPr>
+      <w:rPr>
+        <w:rFonts w:ascii="Wingdings" w:hAnsi="Wingdings" w:hint="default"/>
+      </w:rPr>
+    </w:lvl>
+    <w:lvl w:ilvl="6" w:tplc="04090001" w:tentative="1">
+      <w:start w:val="1"/>
+      <w:numFmt w:val="bullet"/>
+      <w:lvlText w:val=""/>
+      <w:lvlJc w:val="left"/>
+      <w:pPr>
+        <w:ind w:left="5040" w:hanging="360"/>
+      </w:pPr>
+      <w:rPr>
+        <w:rFonts w:ascii="Symbol" w:hAnsi="Symbol" w:hint="default"/>
+      </w:rPr>
+    </w:lvl>
+    <w:lvl w:ilvl="7" w:tplc="04090003" w:tentative="1">
+      <w:start w:val="1"/>
+      <w:numFmt w:val="bullet"/>
+      <w:lvlText w:val="o"/>
+      <w:lvlJc w:val="left"/>
+      <w:pPr>
+        <w:ind w:left="5760" w:hanging="360"/>
+      </w:pPr>
+      <w:rPr>
+        <w:rFonts w:ascii="Courier New" w:hAnsi="Courier New" w:cs="Courier New" w:hint="default"/>
+      </w:rPr>
+    </w:lvl>
+    <w:lvl w:ilvl="8" w:tplc="04090005" w:tentative="1">
+      <w:start w:val="1"/>
+      <w:numFmt w:val="bullet"/>
+      <w:lvlText w:val=""/>
+      <w:lvlJc w:val="left"/>
+      <w:pPr>
+        <w:ind w:left="6480" w:hanging="360"/>
+      </w:pPr>
+      <w:rPr>
+        <w:rFonts w:ascii="Wingdings" w:hAnsi="Wingdings" w:hint="default"/>
+      </w:rPr>
+    </w:lvl>
+  </w:abstractNum>
+  <w:abstractNum w:abstractNumId="3" w15:restartNumberingAfterBreak="0">
+    <w:nsid w:val="78A5192D"/>
+    <w:multiLevelType w:val="hybridMultilevel"/>
+    <w:tmpl w:val="92F68EFC"/>
+    <w:lvl w:ilvl="0" w:tplc="BA68BBD0">
+      <w:numFmt w:val="bullet"/>
+      <w:lvlText w:val="-"/>
+      <w:lvlJc w:val="left"/>
+      <w:pPr>
+        <w:ind w:left="405" w:hanging="360"/>
+      </w:pPr>
+      <w:rPr>
+        <w:rFonts w:ascii="Calibri" w:eastAsiaTheme="minorHAnsi" w:hAnsi="Calibri" w:cs="Times New Roman" w:hint="default"/>
+      </w:rPr>
+    </w:lvl>
+    <w:lvl w:ilvl="1" w:tplc="04090003" w:tentative="1">
+      <w:start w:val="1"/>
+      <w:numFmt w:val="bullet"/>
+      <w:lvlText w:val="o"/>
+      <w:lvlJc w:val="left"/>
+      <w:pPr>
+        <w:ind w:left="1125" w:hanging="360"/>
+      </w:pPr>
+      <w:rPr>
+        <w:rFonts w:ascii="Courier New" w:hAnsi="Courier New" w:cs="Courier New" w:hint="default"/>
+      </w:rPr>
+    </w:lvl>
+    <w:lvl w:ilvl="2" w:tplc="04090005" w:tentative="1">
+      <w:start w:val="1"/>
+      <w:numFmt w:val="bullet"/>
+      <w:lvlText w:val=""/>
+      <w:lvlJc w:val="left"/>
+      <w:pPr>
+        <w:ind w:left="1845" w:hanging="360"/>
+      </w:pPr>
+      <w:rPr>
+        <w:rFonts w:ascii="Wingdings" w:hAnsi="Wingdings" w:hint="default"/>
+      </w:rPr>
+    </w:lvl>
+    <w:lvl w:ilvl="3" w:tplc="04090001" w:tentative="1">
+      <w:start w:val="1"/>
+      <w:numFmt w:val="bullet"/>
+      <w:lvlText w:val=""/>
+      <w:lvlJc w:val="left"/>
+      <w:pPr>
+        <w:ind w:left="2565" w:hanging="360"/>
+      </w:pPr>
+      <w:rPr>
+        <w:rFonts w:ascii="Symbol" w:hAnsi="Symbol" w:hint="default"/>
+      </w:rPr>
+    </w:lvl>
+    <w:lvl w:ilvl="4" w:tplc="04090003" w:tentative="1">
+      <w:start w:val="1"/>
+      <w:numFmt w:val="bullet"/>
+      <w:lvlText w:val="o"/>
+      <w:lvlJc w:val="left"/>
+      <w:pPr>
+        <w:ind w:left="3285" w:hanging="360"/>
+      </w:pPr>
+      <w:rPr>
+        <w:rFonts w:ascii="Courier New" w:hAnsi="Courier New" w:cs="Courier New" w:hint="default"/>
+      </w:rPr>
+    </w:lvl>
+    <w:lvl w:ilvl="5" w:tplc="04090005" w:tentative="1">
+      <w:start w:val="1"/>
+      <w:numFmt w:val="bullet"/>
+      <w:lvlText w:val=""/>
+      <w:lvlJc w:val="left"/>
+      <w:pPr>
+        <w:ind w:left="4005" w:hanging="360"/>
+      </w:pPr>
+      <w:rPr>
+        <w:rFonts w:ascii="Wingdings" w:hAnsi="Wingdings" w:hint="default"/>
+      </w:rPr>
+    </w:lvl>
+    <w:lvl w:ilvl="6" w:tplc="04090001" w:tentative="1">
+      <w:start w:val="1"/>
+      <w:numFmt w:val="bullet"/>
+      <w:lvlText w:val=""/>
+      <w:lvlJc w:val="left"/>
+      <w:pPr>
+        <w:ind w:left="4725" w:hanging="360"/>
+      </w:pPr>
+      <w:rPr>
+        <w:rFonts w:ascii="Symbol" w:hAnsi="Symbol" w:hint="default"/>
+      </w:rPr>
+    </w:lvl>
+    <w:lvl w:ilvl="7" w:tplc="04090003" w:tentative="1">
+      <w:start w:val="1"/>
+      <w:numFmt w:val="bullet"/>
+      <w:lvlText w:val="o"/>
+      <w:lvlJc w:val="left"/>
+      <w:pPr>
+        <w:ind w:left="5445" w:hanging="360"/>
+      </w:pPr>
+      <w:rPr>
+        <w:rFonts w:ascii="Courier New" w:hAnsi="Courier New" w:cs="Courier New" w:hint="default"/>
+      </w:rPr>
+    </w:lvl>
+    <w:lvl w:ilvl="8" w:tplc="04090005" w:tentative="1">
+      <w:start w:val="1"/>
+      <w:numFmt w:val="bullet"/>
+      <w:lvlText w:val=""/>
+      <w:lvlJc w:val="left"/>
+      <w:pPr>
+        <w:ind w:left="6165" w:hanging="360"/>
+      </w:pPr>
+      <w:rPr>
+        <w:rFonts w:ascii="Wingdings" w:hAnsi="Wingdings" w:hint="default"/>
+      </w:rPr>
+    </w:lvl>
+  </w:abstractNum>
   <w:num w:numId="1">
     <w:abstractNumId w:val="0"/>
   </w:num>
   <w:num w:numId="2">
     <w:abstractNumId w:val="1"/>
   </w:num>
+  <w:num w:numId="3">
+    <w:abstractNumId w:val="3"/>
+  </w:num>
+  <w:num w:numId="4">
+    <w:abstractNumId w:val="2"/>
+  </w:num>
 </w:numbering>
 </file>
 
 <file path=word/people.xml><?xml version="1.0" encoding="utf-8"?>
-<w15:people xmlns:wpc="http://schemas.microsoft.com/office/word/2010/wordprocessingCanvas" xmlns:cx="http://schemas.microsoft.com/office/drawing/2014/chartex" xmlns:cx1="http://schemas.microsoft.com/office/drawing/2015/9/8/chartex" xmlns:mc="http://schemas.openxmlformats.org/markup-compatibility/2006" xmlns:o="urn:schemas-microsoft-com:office:office" xmlns:r="http://schemas.openxmlformats.org/officeDocument/2006/relationships" xmlns:m="http://schemas.openxmlformats.org/officeDocument/2006/math" xmlns:v="urn:schemas-microsoft-com:vml" xmlns:wp14="http://schemas.microsoft.com/office/word/2010/wordprocessingDrawing" xmlns:wp="http://schemas.openxmlformats.org/drawingml/2006/wordprocessingDrawing" xmlns:w10="urn:schemas-microsoft-com:office:word" xmlns:w="http://schemas.openxmlformats.org/wordprocessingml/2006/main" xmlns:w14="http://schemas.microsoft.com/office/word/2010/wordml" xmlns:w15="http://schemas.microsoft.com/office/word/2012/wordml" xmlns:w16se="http://schemas.microsoft.com/office/word/2015/wordml/symex" xmlns:wpg="http://schemas.microsoft.com/office/word/2010/wordprocessingGroup" xmlns:wpi="http://schemas.microsoft.com/office/word/2010/wordprocessingInk" xmlns:wne="http://schemas.microsoft.com/office/word/2006/wordml" xmlns:wps="http://schemas.microsoft.com/office/word/2010/wordprocessingShape" mc:Ignorable="w14 w15 w16se wp14">
+<w15:people xmlns:wpc="http://schemas.microsoft.com/office/word/2010/wordprocessingCanvas" xmlns:mc="http://schemas.openxmlformats.org/markup-compatibility/2006" xmlns:o="urn:schemas-microsoft-com:office:office" xmlns:r="http://schemas.openxmlformats.org/officeDocument/2006/relationships" xmlns:m="http://schemas.openxmlformats.org/officeDocument/2006/math" xmlns:v="urn:schemas-microsoft-com:vml" xmlns:wp14="http://schemas.microsoft.com/office/word/2010/wordprocessingDrawing" xmlns:wp="http://schemas.openxmlformats.org/drawingml/2006/wordprocessingDrawing" xmlns:w10="urn:schemas-microsoft-com:office:word" xmlns:w="http://schemas.openxmlformats.org/wordprocessingml/2006/main" xmlns:w14="http://schemas.microsoft.com/office/word/2010/wordml" xmlns:w15="http://schemas.microsoft.com/office/word/2012/wordml" xmlns:wpg="http://schemas.microsoft.com/office/word/2010/wordprocessingGroup" xmlns:wpi="http://schemas.microsoft.com/office/word/2010/wordprocessingInk" xmlns:wne="http://schemas.microsoft.com/office/word/2006/wordml" xmlns:wps="http://schemas.microsoft.com/office/word/2010/wordprocessingShape" mc:Ignorable="w14 w15 wp14">
   <w15:person w15:author="bootestelescopes@outlook.es">
     <w15:presenceInfo w15:providerId="Windows Live" w15:userId="5af1143f8036636c"/>
   </w15:person>
@@ -3388,7 +4865,7 @@
 </file>
 
 <file path=word/styles.xml><?xml version="1.0" encoding="utf-8"?>
-<w:styles xmlns:mc="http://schemas.openxmlformats.org/markup-compatibility/2006" xmlns:r="http://schemas.openxmlformats.org/officeDocument/2006/relationships" xmlns:w="http://schemas.openxmlformats.org/wordprocessingml/2006/main" xmlns:w14="http://schemas.microsoft.com/office/word/2010/wordml" xmlns:w15="http://schemas.microsoft.com/office/word/2012/wordml" xmlns:w16se="http://schemas.microsoft.com/office/word/2015/wordml/symex" mc:Ignorable="w14 w15 w16se">
+<w:styles xmlns:mc="http://schemas.openxmlformats.org/markup-compatibility/2006" xmlns:r="http://schemas.openxmlformats.org/officeDocument/2006/relationships" xmlns:w="http://schemas.openxmlformats.org/wordprocessingml/2006/main" xmlns:w14="http://schemas.microsoft.com/office/word/2010/wordml" xmlns:w15="http://schemas.microsoft.com/office/word/2012/wordml" mc:Ignorable="w14 w15">
   <w:docDefaults>
     <w:rPrDefault>
       <w:rPr>

</xml_diff>

<commit_message>
Added error indexes to state-machine diagram and error table
</commit_message>
<xml_diff>
--- a/doc/ADE-UMA-ICDv1.4.docx
+++ b/doc/ADE-UMA-ICDv1.4.docx
@@ -315,7 +315,7 @@
             <v:path o:extrusionok="f" gradientshapeok="t" o:connecttype="rect"/>
             <o:lock v:ext="edit" aspectratio="t"/>
           </v:shapetype>
-          <v:shape id="_x0000_i1025" type="#_x0000_t75" style="width:486.75pt;height:249pt">
+          <v:shape id="_x0000_i1025" type="#_x0000_t75" style="width:486.8pt;height:248.8pt">
             <v:imagedata r:id="rId7" o:title="Mobile Manipulation"/>
           </v:shape>
         </w:pict>
@@ -1439,10 +1439,10 @@
         </w:rPr>
         <w:lastRenderedPageBreak/>
         <w:drawing>
-          <wp:inline distT="0" distB="0" distL="0" distR="0" wp14:anchorId="0C925860" wp14:editId="16A6BE43">
-            <wp:extent cx="6186805" cy="4600575"/>
-            <wp:effectExtent l="0" t="0" r="4445" b="9525"/>
-            <wp:docPr id="4" name="Imagen 4" descr="C:\Users\rsanchez\Documents\Mobile Manipulation State Machine.jpg"/>
+          <wp:inline distT="0" distB="0" distL="0" distR="0" wp14:anchorId="393CF617" wp14:editId="17E9D068">
+            <wp:extent cx="6189345" cy="4428490"/>
+            <wp:effectExtent l="0" t="0" r="1905" b="0"/>
+            <wp:docPr id="3" name="Imagen 3" descr="C:\Users\rsanchez\Documents\Mobile Manipulation State Machine.jpg"/>
             <wp:cNvGraphicFramePr>
               <a:graphicFrameLocks xmlns:a="http://schemas.openxmlformats.org/drawingml/2006/main" noChangeAspect="1"/>
             </wp:cNvGraphicFramePr>
@@ -1471,7 +1471,7 @@
                   <pic:spPr bwMode="auto">
                     <a:xfrm>
                       <a:off x="0" y="0"/>
-                      <a:ext cx="6186805" cy="4600575"/>
+                      <a:ext cx="6189345" cy="4428490"/>
                     </a:xfrm>
                     <a:prstGeom prst="rect">
                       <a:avLst/>
@@ -1487,6 +1487,8 @@
           </wp:inline>
         </w:drawing>
       </w:r>
+      <w:bookmarkStart w:id="5" w:name="_GoBack"/>
+      <w:bookmarkEnd w:id="5"/>
     </w:p>
     <w:p>
       <w:pPr>
@@ -1647,14 +1649,14 @@
         <w:rPr>
           <w:lang w:val="en-GB" w:eastAsia="en-US"/>
         </w:rPr>
-        <w:t xml:space="preserve"> equation, an expression that correlates the propagation rate with a cost value defined at any workspace point. In this </w:t>
+        <w:t xml:space="preserve"> equation, an expression that correlates the propagation rate with a cost value defined at any workspace point. In this way, the retrieved paths always tend to be optimal, and the only error committed is due to the grid </w:t>
       </w:r>
       <w:r>
         <w:rPr>
           <w:lang w:val="en-GB" w:eastAsia="en-US"/>
         </w:rPr>
         <w:lastRenderedPageBreak/>
-        <w:t xml:space="preserve">way, the retrieved paths always tend to be optimal, and the only error committed is due to the grid discretization. Other grid-search based methods like Field-D* or Theta* cannot ensure this, since, although the computed paths can be also smooth, they make use of estimation methods that introduce more error and, in some cases, </w:t>
+        <w:t xml:space="preserve">discretization. Other grid-search based methods like Field-D* or Theta* cannot ensure this, since, although the computed paths can be also smooth, they make use of estimation methods that introduce more error and, in some cases, </w:t>
       </w:r>
       <w:r>
         <w:rPr>
@@ -1953,7 +1955,7 @@
         <w:pStyle w:val="Descripcin"/>
         <w:jc w:val="center"/>
       </w:pPr>
-      <w:bookmarkStart w:id="5" w:name="_Ref2775988"/>
+      <w:bookmarkStart w:id="6" w:name="_Ref2775988"/>
       <w:r>
         <w:t xml:space="preserve">Figure </w:t>
       </w:r>
@@ -1975,7 +1977,7 @@
       <w:r>
         <w:fldChar w:fldCharType="end"/>
       </w:r>
-      <w:bookmarkEnd w:id="5"/>
+      <w:bookmarkEnd w:id="6"/>
       <w:r>
         <w:t>.Relation between the estimation errors.</w:t>
       </w:r>
@@ -2148,7 +2150,7 @@
         <w:pStyle w:val="Descripcin"/>
         <w:jc w:val="center"/>
       </w:pPr>
-      <w:bookmarkStart w:id="6" w:name="_Ref13170398"/>
+      <w:bookmarkStart w:id="7" w:name="_Ref13170398"/>
       <w:r>
         <w:t xml:space="preserve">Figure </w:t>
       </w:r>
@@ -2170,7 +2172,7 @@
       <w:r>
         <w:fldChar w:fldCharType="end"/>
       </w:r>
-      <w:bookmarkEnd w:id="6"/>
+      <w:bookmarkEnd w:id="7"/>
       <w:r>
         <w:t>.Cost map example.</w:t>
       </w:r>
@@ -2354,10 +2356,7 @@
         <w:t>During the execution of the Mobile Manipulation component some issues can arise. Therefore, it is considered the use of methods to handle a certain series of errors. These are shown in the following table, together with the code designated to identify each of them.</w:t>
       </w:r>
     </w:p>
-    <w:p>
-      <w:bookmarkStart w:id="7" w:name="_GoBack"/>
-      <w:bookmarkEnd w:id="7"/>
-    </w:p>
+    <w:p/>
     <w:p>
       <w:pPr>
         <w:pStyle w:val="Descripcin"/>
@@ -2397,11 +2396,12 @@
         <w:tblLook w:val="04A0" w:firstRow="1" w:lastRow="0" w:firstColumn="1" w:lastColumn="0" w:noHBand="0" w:noVBand="1"/>
       </w:tblPr>
       <w:tblGrid>
-        <w:gridCol w:w="2122"/>
-        <w:gridCol w:w="1984"/>
-        <w:gridCol w:w="1276"/>
-        <w:gridCol w:w="2268"/>
-        <w:gridCol w:w="2086"/>
+        <w:gridCol w:w="1559"/>
+        <w:gridCol w:w="1980"/>
+        <w:gridCol w:w="567"/>
+        <w:gridCol w:w="1701"/>
+        <w:gridCol w:w="2126"/>
+        <w:gridCol w:w="1803"/>
       </w:tblGrid>
       <w:tr>
         <w:trPr>
@@ -2411,7 +2411,7 @@
         <w:tc>
           <w:tcPr>
             <w:cnfStyle w:val="001000000000" w:firstRow="0" w:lastRow="0" w:firstColumn="1" w:lastColumn="0" w:oddVBand="0" w:evenVBand="0" w:oddHBand="0" w:evenHBand="0" w:firstRowFirstColumn="0" w:firstRowLastColumn="0" w:lastRowFirstColumn="0" w:lastRowLastColumn="0"/>
-            <w:tcW w:w="2122" w:type="dxa"/>
+            <w:tcW w:w="1559" w:type="dxa"/>
           </w:tcPr>
           <w:p>
             <w:pPr>
@@ -2429,7 +2429,7 @@
         </w:tc>
         <w:tc>
           <w:tcPr>
-            <w:tcW w:w="1984" w:type="dxa"/>
+            <w:tcW w:w="1980" w:type="dxa"/>
           </w:tcPr>
           <w:p>
             <w:pPr>
@@ -2448,7 +2448,26 @@
         </w:tc>
         <w:tc>
           <w:tcPr>
-            <w:tcW w:w="3544" w:type="dxa"/>
+            <w:tcW w:w="567" w:type="dxa"/>
+          </w:tcPr>
+          <w:p>
+            <w:pPr>
+              <w:cnfStyle w:val="100000000000" w:firstRow="1" w:lastRow="0" w:firstColumn="0" w:lastColumn="0" w:oddVBand="0" w:evenVBand="0" w:oddHBand="0" w:evenHBand="0" w:firstRowFirstColumn="0" w:firstRowLastColumn="0" w:lastRowFirstColumn="0" w:lastRowLastColumn="0"/>
+              <w:rPr>
+                <w:lang w:val="en-US"/>
+              </w:rPr>
+            </w:pPr>
+            <w:r>
+              <w:rPr>
+                <w:lang w:val="en-US"/>
+              </w:rPr>
+              <w:t xml:space="preserve"># </w:t>
+            </w:r>
+          </w:p>
+        </w:tc>
+        <w:tc>
+          <w:tcPr>
+            <w:tcW w:w="3827" w:type="dxa"/>
             <w:gridSpan w:val="2"/>
           </w:tcPr>
           <w:p>
@@ -2484,7 +2503,7 @@
         </w:tc>
         <w:tc>
           <w:tcPr>
-            <w:tcW w:w="2086" w:type="dxa"/>
+            <w:tcW w:w="1803" w:type="dxa"/>
           </w:tcPr>
           <w:p>
             <w:pPr>
@@ -2510,44 +2529,32 @@
         <w:tc>
           <w:tcPr>
             <w:cnfStyle w:val="001000000000" w:firstRow="0" w:lastRow="0" w:firstColumn="1" w:lastColumn="0" w:oddVBand="0" w:evenVBand="0" w:oddHBand="0" w:evenHBand="0" w:firstRowFirstColumn="0" w:firstRowLastColumn="0" w:lastRowFirstColumn="0" w:lastRowLastColumn="0"/>
-            <w:tcW w:w="2122" w:type="dxa"/>
-          </w:tcPr>
-          <w:p>
-            <w:pPr>
-              <w:rPr>
-                <w:lang w:val="en-US"/>
-              </w:rPr>
-            </w:pPr>
-            <w:r>
-              <w:rPr>
-                <w:lang w:val="en-US"/>
-              </w:rPr>
-              <w:t>INITIALIZING</w:t>
-            </w:r>
-            <w:r>
-              <w:rPr>
-                <w:lang w:val="en-US"/>
-              </w:rPr>
-              <w:t>_</w:t>
-            </w:r>
-          </w:p>
-          <w:p>
-            <w:pPr>
-              <w:rPr>
-                <w:lang w:val="en-US"/>
-              </w:rPr>
-            </w:pPr>
-            <w:r>
-              <w:rPr>
-                <w:lang w:val="en-US"/>
-              </w:rPr>
-              <w:t>COST_MAP</w:t>
-            </w:r>
-            <w:r>
-              <w:rPr>
-                <w:lang w:val="en-US"/>
-              </w:rPr>
-              <w:t xml:space="preserve"> /</w:t>
+            <w:tcW w:w="1559" w:type="dxa"/>
+          </w:tcPr>
+          <w:p>
+            <w:pPr>
+              <w:rPr>
+                <w:lang w:val="en-US"/>
+              </w:rPr>
+            </w:pPr>
+            <w:r>
+              <w:rPr>
+                <w:lang w:val="en-US"/>
+              </w:rPr>
+              <w:t>INITIALIZING_</w:t>
+            </w:r>
+          </w:p>
+          <w:p>
+            <w:pPr>
+              <w:rPr>
+                <w:lang w:val="en-US"/>
+              </w:rPr>
+            </w:pPr>
+            <w:r>
+              <w:rPr>
+                <w:lang w:val="en-US"/>
+              </w:rPr>
+              <w:t>COST_MAP /</w:t>
             </w:r>
           </w:p>
           <w:p>
@@ -2566,7 +2573,7 @@
         </w:tc>
         <w:tc>
           <w:tcPr>
-            <w:tcW w:w="1984" w:type="dxa"/>
+            <w:tcW w:w="1980" w:type="dxa"/>
           </w:tcPr>
           <w:p>
             <w:pPr>
@@ -2585,7 +2592,26 @@
         </w:tc>
         <w:tc>
           <w:tcPr>
-            <w:tcW w:w="1276" w:type="dxa"/>
+            <w:tcW w:w="567" w:type="dxa"/>
+          </w:tcPr>
+          <w:p>
+            <w:pPr>
+              <w:cnfStyle w:val="000000100000" w:firstRow="0" w:lastRow="0" w:firstColumn="0" w:lastColumn="0" w:oddVBand="0" w:evenVBand="0" w:oddHBand="1" w:evenHBand="0" w:firstRowFirstColumn="0" w:firstRowLastColumn="0" w:lastRowFirstColumn="0" w:lastRowLastColumn="0"/>
+              <w:rPr>
+                <w:lang w:val="en-US"/>
+              </w:rPr>
+            </w:pPr>
+            <w:r>
+              <w:rPr>
+                <w:lang w:val="en-US"/>
+              </w:rPr>
+              <w:t>1</w:t>
+            </w:r>
+          </w:p>
+        </w:tc>
+        <w:tc>
+          <w:tcPr>
+            <w:tcW w:w="1701" w:type="dxa"/>
             <w:vMerge w:val="restart"/>
           </w:tcPr>
           <w:p>
@@ -2605,7 +2631,7 @@
         </w:tc>
         <w:tc>
           <w:tcPr>
-            <w:tcW w:w="2268" w:type="dxa"/>
+            <w:tcW w:w="2126" w:type="dxa"/>
           </w:tcPr>
           <w:p>
             <w:pPr>
@@ -2624,7 +2650,7 @@
         </w:tc>
         <w:tc>
           <w:tcPr>
-            <w:tcW w:w="2086" w:type="dxa"/>
+            <w:tcW w:w="1803" w:type="dxa"/>
           </w:tcPr>
           <w:p>
             <w:pPr>
@@ -2649,7 +2675,7 @@
         <w:tc>
           <w:tcPr>
             <w:cnfStyle w:val="001000000000" w:firstRow="0" w:lastRow="0" w:firstColumn="1" w:lastColumn="0" w:oddVBand="0" w:evenVBand="0" w:oddHBand="0" w:evenHBand="0" w:firstRowFirstColumn="0" w:firstRowLastColumn="0" w:lastRowFirstColumn="0" w:lastRowLastColumn="0"/>
-            <w:tcW w:w="2122" w:type="dxa"/>
+            <w:tcW w:w="1559" w:type="dxa"/>
             <w:shd w:val="clear" w:color="auto" w:fill="DEEAF6" w:themeFill="accent1" w:themeFillTint="33"/>
           </w:tcPr>
           <w:p>
@@ -2681,7 +2707,7 @@
         </w:tc>
         <w:tc>
           <w:tcPr>
-            <w:tcW w:w="1984" w:type="dxa"/>
+            <w:tcW w:w="1980" w:type="dxa"/>
           </w:tcPr>
           <w:p>
             <w:pPr>
@@ -2700,7 +2726,26 @@
         </w:tc>
         <w:tc>
           <w:tcPr>
-            <w:tcW w:w="1276" w:type="dxa"/>
+            <w:tcW w:w="567" w:type="dxa"/>
+          </w:tcPr>
+          <w:p>
+            <w:pPr>
+              <w:cnfStyle w:val="000000000000" w:firstRow="0" w:lastRow="0" w:firstColumn="0" w:lastColumn="0" w:oddVBand="0" w:evenVBand="0" w:oddHBand="0" w:evenHBand="0" w:firstRowFirstColumn="0" w:firstRowLastColumn="0" w:lastRowFirstColumn="0" w:lastRowLastColumn="0"/>
+              <w:rPr>
+                <w:lang w:val="en-US"/>
+              </w:rPr>
+            </w:pPr>
+            <w:r>
+              <w:rPr>
+                <w:lang w:val="en-US"/>
+              </w:rPr>
+              <w:t>2</w:t>
+            </w:r>
+          </w:p>
+        </w:tc>
+        <w:tc>
+          <w:tcPr>
+            <w:tcW w:w="1701" w:type="dxa"/>
             <w:vMerge/>
           </w:tcPr>
           <w:p>
@@ -2714,7 +2759,7 @@
         </w:tc>
         <w:tc>
           <w:tcPr>
-            <w:tcW w:w="2268" w:type="dxa"/>
+            <w:tcW w:w="2126" w:type="dxa"/>
           </w:tcPr>
           <w:p>
             <w:pPr>
@@ -2747,7 +2792,7 @@
         </w:tc>
         <w:tc>
           <w:tcPr>
-            <w:tcW w:w="2086" w:type="dxa"/>
+            <w:tcW w:w="1803" w:type="dxa"/>
           </w:tcPr>
           <w:p>
             <w:pPr>
@@ -2773,7 +2818,7 @@
         <w:tc>
           <w:tcPr>
             <w:cnfStyle w:val="001000000000" w:firstRow="0" w:lastRow="0" w:firstColumn="1" w:lastColumn="0" w:oddVBand="0" w:evenVBand="0" w:oddHBand="0" w:evenHBand="0" w:firstRowFirstColumn="0" w:firstRowLastColumn="0" w:lastRowFirstColumn="0" w:lastRowLastColumn="0"/>
-            <w:tcW w:w="2122" w:type="dxa"/>
+            <w:tcW w:w="1559" w:type="dxa"/>
             <w:vMerge w:val="restart"/>
           </w:tcPr>
           <w:p>
@@ -2799,19 +2844,26 @@
               <w:rPr>
                 <w:lang w:val="en-US"/>
               </w:rPr>
-              <w:t>MOTION_PLAN</w:t>
-            </w:r>
-            <w:r>
-              <w:rPr>
-                <w:lang w:val="en-US"/>
-              </w:rPr>
-              <w:t xml:space="preserve"> / REPLANNING</w:t>
-            </w:r>
-          </w:p>
-        </w:tc>
-        <w:tc>
-          <w:tcPr>
-            <w:tcW w:w="1984" w:type="dxa"/>
+              <w:t>MOTION_</w:t>
+            </w:r>
+          </w:p>
+          <w:p>
+            <w:pPr>
+              <w:rPr>
+                <w:lang w:val="en-US"/>
+              </w:rPr>
+            </w:pPr>
+            <w:r>
+              <w:rPr>
+                <w:lang w:val="en-US"/>
+              </w:rPr>
+              <w:t>PLAN / REPLANNING</w:t>
+            </w:r>
+          </w:p>
+        </w:tc>
+        <w:tc>
+          <w:tcPr>
+            <w:tcW w:w="1980" w:type="dxa"/>
           </w:tcPr>
           <w:p>
             <w:pPr>
@@ -2830,7 +2882,26 @@
         </w:tc>
         <w:tc>
           <w:tcPr>
-            <w:tcW w:w="1276" w:type="dxa"/>
+            <w:tcW w:w="567" w:type="dxa"/>
+          </w:tcPr>
+          <w:p>
+            <w:pPr>
+              <w:cnfStyle w:val="000000100000" w:firstRow="0" w:lastRow="0" w:firstColumn="0" w:lastColumn="0" w:oddVBand="0" w:evenVBand="0" w:oddHBand="1" w:evenHBand="0" w:firstRowFirstColumn="0" w:firstRowLastColumn="0" w:lastRowFirstColumn="0" w:lastRowLastColumn="0"/>
+              <w:rPr>
+                <w:lang w:val="en-US"/>
+              </w:rPr>
+            </w:pPr>
+            <w:r>
+              <w:rPr>
+                <w:lang w:val="en-US"/>
+              </w:rPr>
+              <w:t>3</w:t>
+            </w:r>
+          </w:p>
+        </w:tc>
+        <w:tc>
+          <w:tcPr>
+            <w:tcW w:w="1701" w:type="dxa"/>
             <w:vMerge w:val="restart"/>
           </w:tcPr>
           <w:p>
@@ -2850,7 +2921,7 @@
         </w:tc>
         <w:tc>
           <w:tcPr>
-            <w:tcW w:w="2268" w:type="dxa"/>
+            <w:tcW w:w="2126" w:type="dxa"/>
           </w:tcPr>
           <w:p>
             <w:pPr>
@@ -2869,7 +2940,7 @@
         </w:tc>
         <w:tc>
           <w:tcPr>
-            <w:tcW w:w="2086" w:type="dxa"/>
+            <w:tcW w:w="1803" w:type="dxa"/>
             <w:vMerge w:val="restart"/>
           </w:tcPr>
           <w:p>
@@ -2895,7 +2966,7 @@
         <w:tc>
           <w:tcPr>
             <w:cnfStyle w:val="001000000000" w:firstRow="0" w:lastRow="0" w:firstColumn="1" w:lastColumn="0" w:oddVBand="0" w:evenVBand="0" w:oddHBand="0" w:evenHBand="0" w:firstRowFirstColumn="0" w:firstRowLastColumn="0" w:lastRowFirstColumn="0" w:lastRowLastColumn="0"/>
-            <w:tcW w:w="2122" w:type="dxa"/>
+            <w:tcW w:w="1559" w:type="dxa"/>
             <w:vMerge/>
           </w:tcPr>
           <w:p>
@@ -2908,7 +2979,7 @@
         </w:tc>
         <w:tc>
           <w:tcPr>
-            <w:tcW w:w="1984" w:type="dxa"/>
+            <w:tcW w:w="1980" w:type="dxa"/>
           </w:tcPr>
           <w:p>
             <w:pPr>
@@ -2927,7 +2998,26 @@
         </w:tc>
         <w:tc>
           <w:tcPr>
-            <w:tcW w:w="1276" w:type="dxa"/>
+            <w:tcW w:w="567" w:type="dxa"/>
+          </w:tcPr>
+          <w:p>
+            <w:pPr>
+              <w:cnfStyle w:val="000000000000" w:firstRow="0" w:lastRow="0" w:firstColumn="0" w:lastColumn="0" w:oddVBand="0" w:evenVBand="0" w:oddHBand="0" w:evenHBand="0" w:firstRowFirstColumn="0" w:firstRowLastColumn="0" w:lastRowFirstColumn="0" w:lastRowLastColumn="0"/>
+              <w:rPr>
+                <w:lang w:val="en-US"/>
+              </w:rPr>
+            </w:pPr>
+            <w:r>
+              <w:rPr>
+                <w:lang w:val="en-US"/>
+              </w:rPr>
+              <w:t>4</w:t>
+            </w:r>
+          </w:p>
+        </w:tc>
+        <w:tc>
+          <w:tcPr>
+            <w:tcW w:w="1701" w:type="dxa"/>
             <w:vMerge/>
           </w:tcPr>
           <w:p>
@@ -2941,7 +3031,7 @@
         </w:tc>
         <w:tc>
           <w:tcPr>
-            <w:tcW w:w="2268" w:type="dxa"/>
+            <w:tcW w:w="2126" w:type="dxa"/>
           </w:tcPr>
           <w:p>
             <w:pPr>
@@ -2960,7 +3050,7 @@
         </w:tc>
         <w:tc>
           <w:tcPr>
-            <w:tcW w:w="2086" w:type="dxa"/>
+            <w:tcW w:w="1803" w:type="dxa"/>
             <w:vMerge/>
           </w:tcPr>
           <w:p>
@@ -2981,7 +3071,7 @@
         <w:tc>
           <w:tcPr>
             <w:cnfStyle w:val="001000000000" w:firstRow="0" w:lastRow="0" w:firstColumn="1" w:lastColumn="0" w:oddVBand="0" w:evenVBand="0" w:oddHBand="0" w:evenHBand="0" w:firstRowFirstColumn="0" w:firstRowLastColumn="0" w:lastRowFirstColumn="0" w:lastRowLastColumn="0"/>
-            <w:tcW w:w="2122" w:type="dxa"/>
+            <w:tcW w:w="1559" w:type="dxa"/>
             <w:vMerge/>
           </w:tcPr>
           <w:p>
@@ -2994,7 +3084,7 @@
         </w:tc>
         <w:tc>
           <w:tcPr>
-            <w:tcW w:w="1984" w:type="dxa"/>
+            <w:tcW w:w="1980" w:type="dxa"/>
           </w:tcPr>
           <w:p>
             <w:pPr>
@@ -3013,7 +3103,26 @@
         </w:tc>
         <w:tc>
           <w:tcPr>
-            <w:tcW w:w="1276" w:type="dxa"/>
+            <w:tcW w:w="567" w:type="dxa"/>
+          </w:tcPr>
+          <w:p>
+            <w:pPr>
+              <w:cnfStyle w:val="000000100000" w:firstRow="0" w:lastRow="0" w:firstColumn="0" w:lastColumn="0" w:oddVBand="0" w:evenVBand="0" w:oddHBand="1" w:evenHBand="0" w:firstRowFirstColumn="0" w:firstRowLastColumn="0" w:lastRowFirstColumn="0" w:lastRowLastColumn="0"/>
+              <w:rPr>
+                <w:lang w:val="en-US"/>
+              </w:rPr>
+            </w:pPr>
+            <w:r>
+              <w:rPr>
+                <w:lang w:val="en-US"/>
+              </w:rPr>
+              <w:t>5</w:t>
+            </w:r>
+          </w:p>
+        </w:tc>
+        <w:tc>
+          <w:tcPr>
+            <w:tcW w:w="1701" w:type="dxa"/>
             <w:vMerge w:val="restart"/>
           </w:tcPr>
           <w:p>
@@ -3033,7 +3142,7 @@
         </w:tc>
         <w:tc>
           <w:tcPr>
-            <w:tcW w:w="2268" w:type="dxa"/>
+            <w:tcW w:w="2126" w:type="dxa"/>
           </w:tcPr>
           <w:p>
             <w:pPr>
@@ -3052,7 +3161,7 @@
         </w:tc>
         <w:tc>
           <w:tcPr>
-            <w:tcW w:w="2086" w:type="dxa"/>
+            <w:tcW w:w="1803" w:type="dxa"/>
           </w:tcPr>
           <w:p>
             <w:pPr>
@@ -3077,7 +3186,7 @@
         <w:tc>
           <w:tcPr>
             <w:cnfStyle w:val="001000000000" w:firstRow="0" w:lastRow="0" w:firstColumn="1" w:lastColumn="0" w:oddVBand="0" w:evenVBand="0" w:oddHBand="0" w:evenHBand="0" w:firstRowFirstColumn="0" w:firstRowLastColumn="0" w:lastRowFirstColumn="0" w:lastRowLastColumn="0"/>
-            <w:tcW w:w="2122" w:type="dxa"/>
+            <w:tcW w:w="1559" w:type="dxa"/>
             <w:vMerge/>
           </w:tcPr>
           <w:p>
@@ -3090,7 +3199,7 @@
         </w:tc>
         <w:tc>
           <w:tcPr>
-            <w:tcW w:w="1984" w:type="dxa"/>
+            <w:tcW w:w="1980" w:type="dxa"/>
           </w:tcPr>
           <w:p>
             <w:pPr>
@@ -3109,7 +3218,26 @@
         </w:tc>
         <w:tc>
           <w:tcPr>
-            <w:tcW w:w="1276" w:type="dxa"/>
+            <w:tcW w:w="567" w:type="dxa"/>
+          </w:tcPr>
+          <w:p>
+            <w:pPr>
+              <w:cnfStyle w:val="000000000000" w:firstRow="0" w:lastRow="0" w:firstColumn="0" w:lastColumn="0" w:oddVBand="0" w:evenVBand="0" w:oddHBand="0" w:evenHBand="0" w:firstRowFirstColumn="0" w:firstRowLastColumn="0" w:lastRowFirstColumn="0" w:lastRowLastColumn="0"/>
+              <w:rPr>
+                <w:lang w:val="en-US"/>
+              </w:rPr>
+            </w:pPr>
+            <w:r>
+              <w:rPr>
+                <w:lang w:val="en-US"/>
+              </w:rPr>
+              <w:t>6</w:t>
+            </w:r>
+          </w:p>
+        </w:tc>
+        <w:tc>
+          <w:tcPr>
+            <w:tcW w:w="1701" w:type="dxa"/>
             <w:vMerge/>
           </w:tcPr>
           <w:p>
@@ -3123,7 +3251,7 @@
         </w:tc>
         <w:tc>
           <w:tcPr>
-            <w:tcW w:w="2268" w:type="dxa"/>
+            <w:tcW w:w="2126" w:type="dxa"/>
           </w:tcPr>
           <w:p>
             <w:pPr>
@@ -3142,7 +3270,7 @@
         </w:tc>
         <w:tc>
           <w:tcPr>
-            <w:tcW w:w="2086" w:type="dxa"/>
+            <w:tcW w:w="1803" w:type="dxa"/>
           </w:tcPr>
           <w:p>
             <w:pPr>
@@ -3155,19 +3283,7 @@
               <w:rPr>
                 <w:lang w:val="en-US"/>
               </w:rPr>
-              <w:t>Return control to the higher component level (RG/Harness). G</w:t>
-            </w:r>
-            <w:r>
-              <w:rPr>
-                <w:lang w:val="en-US"/>
-              </w:rPr>
-              <w:t>oal shall be discarded</w:t>
-            </w:r>
-            <w:r>
-              <w:rPr>
-                <w:lang w:val="en-US"/>
-              </w:rPr>
-              <w:t>.</w:t>
+              <w:t>Return control to the higher component level (RG/Harness). Goal shall be discarded.</w:t>
             </w:r>
           </w:p>
         </w:tc>
@@ -3180,7 +3296,7 @@
         <w:tc>
           <w:tcPr>
             <w:cnfStyle w:val="001000000000" w:firstRow="0" w:lastRow="0" w:firstColumn="1" w:lastColumn="0" w:oddVBand="0" w:evenVBand="0" w:oddHBand="0" w:evenHBand="0" w:firstRowFirstColumn="0" w:firstRowLastColumn="0" w:lastRowFirstColumn="0" w:lastRowLastColumn="0"/>
-            <w:tcW w:w="2122" w:type="dxa"/>
+            <w:tcW w:w="1559" w:type="dxa"/>
             <w:vMerge/>
           </w:tcPr>
           <w:p>
@@ -3193,7 +3309,7 @@
         </w:tc>
         <w:tc>
           <w:tcPr>
-            <w:tcW w:w="1984" w:type="dxa"/>
+            <w:tcW w:w="1980" w:type="dxa"/>
           </w:tcPr>
           <w:p>
             <w:pPr>
@@ -3212,7 +3328,26 @@
         </w:tc>
         <w:tc>
           <w:tcPr>
-            <w:tcW w:w="3544" w:type="dxa"/>
+            <w:tcW w:w="567" w:type="dxa"/>
+          </w:tcPr>
+          <w:p>
+            <w:pPr>
+              <w:cnfStyle w:val="000000100000" w:firstRow="0" w:lastRow="0" w:firstColumn="0" w:lastColumn="0" w:oddVBand="0" w:evenVBand="0" w:oddHBand="1" w:evenHBand="0" w:firstRowFirstColumn="0" w:firstRowLastColumn="0" w:lastRowFirstColumn="0" w:lastRowLastColumn="0"/>
+              <w:rPr>
+                <w:lang w:val="en-US"/>
+              </w:rPr>
+            </w:pPr>
+            <w:r>
+              <w:rPr>
+                <w:lang w:val="en-US"/>
+              </w:rPr>
+              <w:t>7</w:t>
+            </w:r>
+          </w:p>
+        </w:tc>
+        <w:tc>
+          <w:tcPr>
+            <w:tcW w:w="3827" w:type="dxa"/>
             <w:gridSpan w:val="2"/>
           </w:tcPr>
           <w:p>
@@ -3240,7 +3375,7 @@
         </w:tc>
         <w:tc>
           <w:tcPr>
-            <w:tcW w:w="2086" w:type="dxa"/>
+            <w:tcW w:w="1803" w:type="dxa"/>
             <w:vMerge w:val="restart"/>
           </w:tcPr>
           <w:p>
@@ -3275,13 +3410,7 @@
               <w:rPr>
                 <w:lang w:val="en-US"/>
               </w:rPr>
-              <w:t xml:space="preserve"> shall be discarded</w:t>
-            </w:r>
-            <w:r>
-              <w:rPr>
-                <w:lang w:val="en-US"/>
-              </w:rPr>
-              <w:t>.</w:t>
+              <w:t xml:space="preserve"> shall be discarded.</w:t>
             </w:r>
           </w:p>
         </w:tc>
@@ -3293,7 +3422,7 @@
         <w:tc>
           <w:tcPr>
             <w:cnfStyle w:val="001000000000" w:firstRow="0" w:lastRow="0" w:firstColumn="1" w:lastColumn="0" w:oddVBand="0" w:evenVBand="0" w:oddHBand="0" w:evenHBand="0" w:firstRowFirstColumn="0" w:firstRowLastColumn="0" w:lastRowFirstColumn="0" w:lastRowLastColumn="0"/>
-            <w:tcW w:w="2122" w:type="dxa"/>
+            <w:tcW w:w="1559" w:type="dxa"/>
             <w:vMerge/>
           </w:tcPr>
           <w:p>
@@ -3306,7 +3435,7 @@
         </w:tc>
         <w:tc>
           <w:tcPr>
-            <w:tcW w:w="1984" w:type="dxa"/>
+            <w:tcW w:w="1980" w:type="dxa"/>
           </w:tcPr>
           <w:p>
             <w:pPr>
@@ -3325,7 +3454,26 @@
         </w:tc>
         <w:tc>
           <w:tcPr>
-            <w:tcW w:w="3544" w:type="dxa"/>
+            <w:tcW w:w="567" w:type="dxa"/>
+          </w:tcPr>
+          <w:p>
+            <w:pPr>
+              <w:cnfStyle w:val="000000000000" w:firstRow="0" w:lastRow="0" w:firstColumn="0" w:lastColumn="0" w:oddVBand="0" w:evenVBand="0" w:oddHBand="0" w:evenHBand="0" w:firstRowFirstColumn="0" w:firstRowLastColumn="0" w:lastRowFirstColumn="0" w:lastRowLastColumn="0"/>
+              <w:rPr>
+                <w:lang w:val="en-US"/>
+              </w:rPr>
+            </w:pPr>
+            <w:r>
+              <w:rPr>
+                <w:lang w:val="en-US"/>
+              </w:rPr>
+              <w:t>8</w:t>
+            </w:r>
+          </w:p>
+        </w:tc>
+        <w:tc>
+          <w:tcPr>
+            <w:tcW w:w="3827" w:type="dxa"/>
             <w:gridSpan w:val="2"/>
           </w:tcPr>
           <w:p>
@@ -3339,19 +3487,13 @@
               <w:rPr>
                 <w:lang w:val="en-US"/>
               </w:rPr>
-              <w:t>Target Pose is uncertain due to the sum of uncertainties</w:t>
-            </w:r>
-            <w:r>
-              <w:rPr>
-                <w:lang w:val="en-US"/>
-              </w:rPr>
-              <w:t xml:space="preserve"> (DEM and Target high errors)</w:t>
-            </w:r>
-          </w:p>
-        </w:tc>
-        <w:tc>
-          <w:tcPr>
-            <w:tcW w:w="2086" w:type="dxa"/>
+              <w:t>Target Pose is uncertain due to the sum of uncertainties (DEM and Target high errors)</w:t>
+            </w:r>
+          </w:p>
+        </w:tc>
+        <w:tc>
+          <w:tcPr>
+            <w:tcW w:w="1803" w:type="dxa"/>
             <w:vMerge/>
           </w:tcPr>
           <w:p>
@@ -3372,7 +3514,7 @@
         <w:tc>
           <w:tcPr>
             <w:cnfStyle w:val="001000000000" w:firstRow="0" w:lastRow="0" w:firstColumn="1" w:lastColumn="0" w:oddVBand="0" w:evenVBand="0" w:oddHBand="0" w:evenHBand="0" w:firstRowFirstColumn="0" w:firstRowLastColumn="0" w:lastRowFirstColumn="0" w:lastRowLastColumn="0"/>
-            <w:tcW w:w="2122" w:type="dxa"/>
+            <w:tcW w:w="1559" w:type="dxa"/>
             <w:vMerge w:val="restart"/>
           </w:tcPr>
           <w:p>
@@ -3398,26 +3540,52 @@
               <w:rPr>
                 <w:lang w:val="en-US"/>
               </w:rPr>
-              <w:t>MOTION_PLAN / EXECUTING_</w:t>
-            </w:r>
-          </w:p>
-          <w:p>
-            <w:pPr>
-              <w:rPr>
-                <w:lang w:val="en-US"/>
-              </w:rPr>
-            </w:pPr>
-            <w:r>
-              <w:rPr>
-                <w:lang w:val="en-US"/>
-              </w:rPr>
-              <w:t>SAMPLE_HANDLING</w:t>
-            </w:r>
-          </w:p>
-        </w:tc>
-        <w:tc>
-          <w:tcPr>
-            <w:tcW w:w="1984" w:type="dxa"/>
+              <w:t>MOTION_</w:t>
+            </w:r>
+          </w:p>
+          <w:p>
+            <w:pPr>
+              <w:rPr>
+                <w:lang w:val="en-US"/>
+              </w:rPr>
+            </w:pPr>
+            <w:r>
+              <w:rPr>
+                <w:lang w:val="en-US"/>
+              </w:rPr>
+              <w:t>PLAN / EXECUTING_</w:t>
+            </w:r>
+          </w:p>
+          <w:p>
+            <w:pPr>
+              <w:rPr>
+                <w:lang w:val="en-US"/>
+              </w:rPr>
+            </w:pPr>
+            <w:r>
+              <w:rPr>
+                <w:lang w:val="en-US"/>
+              </w:rPr>
+              <w:t>SAMPLE_</w:t>
+            </w:r>
+          </w:p>
+          <w:p>
+            <w:pPr>
+              <w:rPr>
+                <w:lang w:val="en-US"/>
+              </w:rPr>
+            </w:pPr>
+            <w:r>
+              <w:rPr>
+                <w:lang w:val="en-US"/>
+              </w:rPr>
+              <w:t>HANDLING</w:t>
+            </w:r>
+          </w:p>
+        </w:tc>
+        <w:tc>
+          <w:tcPr>
+            <w:tcW w:w="1980" w:type="dxa"/>
           </w:tcPr>
           <w:p>
             <w:pPr>
@@ -3436,7 +3604,26 @@
         </w:tc>
         <w:tc>
           <w:tcPr>
-            <w:tcW w:w="3544" w:type="dxa"/>
+            <w:tcW w:w="567" w:type="dxa"/>
+          </w:tcPr>
+          <w:p>
+            <w:pPr>
+              <w:cnfStyle w:val="000000100000" w:firstRow="0" w:lastRow="0" w:firstColumn="0" w:lastColumn="0" w:oddVBand="0" w:evenVBand="0" w:oddHBand="1" w:evenHBand="0" w:firstRowFirstColumn="0" w:firstRowLastColumn="0" w:lastRowFirstColumn="0" w:lastRowLastColumn="0"/>
+              <w:rPr>
+                <w:lang w:val="en-US"/>
+              </w:rPr>
+            </w:pPr>
+            <w:r>
+              <w:rPr>
+                <w:lang w:val="en-US"/>
+              </w:rPr>
+              <w:t>9</w:t>
+            </w:r>
+          </w:p>
+        </w:tc>
+        <w:tc>
+          <w:tcPr>
+            <w:tcW w:w="3827" w:type="dxa"/>
             <w:gridSpan w:val="2"/>
           </w:tcPr>
           <w:p>
@@ -3456,7 +3643,7 @@
         </w:tc>
         <w:tc>
           <w:tcPr>
-            <w:tcW w:w="2086" w:type="dxa"/>
+            <w:tcW w:w="1803" w:type="dxa"/>
           </w:tcPr>
           <w:p>
             <w:pPr>
@@ -3481,7 +3668,7 @@
         <w:tc>
           <w:tcPr>
             <w:cnfStyle w:val="001000000000" w:firstRow="0" w:lastRow="0" w:firstColumn="1" w:lastColumn="0" w:oddVBand="0" w:evenVBand="0" w:oddHBand="0" w:evenHBand="0" w:firstRowFirstColumn="0" w:firstRowLastColumn="0" w:lastRowFirstColumn="0" w:lastRowLastColumn="0"/>
-            <w:tcW w:w="2122" w:type="dxa"/>
+            <w:tcW w:w="1559" w:type="dxa"/>
             <w:vMerge/>
           </w:tcPr>
           <w:p>
@@ -3494,7 +3681,7 @@
         </w:tc>
         <w:tc>
           <w:tcPr>
-            <w:tcW w:w="1984" w:type="dxa"/>
+            <w:tcW w:w="1980" w:type="dxa"/>
           </w:tcPr>
           <w:p>
             <w:pPr>
@@ -3513,7 +3700,26 @@
         </w:tc>
         <w:tc>
           <w:tcPr>
-            <w:tcW w:w="3544" w:type="dxa"/>
+            <w:tcW w:w="567" w:type="dxa"/>
+          </w:tcPr>
+          <w:p>
+            <w:pPr>
+              <w:cnfStyle w:val="000000000000" w:firstRow="0" w:lastRow="0" w:firstColumn="0" w:lastColumn="0" w:oddVBand="0" w:evenVBand="0" w:oddHBand="0" w:evenHBand="0" w:firstRowFirstColumn="0" w:firstRowLastColumn="0" w:lastRowFirstColumn="0" w:lastRowLastColumn="0"/>
+              <w:rPr>
+                <w:lang w:val="en-US"/>
+              </w:rPr>
+            </w:pPr>
+            <w:r>
+              <w:rPr>
+                <w:lang w:val="en-US"/>
+              </w:rPr>
+              <w:t>10</w:t>
+            </w:r>
+          </w:p>
+        </w:tc>
+        <w:tc>
+          <w:tcPr>
+            <w:tcW w:w="3827" w:type="dxa"/>
             <w:gridSpan w:val="2"/>
           </w:tcPr>
           <w:p>
@@ -3533,7 +3739,7 @@
         </w:tc>
         <w:tc>
           <w:tcPr>
-            <w:tcW w:w="2086" w:type="dxa"/>
+            <w:tcW w:w="1803" w:type="dxa"/>
           </w:tcPr>
           <w:p>
             <w:pPr>
@@ -3560,7 +3766,7 @@
         <w:tc>
           <w:tcPr>
             <w:cnfStyle w:val="001000000000" w:firstRow="0" w:lastRow="0" w:firstColumn="1" w:lastColumn="0" w:oddVBand="0" w:evenVBand="0" w:oddHBand="0" w:evenHBand="0" w:firstRowFirstColumn="0" w:firstRowLastColumn="0" w:lastRowFirstColumn="0" w:lastRowLastColumn="0"/>
-            <w:tcW w:w="2122" w:type="dxa"/>
+            <w:tcW w:w="1559" w:type="dxa"/>
             <w:vMerge w:val="restart"/>
           </w:tcPr>
           <w:p>
@@ -3586,13 +3792,26 @@
               <w:rPr>
                 <w:lang w:val="en-US"/>
               </w:rPr>
-              <w:t>MOTION_PLAN</w:t>
-            </w:r>
-          </w:p>
-        </w:tc>
-        <w:tc>
-          <w:tcPr>
-            <w:tcW w:w="1984" w:type="dxa"/>
+              <w:t>MOTION_</w:t>
+            </w:r>
+          </w:p>
+          <w:p>
+            <w:pPr>
+              <w:rPr>
+                <w:lang w:val="en-US"/>
+              </w:rPr>
+            </w:pPr>
+            <w:r>
+              <w:rPr>
+                <w:lang w:val="en-US"/>
+              </w:rPr>
+              <w:t>PLAN</w:t>
+            </w:r>
+          </w:p>
+        </w:tc>
+        <w:tc>
+          <w:tcPr>
+            <w:tcW w:w="1980" w:type="dxa"/>
           </w:tcPr>
           <w:p>
             <w:pPr>
@@ -3611,7 +3830,26 @@
         </w:tc>
         <w:tc>
           <w:tcPr>
-            <w:tcW w:w="3544" w:type="dxa"/>
+            <w:tcW w:w="567" w:type="dxa"/>
+          </w:tcPr>
+          <w:p>
+            <w:pPr>
+              <w:cnfStyle w:val="000000100000" w:firstRow="0" w:lastRow="0" w:firstColumn="0" w:lastColumn="0" w:oddVBand="0" w:evenVBand="0" w:oddHBand="1" w:evenHBand="0" w:firstRowFirstColumn="0" w:firstRowLastColumn="0" w:lastRowFirstColumn="0" w:lastRowLastColumn="0"/>
+              <w:rPr>
+                <w:lang w:val="en-US"/>
+              </w:rPr>
+            </w:pPr>
+            <w:r>
+              <w:rPr>
+                <w:lang w:val="en-US"/>
+              </w:rPr>
+              <w:t>11</w:t>
+            </w:r>
+          </w:p>
+        </w:tc>
+        <w:tc>
+          <w:tcPr>
+            <w:tcW w:w="3827" w:type="dxa"/>
             <w:gridSpan w:val="2"/>
           </w:tcPr>
           <w:p>
@@ -3631,7 +3869,7 @@
         </w:tc>
         <w:tc>
           <w:tcPr>
-            <w:tcW w:w="2086" w:type="dxa"/>
+            <w:tcW w:w="1803" w:type="dxa"/>
           </w:tcPr>
           <w:p>
             <w:pPr>
@@ -3656,7 +3894,7 @@
         <w:tc>
           <w:tcPr>
             <w:cnfStyle w:val="001000000000" w:firstRow="0" w:lastRow="0" w:firstColumn="1" w:lastColumn="0" w:oddVBand="0" w:evenVBand="0" w:oddHBand="0" w:evenHBand="0" w:firstRowFirstColumn="0" w:firstRowLastColumn="0" w:lastRowFirstColumn="0" w:lastRowLastColumn="0"/>
-            <w:tcW w:w="2122" w:type="dxa"/>
+            <w:tcW w:w="1559" w:type="dxa"/>
             <w:vMerge/>
           </w:tcPr>
           <w:p>
@@ -3669,7 +3907,7 @@
         </w:tc>
         <w:tc>
           <w:tcPr>
-            <w:tcW w:w="1984" w:type="dxa"/>
+            <w:tcW w:w="1980" w:type="dxa"/>
           </w:tcPr>
           <w:p>
             <w:pPr>
@@ -3688,7 +3926,26 @@
         </w:tc>
         <w:tc>
           <w:tcPr>
-            <w:tcW w:w="3544" w:type="dxa"/>
+            <w:tcW w:w="567" w:type="dxa"/>
+          </w:tcPr>
+          <w:p>
+            <w:pPr>
+              <w:cnfStyle w:val="000000000000" w:firstRow="0" w:lastRow="0" w:firstColumn="0" w:lastColumn="0" w:oddVBand="0" w:evenVBand="0" w:oddHBand="0" w:evenHBand="0" w:firstRowFirstColumn="0" w:firstRowLastColumn="0" w:lastRowFirstColumn="0" w:lastRowLastColumn="0"/>
+              <w:rPr>
+                <w:lang w:val="en-US"/>
+              </w:rPr>
+            </w:pPr>
+            <w:r>
+              <w:rPr>
+                <w:lang w:val="en-US"/>
+              </w:rPr>
+              <w:t>12</w:t>
+            </w:r>
+          </w:p>
+        </w:tc>
+        <w:tc>
+          <w:tcPr>
+            <w:tcW w:w="3827" w:type="dxa"/>
             <w:gridSpan w:val="2"/>
           </w:tcPr>
           <w:p>
@@ -3708,7 +3965,7 @@
         </w:tc>
         <w:tc>
           <w:tcPr>
-            <w:tcW w:w="2086" w:type="dxa"/>
+            <w:tcW w:w="1803" w:type="dxa"/>
           </w:tcPr>
           <w:p>
             <w:pPr>
@@ -3729,13 +3986,7 @@
               <w:rPr>
                 <w:lang w:val="en-US"/>
               </w:rPr>
-              <w:t xml:space="preserve"> the motion plan</w:t>
-            </w:r>
-            <w:r>
-              <w:rPr>
-                <w:lang w:val="en-US"/>
-              </w:rPr>
-              <w:t>.</w:t>
+              <w:t xml:space="preserve"> the motion plan.</w:t>
             </w:r>
           </w:p>
         </w:tc>
@@ -3748,7 +3999,7 @@
         <w:tc>
           <w:tcPr>
             <w:cnfStyle w:val="001000000000" w:firstRow="0" w:lastRow="0" w:firstColumn="1" w:lastColumn="0" w:oddVBand="0" w:evenVBand="0" w:oddHBand="0" w:evenHBand="0" w:firstRowFirstColumn="0" w:firstRowLastColumn="0" w:lastRowFirstColumn="0" w:lastRowLastColumn="0"/>
-            <w:tcW w:w="2122" w:type="dxa"/>
+            <w:tcW w:w="1559" w:type="dxa"/>
             <w:vMerge/>
           </w:tcPr>
           <w:p>
@@ -3761,7 +4012,7 @@
         </w:tc>
         <w:tc>
           <w:tcPr>
-            <w:tcW w:w="1984" w:type="dxa"/>
+            <w:tcW w:w="1980" w:type="dxa"/>
           </w:tcPr>
           <w:p>
             <w:pPr>
@@ -3780,7 +4031,26 @@
         </w:tc>
         <w:tc>
           <w:tcPr>
-            <w:tcW w:w="3544" w:type="dxa"/>
+            <w:tcW w:w="567" w:type="dxa"/>
+          </w:tcPr>
+          <w:p>
+            <w:pPr>
+              <w:cnfStyle w:val="000000100000" w:firstRow="0" w:lastRow="0" w:firstColumn="0" w:lastColumn="0" w:oddVBand="0" w:evenVBand="0" w:oddHBand="1" w:evenHBand="0" w:firstRowFirstColumn="0" w:firstRowLastColumn="0" w:lastRowFirstColumn="0" w:lastRowLastColumn="0"/>
+              <w:rPr>
+                <w:lang w:val="en-US"/>
+              </w:rPr>
+            </w:pPr>
+            <w:r>
+              <w:rPr>
+                <w:lang w:val="en-US"/>
+              </w:rPr>
+              <w:t>13</w:t>
+            </w:r>
+          </w:p>
+        </w:tc>
+        <w:tc>
+          <w:tcPr>
+            <w:tcW w:w="3827" w:type="dxa"/>
             <w:gridSpan w:val="2"/>
           </w:tcPr>
           <w:p>
@@ -3800,7 +4070,7 @@
         </w:tc>
         <w:tc>
           <w:tcPr>
-            <w:tcW w:w="2086" w:type="dxa"/>
+            <w:tcW w:w="1803" w:type="dxa"/>
           </w:tcPr>
           <w:p>
             <w:pPr>
@@ -3816,76 +4086,6 @@
               </w:rPr>
               <w:t>TBD: We have to discuss with other partners.</w:t>
             </w:r>
-          </w:p>
-        </w:tc>
-      </w:tr>
-      <w:tr>
-        <w:trPr>
-          <w:jc w:val="center"/>
-        </w:trPr>
-        <w:tc>
-          <w:tcPr>
-            <w:cnfStyle w:val="001000000000" w:firstRow="0" w:lastRow="0" w:firstColumn="1" w:lastColumn="0" w:oddVBand="0" w:evenVBand="0" w:oddHBand="0" w:evenHBand="0" w:firstRowFirstColumn="0" w:firstRowLastColumn="0" w:lastRowFirstColumn="0" w:lastRowLastColumn="0"/>
-            <w:tcW w:w="2122" w:type="dxa"/>
-          </w:tcPr>
-          <w:p>
-            <w:pPr>
-              <w:rPr>
-                <w:lang w:val="en-US"/>
-              </w:rPr>
-            </w:pPr>
-          </w:p>
-        </w:tc>
-        <w:tc>
-          <w:tcPr>
-            <w:tcW w:w="1984" w:type="dxa"/>
-          </w:tcPr>
-          <w:p>
-            <w:pPr>
-              <w:cnfStyle w:val="000000000000" w:firstRow="0" w:lastRow="0" w:firstColumn="0" w:lastColumn="0" w:oddVBand="0" w:evenVBand="0" w:oddHBand="0" w:evenHBand="0" w:firstRowFirstColumn="0" w:firstRowLastColumn="0" w:lastRowFirstColumn="0" w:lastRowLastColumn="0"/>
-              <w:rPr>
-                <w:lang w:val="en-US"/>
-              </w:rPr>
-            </w:pPr>
-          </w:p>
-        </w:tc>
-        <w:tc>
-          <w:tcPr>
-            <w:tcW w:w="1276" w:type="dxa"/>
-          </w:tcPr>
-          <w:p>
-            <w:pPr>
-              <w:cnfStyle w:val="000000000000" w:firstRow="0" w:lastRow="0" w:firstColumn="0" w:lastColumn="0" w:oddVBand="0" w:evenVBand="0" w:oddHBand="0" w:evenHBand="0" w:firstRowFirstColumn="0" w:firstRowLastColumn="0" w:lastRowFirstColumn="0" w:lastRowLastColumn="0"/>
-              <w:rPr>
-                <w:lang w:val="en-US"/>
-              </w:rPr>
-            </w:pPr>
-          </w:p>
-        </w:tc>
-        <w:tc>
-          <w:tcPr>
-            <w:tcW w:w="2268" w:type="dxa"/>
-          </w:tcPr>
-          <w:p>
-            <w:pPr>
-              <w:cnfStyle w:val="000000000000" w:firstRow="0" w:lastRow="0" w:firstColumn="0" w:lastColumn="0" w:oddVBand="0" w:evenVBand="0" w:oddHBand="0" w:evenHBand="0" w:firstRowFirstColumn="0" w:firstRowLastColumn="0" w:lastRowFirstColumn="0" w:lastRowLastColumn="0"/>
-              <w:rPr>
-                <w:lang w:val="en-US"/>
-              </w:rPr>
-            </w:pPr>
-          </w:p>
-        </w:tc>
-        <w:tc>
-          <w:tcPr>
-            <w:tcW w:w="2086" w:type="dxa"/>
-          </w:tcPr>
-          <w:p>
-            <w:pPr>
-              <w:cnfStyle w:val="000000000000" w:firstRow="0" w:lastRow="0" w:firstColumn="0" w:lastColumn="0" w:oddVBand="0" w:evenVBand="0" w:oddHBand="0" w:evenHBand="0" w:firstRowFirstColumn="0" w:firstRowLastColumn="0" w:lastRowFirstColumn="0" w:lastRowLastColumn="0"/>
-              <w:rPr>
-                <w:lang w:val="en-US"/>
-              </w:rPr>
-            </w:pPr>
           </w:p>
         </w:tc>
       </w:tr>
@@ -3962,7 +4162,7 @@
         <w:noProof/>
         <w:lang w:val="en-US"/>
       </w:rPr>
-      <w:t>7</w:t>
+      <w:t>8</w:t>
     </w:r>
     <w:r>
       <w:rPr>

</xml_diff>